<commit_message>
add some text in wellloging.docx
</commit_message>
<xml_diff>
--- a/wellloging.docx
+++ b/wellloging.docx
@@ -315,21 +315,7 @@
         <w:rPr>
           <w:rFonts w:hint="eastAsia"/>
         </w:rPr>
-        <w:t>、扩散吸附电动势：泥岩</w:t>
-      </w:r>
-      <w:proofErr w:type="gramStart"/>
-      <w:r>
-        <w:rPr>
-          <w:rFonts w:hint="eastAsia"/>
-        </w:rPr>
-        <w:t>层由于</w:t>
-      </w:r>
-      <w:proofErr w:type="gramEnd"/>
-      <w:r>
-        <w:rPr>
-          <w:rFonts w:hint="eastAsia"/>
-        </w:rPr>
-        <w:t>阳离子附加</w:t>
+        <w:t>、扩散吸附电动势：泥岩层由于阳离子附加</w:t>
       </w:r>
       <w:r>
         <w:rPr>
@@ -387,265 +373,524 @@
         <w:rPr>
           <w:rFonts w:hint="eastAsia"/>
         </w:rPr>
+        <w:t>、径向阶跃介质：</w:t>
+      </w:r>
+      <w:r>
+        <w:rPr>
+          <w:rFonts w:hint="eastAsia"/>
+        </w:rPr>
+        <w:t>电阻率不随纵向</w:t>
+      </w:r>
+      <w:r>
+        <w:rPr>
+          <w:rFonts w:hint="eastAsia"/>
+        </w:rPr>
+        <w:t>Z</w:t>
+      </w:r>
+      <w:r>
+        <w:rPr>
+          <w:rFonts w:hint="eastAsia"/>
+        </w:rPr>
+        <w:t>变化，而随半径</w:t>
+      </w:r>
+      <w:r>
+        <w:rPr>
+          <w:rFonts w:hint="eastAsia"/>
+        </w:rPr>
+        <w:t>R</w:t>
+      </w:r>
+      <w:r>
+        <w:rPr>
+          <w:rFonts w:hint="eastAsia"/>
+        </w:rPr>
+        <w:t>阶跃变化。</w:t>
+      </w:r>
+    </w:p>
+    <w:p>
+      <w:pPr>
+        <w:spacing w:line="240" w:lineRule="auto"/>
+      </w:pPr>
+      <w:r>
+        <w:rPr>
+          <w:rFonts w:hint="eastAsia"/>
+        </w:rPr>
+        <w:t>1</w:t>
+      </w:r>
+      <w:r>
+        <w:t>0</w:t>
+      </w:r>
+      <w:r>
+        <w:rPr>
+          <w:rFonts w:hint="eastAsia"/>
+        </w:rPr>
+        <w:t>、纵向阶跃介质：</w:t>
+      </w:r>
+      <w:r>
+        <w:rPr>
+          <w:rFonts w:hint="eastAsia"/>
+        </w:rPr>
+        <w:t>电阻率不随半径</w:t>
+      </w:r>
+      <w:r>
+        <w:rPr>
+          <w:rFonts w:hint="eastAsia"/>
+        </w:rPr>
+        <w:t>R</w:t>
+      </w:r>
+      <w:r>
+        <w:rPr>
+          <w:rFonts w:hint="eastAsia"/>
+        </w:rPr>
+        <w:t>变化，而随纵向</w:t>
+      </w:r>
+      <w:r>
+        <w:t>Z</w:t>
+      </w:r>
+      <w:r>
+        <w:rPr>
+          <w:rFonts w:hint="eastAsia"/>
+        </w:rPr>
+        <w:t>阶跃变化。</w:t>
+      </w:r>
+    </w:p>
+    <w:p>
+      <w:pPr>
+        <w:spacing w:line="240" w:lineRule="auto"/>
+      </w:pPr>
+      <w:r>
+        <w:rPr>
+          <w:rFonts w:hint="eastAsia"/>
+        </w:rPr>
+        <w:t>1</w:t>
+      </w:r>
+      <w:r>
+        <w:t>1</w:t>
+      </w:r>
+      <w:r>
+        <w:rPr>
+          <w:rFonts w:hint="eastAsia"/>
+        </w:rPr>
+        <w:t>、电位电极系：</w:t>
+      </w:r>
+      <w:r>
+        <w:rPr>
+          <w:rFonts w:hint="eastAsia"/>
+        </w:rPr>
+        <w:t>不成对电极到靠近它的那个成对电极之间的距离小于成对电极间的距离。</w:t>
+      </w:r>
+    </w:p>
+    <w:p>
+      <w:pPr>
+        <w:spacing w:line="240" w:lineRule="auto"/>
+      </w:pPr>
+      <w:r>
+        <w:rPr>
+          <w:rFonts w:hint="eastAsia"/>
+        </w:rPr>
+        <w:t>电极距：不成对电极到靠近它的那个成对电极的距离。</w:t>
+      </w:r>
+    </w:p>
+    <w:p>
+      <w:pPr>
+        <w:spacing w:line="240" w:lineRule="auto"/>
+      </w:pPr>
+      <w:r>
+        <w:rPr>
+          <w:rFonts w:hint="eastAsia"/>
+        </w:rPr>
+        <w:t>1</w:t>
+      </w:r>
+      <w:r>
+        <w:t>2</w:t>
+      </w:r>
+      <w:r>
+        <w:rPr>
+          <w:rFonts w:hint="eastAsia"/>
+        </w:rPr>
+        <w:t>、底部梯度电极系：</w:t>
+      </w:r>
+      <w:r>
+        <w:rPr>
+          <w:rFonts w:hint="eastAsia"/>
+        </w:rPr>
+        <w:t>成对电极在不成对电极的下方的正装梯度电极系，测出的视电阻率曲线，以明显的极大值显示出高阻岩层的底界面。</w:t>
+      </w:r>
+    </w:p>
+    <w:p>
+      <w:pPr>
+        <w:spacing w:line="240" w:lineRule="auto"/>
+      </w:pPr>
+      <w:r>
+        <w:rPr>
+          <w:rFonts w:hint="eastAsia"/>
+        </w:rPr>
+        <w:t>1</w:t>
+      </w:r>
+      <w:r>
+        <w:t>3</w:t>
+      </w:r>
+      <w:r>
+        <w:rPr>
+          <w:rFonts w:hint="eastAsia"/>
+        </w:rPr>
+        <w:t>、梯度电极系的电极距：</w:t>
+      </w:r>
+      <w:r>
+        <w:rPr>
+          <w:rFonts w:hint="eastAsia"/>
+        </w:rPr>
+        <w:t>不成对电极</w:t>
+      </w:r>
+      <w:r>
+        <w:rPr>
+          <w:rFonts w:hint="eastAsia"/>
+        </w:rPr>
+        <w:t>A</w:t>
+      </w:r>
+      <w:r>
+        <w:rPr>
+          <w:rFonts w:hint="eastAsia"/>
+        </w:rPr>
+        <w:t>到记录点</w:t>
+      </w:r>
+      <w:r>
+        <w:rPr>
+          <w:rFonts w:hint="eastAsia"/>
+        </w:rPr>
+        <w:t>O</w:t>
+      </w:r>
+      <w:r>
+        <w:t xml:space="preserve"> </w:t>
+      </w:r>
+      <w:r>
+        <w:rPr>
+          <w:rFonts w:hint="eastAsia"/>
+        </w:rPr>
+        <w:t>的距离</w:t>
+      </w:r>
+    </w:p>
+    <w:p>
+      <w:pPr>
+        <w:spacing w:line="240" w:lineRule="auto"/>
+      </w:pPr>
+      <w:r>
+        <w:rPr>
+          <w:rFonts w:hint="eastAsia"/>
+        </w:rPr>
+        <w:t>1</w:t>
+      </w:r>
+      <w:r>
+        <w:t>4</w:t>
+      </w:r>
+      <w:r>
+        <w:rPr>
+          <w:rFonts w:hint="eastAsia"/>
+        </w:rPr>
+        <w:t>、电极系互换原理：</w:t>
+      </w:r>
+      <w:r>
+        <w:rPr>
+          <w:rFonts w:hint="eastAsia"/>
+        </w:rPr>
+        <w:t>把电极系中的电极功能互换，并保持相对位置不变，在测量条件相同的情况下，测得的视电阻率曲线和原来的完全相同。</w:t>
+      </w:r>
+    </w:p>
+    <w:p>
+      <w:pPr>
+        <w:spacing w:line="240" w:lineRule="auto"/>
+      </w:pPr>
+      <w:r>
+        <w:rPr>
+          <w:rFonts w:hint="eastAsia"/>
+        </w:rPr>
+        <w:t>1</w:t>
+      </w:r>
+      <w:r>
+        <w:t>5</w:t>
+      </w:r>
+      <w:r>
+        <w:rPr>
+          <w:rFonts w:hint="eastAsia"/>
+        </w:rPr>
+        <w:t>、电极系的探测深度：</w:t>
+      </w:r>
+      <w:r>
+        <w:rPr>
+          <w:rFonts w:hint="eastAsia"/>
+        </w:rPr>
+        <w:t>在均匀介质中，以供电电极为中心，以某一半径为球面，如果球面内包含介质对电极系测量结果的贡献占总结果的</w:t>
+      </w:r>
+      <w:r>
+        <w:rPr>
+          <w:rFonts w:hint="eastAsia"/>
+        </w:rPr>
+        <w:t>5</w:t>
+      </w:r>
+      <w:r>
+        <w:t>0</w:t>
+      </w:r>
+      <w:r>
+        <w:rPr>
+          <w:rFonts w:hint="eastAsia"/>
+        </w:rPr>
+        <w:t>%</w:t>
+      </w:r>
+      <w:r>
+        <w:rPr>
+          <w:rFonts w:hint="eastAsia"/>
+        </w:rPr>
+        <w:t>时，则此半径为电极系的探测深度。</w:t>
+      </w:r>
+    </w:p>
+    <w:p>
+      <w:pPr>
+        <w:spacing w:line="240" w:lineRule="auto"/>
+      </w:pPr>
+      <w:r>
+        <w:rPr>
+          <w:rFonts w:hint="eastAsia"/>
+        </w:rPr>
+        <w:t>1</w:t>
+      </w:r>
+      <w:r>
+        <w:t>6</w:t>
+      </w:r>
+      <w:r>
+        <w:rPr>
+          <w:rFonts w:hint="eastAsia"/>
+        </w:rPr>
+        <w:t>、视电阻率：</w:t>
+      </w:r>
+      <w:r>
+        <w:rPr>
+          <w:rFonts w:hint="eastAsia"/>
+        </w:rPr>
+        <w:t>综合各种影响（井眼、侵入、围岩）条件下测出的岩层电阻率。</w:t>
+      </w:r>
+    </w:p>
+    <w:p>
+      <w:pPr>
+        <w:spacing w:line="240" w:lineRule="auto"/>
+      </w:pPr>
+      <w:r>
+        <w:rPr>
+          <w:rFonts w:hint="eastAsia"/>
+        </w:rPr>
+        <w:t>1</w:t>
+      </w:r>
+      <w:r>
+        <w:t>7</w:t>
+      </w:r>
+      <w:r>
+        <w:rPr>
+          <w:rFonts w:hint="eastAsia"/>
+        </w:rPr>
+        <w:t>、高侵与低侵：</w:t>
+      </w:r>
+      <w:r>
+        <w:rPr>
+          <w:rFonts w:hint="eastAsia"/>
+        </w:rPr>
+        <w:t>地层孔隙中原有流体电阻率较低时，被电阻较高的钻井液侵入导致侵入带电阻率升高，为增阻钻井液侵入或高侵。</w:t>
+      </w:r>
+    </w:p>
+    <w:p>
+      <w:pPr>
+        <w:spacing w:line="240" w:lineRule="auto"/>
+      </w:pPr>
+      <w:r>
+        <w:rPr>
+          <w:rFonts w:hint="eastAsia"/>
+        </w:rPr>
+        <w:t>1</w:t>
+      </w:r>
+      <w:r>
+        <w:t>8</w:t>
+      </w:r>
+      <w:r>
+        <w:rPr>
+          <w:rFonts w:hint="eastAsia"/>
+        </w:rPr>
+        <w:t>、标准测井：</w:t>
+      </w:r>
+      <w:r>
+        <w:rPr>
+          <w:rFonts w:hint="eastAsia"/>
+        </w:rPr>
+        <w:t>用相同的深度比例（</w:t>
+      </w:r>
+      <w:r>
+        <w:rPr>
+          <w:rFonts w:hint="eastAsia"/>
+        </w:rPr>
+        <w:t>1:500</w:t>
+      </w:r>
+      <w:r>
+        <w:rPr>
+          <w:rFonts w:hint="eastAsia"/>
+        </w:rPr>
+        <w:t>）及相同的横向比例，对全井段进行测井</w:t>
+      </w:r>
+      <w:r>
+        <w:rPr>
+          <w:rFonts w:hint="eastAsia"/>
+        </w:rPr>
+        <w:t>的</w:t>
+      </w:r>
+      <w:r>
+        <w:rPr>
+          <w:rFonts w:hint="eastAsia"/>
+        </w:rPr>
+        <w:t>测井组合</w:t>
+      </w:r>
+      <w:r>
+        <w:rPr>
+          <w:rFonts w:hint="eastAsia"/>
+        </w:rPr>
+        <w:t>方式。</w:t>
+      </w:r>
+    </w:p>
+    <w:p>
+      <w:pPr>
+        <w:spacing w:line="240" w:lineRule="auto"/>
+      </w:pPr>
+      <w:r>
+        <w:rPr>
+          <w:rFonts w:hint="eastAsia"/>
+        </w:rPr>
+        <w:t>1</w:t>
+      </w:r>
+      <w:r>
+        <w:t>9</w:t>
+      </w:r>
+      <w:r>
+        <w:rPr>
+          <w:rFonts w:hint="eastAsia"/>
+        </w:rPr>
+        <w:t>、传播效应：</w:t>
+      </w:r>
+      <w:r>
+        <w:rPr>
+          <w:rFonts w:hint="eastAsia"/>
+        </w:rPr>
+        <w:t>电磁波在传播过程中，其幅度会发生衰减、相位发生移动。</w:t>
+      </w:r>
+    </w:p>
+    <w:p>
+      <w:pPr>
+        <w:spacing w:line="240" w:lineRule="auto"/>
+      </w:pPr>
+      <w:r>
+        <w:rPr>
+          <w:rFonts w:hint="eastAsia"/>
+        </w:rPr>
+        <w:t>2</w:t>
+      </w:r>
+      <w:r>
+        <w:t>0</w:t>
+      </w:r>
+      <w:r>
+        <w:rPr>
+          <w:rFonts w:hint="eastAsia"/>
+        </w:rPr>
+        <w:t>、介质极化：</w:t>
+      </w:r>
+    </w:p>
+    <w:p>
+      <w:pPr>
+        <w:spacing w:line="240" w:lineRule="auto"/>
+      </w:pPr>
+      <w:r>
+        <w:rPr>
+          <w:rFonts w:hint="eastAsia"/>
+        </w:rPr>
+        <w:t>2</w:t>
+      </w:r>
+      <w:r>
+        <w:t>1</w:t>
+      </w:r>
+      <w:r>
+        <w:rPr>
+          <w:rFonts w:hint="eastAsia"/>
+        </w:rPr>
+        <w:t>、介电常数：</w:t>
+      </w:r>
+    </w:p>
+    <w:p>
+      <w:pPr>
+        <w:spacing w:line="240" w:lineRule="auto"/>
+      </w:pPr>
+      <w:r>
+        <w:rPr>
+          <w:rFonts w:hint="eastAsia"/>
+        </w:rPr>
+        <w:t>2</w:t>
+      </w:r>
+      <w:r>
+        <w:t>2</w:t>
+      </w:r>
+      <w:r>
+        <w:rPr>
+          <w:rFonts w:hint="eastAsia"/>
+        </w:rPr>
+        <w:t>、介质的磁化率：</w:t>
+      </w:r>
+    </w:p>
+    <w:p>
+      <w:pPr>
+        <w:spacing w:line="240" w:lineRule="auto"/>
+      </w:pPr>
+      <w:r>
+        <w:rPr>
+          <w:rFonts w:hint="eastAsia"/>
+        </w:rPr>
+        <w:t>2</w:t>
+      </w:r>
+      <w:r>
+        <w:t>3</w:t>
+      </w:r>
+      <w:r>
+        <w:rPr>
+          <w:rFonts w:hint="eastAsia"/>
+        </w:rPr>
         <w:t>、</w:t>
       </w:r>
-      <w:proofErr w:type="gramStart"/>
-      <w:r>
-        <w:rPr>
-          <w:rFonts w:hint="eastAsia"/>
-        </w:rPr>
-        <w:t>径向阶跃介质</w:t>
-      </w:r>
-      <w:proofErr w:type="gramEnd"/>
-      <w:r>
-        <w:rPr>
-          <w:rFonts w:hint="eastAsia"/>
-        </w:rPr>
-        <w:t>：</w:t>
-      </w:r>
-      <w:r>
-        <w:rPr>
-          <w:rFonts w:hint="eastAsia"/>
-        </w:rPr>
-        <w:t>电阻率不随纵向</w:t>
-      </w:r>
-      <w:r>
-        <w:rPr>
-          <w:rFonts w:hint="eastAsia"/>
-        </w:rPr>
-        <w:t>Z</w:t>
-      </w:r>
-      <w:r>
-        <w:rPr>
-          <w:rFonts w:hint="eastAsia"/>
-        </w:rPr>
-        <w:t>变化，而随半径</w:t>
-      </w:r>
-      <w:r>
-        <w:rPr>
-          <w:rFonts w:hint="eastAsia"/>
-        </w:rPr>
-        <w:t>R</w:t>
-      </w:r>
-      <w:r>
-        <w:rPr>
-          <w:rFonts w:hint="eastAsia"/>
-        </w:rPr>
-        <w:t>阶跃变化。</w:t>
-      </w:r>
-    </w:p>
-    <w:p>
-      <w:pPr>
-        <w:spacing w:line="240" w:lineRule="auto"/>
-      </w:pPr>
-      <w:r>
-        <w:rPr>
-          <w:rFonts w:hint="eastAsia"/>
-        </w:rPr>
-        <w:t>1</w:t>
-      </w:r>
-      <w:r>
-        <w:t>0</w:t>
-      </w:r>
-      <w:r>
-        <w:rPr>
-          <w:rFonts w:hint="eastAsia"/>
-        </w:rPr>
-        <w:t>、</w:t>
-      </w:r>
-      <w:proofErr w:type="gramStart"/>
-      <w:r>
-        <w:rPr>
-          <w:rFonts w:hint="eastAsia"/>
-        </w:rPr>
-        <w:t>纵向阶跃介质</w:t>
-      </w:r>
-      <w:proofErr w:type="gramEnd"/>
-      <w:r>
-        <w:rPr>
-          <w:rFonts w:hint="eastAsia"/>
-        </w:rPr>
-        <w:t>：</w:t>
-      </w:r>
-      <w:r>
-        <w:rPr>
-          <w:rFonts w:hint="eastAsia"/>
-        </w:rPr>
-        <w:t>电阻率不随半径</w:t>
-      </w:r>
-      <w:r>
-        <w:rPr>
-          <w:rFonts w:hint="eastAsia"/>
-        </w:rPr>
-        <w:t>R</w:t>
-      </w:r>
-      <w:r>
-        <w:rPr>
-          <w:rFonts w:hint="eastAsia"/>
-        </w:rPr>
-        <w:t>变化，而随纵向</w:t>
-      </w:r>
-      <w:r>
-        <w:t>Z</w:t>
-      </w:r>
-      <w:r>
-        <w:rPr>
-          <w:rFonts w:hint="eastAsia"/>
-        </w:rPr>
-        <w:t>阶跃变化。</w:t>
-      </w:r>
-    </w:p>
-    <w:p>
-      <w:pPr>
-        <w:spacing w:line="240" w:lineRule="auto"/>
-      </w:pPr>
-      <w:r>
-        <w:rPr>
-          <w:rFonts w:hint="eastAsia"/>
-        </w:rPr>
-        <w:t>1</w:t>
-      </w:r>
-      <w:r>
-        <w:t>1</w:t>
-      </w:r>
-      <w:r>
-        <w:rPr>
-          <w:rFonts w:hint="eastAsia"/>
-        </w:rPr>
-        <w:t>、电位电极系：</w:t>
-      </w:r>
-      <w:r>
-        <w:rPr>
-          <w:rFonts w:hint="eastAsia"/>
-        </w:rPr>
-        <w:t>不成对电极到靠近它的那个成对电极之间的距离小于成对电极间的距离。</w:t>
-      </w:r>
-    </w:p>
-    <w:p>
-      <w:pPr>
-        <w:spacing w:line="240" w:lineRule="auto"/>
-      </w:pPr>
-      <w:r>
-        <w:rPr>
-          <w:rFonts w:hint="eastAsia"/>
-        </w:rPr>
-        <w:t>电极距：不成对电极到靠近它的那个成对电极的距离。</w:t>
-      </w:r>
-    </w:p>
-    <w:p>
-      <w:pPr>
-        <w:spacing w:line="240" w:lineRule="auto"/>
-      </w:pPr>
-      <w:r>
-        <w:rPr>
-          <w:rFonts w:hint="eastAsia"/>
-        </w:rPr>
-        <w:t>1</w:t>
-      </w:r>
-      <w:r>
+      <w:r>
+        <w:rPr>
+          <w:rFonts w:hint="eastAsia"/>
+        </w:rPr>
+        <w:t>抗磁物质：</w:t>
+      </w:r>
+    </w:p>
+    <w:p>
+      <w:pPr>
+        <w:spacing w:line="240" w:lineRule="auto"/>
+      </w:pPr>
+      <w:r>
+        <w:rPr>
+          <w:rFonts w:hint="eastAsia"/>
+        </w:rPr>
         <w:t>2</w:t>
       </w:r>
       <w:r>
-        <w:rPr>
-          <w:rFonts w:hint="eastAsia"/>
-        </w:rPr>
-        <w:t>、底部梯度电极系：</w:t>
-      </w:r>
-      <w:r>
-        <w:rPr>
-          <w:rFonts w:hint="eastAsia"/>
-        </w:rPr>
-        <w:t>成对电极在不成对电极的下方的正装梯度电极系，测出的视电阻率曲线，以明显的极大值显示出高阻岩层的底界面。</w:t>
-      </w:r>
-    </w:p>
-    <w:p>
-      <w:pPr>
-        <w:spacing w:line="240" w:lineRule="auto"/>
-      </w:pPr>
-      <w:r>
-        <w:rPr>
-          <w:rFonts w:hint="eastAsia"/>
-        </w:rPr>
-        <w:t>1</w:t>
-      </w:r>
-      <w:r>
-        <w:t>3</w:t>
-      </w:r>
-      <w:r>
-        <w:rPr>
-          <w:rFonts w:hint="eastAsia"/>
-        </w:rPr>
-        <w:t>、梯度电极系的电极距：</w:t>
-      </w:r>
-      <w:r>
-        <w:rPr>
-          <w:rFonts w:hint="eastAsia"/>
-        </w:rPr>
-        <w:t>不成对电极</w:t>
-      </w:r>
-      <w:r>
-        <w:rPr>
-          <w:rFonts w:hint="eastAsia"/>
-        </w:rPr>
-        <w:t>A</w:t>
-      </w:r>
-      <w:r>
-        <w:rPr>
-          <w:rFonts w:hint="eastAsia"/>
-        </w:rPr>
-        <w:t>到记录点</w:t>
-      </w:r>
-      <w:r>
-        <w:rPr>
-          <w:rFonts w:hint="eastAsia"/>
-        </w:rPr>
-        <w:t>O</w:t>
-      </w:r>
-      <w:r>
-        <w:t xml:space="preserve"> </w:t>
-      </w:r>
-      <w:r>
-        <w:rPr>
-          <w:rFonts w:hint="eastAsia"/>
-        </w:rPr>
-        <w:t>的距离</w:t>
-      </w:r>
-    </w:p>
-    <w:p>
-      <w:pPr>
-        <w:spacing w:line="240" w:lineRule="auto"/>
-      </w:pPr>
-      <w:r>
-        <w:rPr>
-          <w:rFonts w:hint="eastAsia"/>
-        </w:rPr>
-        <w:t>1</w:t>
-      </w:r>
-      <w:r>
         <w:t>4</w:t>
       </w:r>
       <w:r>
         <w:rPr>
           <w:rFonts w:hint="eastAsia"/>
         </w:rPr>
-        <w:t>、电极系互换原理：</w:t>
-      </w:r>
-      <w:r>
-        <w:rPr>
-          <w:rFonts w:hint="eastAsia"/>
-        </w:rPr>
-        <w:t>把电极系中的电极功能互换，并保持相对位置不变，在测量条件相同的情况下，测得的视电阻率曲线和原来的完全相同。</w:t>
-      </w:r>
-    </w:p>
-    <w:p>
-      <w:pPr>
-        <w:spacing w:line="240" w:lineRule="auto"/>
-      </w:pPr>
-      <w:r>
-        <w:rPr>
-          <w:rFonts w:hint="eastAsia"/>
-        </w:rPr>
-        <w:t>1</w:t>
+        <w:t>、顺磁物质</w:t>
+      </w:r>
+    </w:p>
+    <w:p>
+      <w:pPr>
+        <w:spacing w:line="240" w:lineRule="auto"/>
+      </w:pPr>
+      <w:r>
+        <w:rPr>
+          <w:rFonts w:hint="eastAsia"/>
+        </w:rPr>
+        <w:t>2</w:t>
       </w:r>
       <w:r>
         <w:t>5</w:t>
@@ -654,45 +899,18 @@
         <w:rPr>
           <w:rFonts w:hint="eastAsia"/>
         </w:rPr>
-        <w:t>、电极系的探测深度：</w:t>
-      </w:r>
-      <w:r>
-        <w:rPr>
-          <w:rFonts w:hint="eastAsia"/>
-        </w:rPr>
-        <w:t>在均匀介质中，以供电电极为中心，以某一半径为球面，如果球面内包含介质对电极系测量结果的贡献占总结果的</w:t>
-      </w:r>
-      <w:r>
-        <w:rPr>
-          <w:rFonts w:hint="eastAsia"/>
-        </w:rPr>
-        <w:t>5</w:t>
-      </w:r>
-      <w:r>
-        <w:t>0</w:t>
-      </w:r>
-      <w:r>
-        <w:rPr>
-          <w:rFonts w:hint="eastAsia"/>
-        </w:rPr>
-        <w:t>%</w:t>
-      </w:r>
-      <w:r>
-        <w:rPr>
-          <w:rFonts w:hint="eastAsia"/>
-        </w:rPr>
-        <w:t>时，则此半径为电极系的探测深度。</w:t>
-      </w:r>
-    </w:p>
-    <w:p>
-      <w:pPr>
-        <w:spacing w:line="240" w:lineRule="auto"/>
-      </w:pPr>
-      <w:r>
-        <w:rPr>
-          <w:rFonts w:hint="eastAsia"/>
-        </w:rPr>
-        <w:t>1</w:t>
+        <w:t>、铁磁物质：</w:t>
+      </w:r>
+    </w:p>
+    <w:p>
+      <w:pPr>
+        <w:spacing w:line="240" w:lineRule="auto"/>
+      </w:pPr>
+      <w:r>
+        <w:rPr>
+          <w:rFonts w:hint="eastAsia"/>
+        </w:rPr>
+        <w:t>2</w:t>
       </w:r>
       <w:r>
         <w:t>6</w:t>
@@ -701,24 +919,18 @@
         <w:rPr>
           <w:rFonts w:hint="eastAsia"/>
         </w:rPr>
-        <w:t>、视电阻率：</w:t>
-      </w:r>
-      <w:r>
-        <w:rPr>
-          <w:rFonts w:hint="eastAsia"/>
-        </w:rPr>
-        <w:t>综合各种影响（井眼、侵入、围岩）条件下测出的岩层电阻率。</w:t>
-      </w:r>
-    </w:p>
-    <w:p>
-      <w:pPr>
-        <w:spacing w:line="240" w:lineRule="auto"/>
-      </w:pPr>
-      <w:r>
-        <w:rPr>
-          <w:rFonts w:hint="eastAsia"/>
-        </w:rPr>
-        <w:t>1</w:t>
+        <w:t>、电磁波传播测井：</w:t>
+      </w:r>
+    </w:p>
+    <w:p>
+      <w:pPr>
+        <w:spacing w:line="240" w:lineRule="auto"/>
+      </w:pPr>
+      <w:r>
+        <w:rPr>
+          <w:rFonts w:hint="eastAsia"/>
+        </w:rPr>
+        <w:t>2</w:t>
       </w:r>
       <w:r>
         <w:t>7</w:t>
@@ -727,94 +939,32 @@
         <w:rPr>
           <w:rFonts w:hint="eastAsia"/>
         </w:rPr>
-        <w:t>、</w:t>
-      </w:r>
-      <w:proofErr w:type="gramStart"/>
-      <w:r>
-        <w:rPr>
-          <w:rFonts w:hint="eastAsia"/>
-        </w:rPr>
-        <w:t>高侵与</w:t>
-      </w:r>
-      <w:proofErr w:type="gramEnd"/>
-      <w:r>
-        <w:rPr>
-          <w:rFonts w:hint="eastAsia"/>
-        </w:rPr>
-        <w:t>低侵：</w:t>
-      </w:r>
-      <w:r>
-        <w:rPr>
-          <w:rFonts w:hint="eastAsia"/>
-        </w:rPr>
-        <w:t>地层孔隙中原有流体电阻率较低时，被电阻较高的钻井液侵入导致侵入带电阻率升高，为增阻钻井液侵入或高侵。</w:t>
-      </w:r>
-    </w:p>
-    <w:p>
-      <w:pPr>
-        <w:spacing w:line="240" w:lineRule="auto"/>
-      </w:pPr>
-      <w:r>
-        <w:rPr>
-          <w:rFonts w:hint="eastAsia"/>
-        </w:rPr>
-        <w:t>1</w:t>
-      </w:r>
-      <w:r>
-        <w:t>8</w:t>
-      </w:r>
-      <w:r>
-        <w:rPr>
-          <w:rFonts w:hint="eastAsia"/>
-        </w:rPr>
-        <w:t>、标准测井：</w:t>
-      </w:r>
-      <w:r>
-        <w:rPr>
-          <w:rFonts w:hint="eastAsia"/>
-        </w:rPr>
-        <w:t>用相同的深度比例（</w:t>
-      </w:r>
-      <w:r>
-        <w:rPr>
-          <w:rFonts w:hint="eastAsia"/>
-        </w:rPr>
-        <w:t>1:500</w:t>
-      </w:r>
-      <w:r>
-        <w:rPr>
-          <w:rFonts w:hint="eastAsia"/>
-        </w:rPr>
-        <w:t>）及相同的横向比例，对全井段进行测井</w:t>
-      </w:r>
-      <w:r>
-        <w:rPr>
-          <w:rFonts w:hint="eastAsia"/>
-        </w:rPr>
-        <w:t>的</w:t>
-      </w:r>
-      <w:r>
-        <w:rPr>
-          <w:rFonts w:hint="eastAsia"/>
-        </w:rPr>
-        <w:t>测井组合</w:t>
-      </w:r>
-      <w:r>
-        <w:rPr>
-          <w:rFonts w:hint="eastAsia"/>
-        </w:rPr>
-        <w:t>方式。</w:t>
-      </w:r>
-    </w:p>
-    <w:p>
-      <w:pPr>
-        <w:spacing w:line="240" w:lineRule="auto"/>
-      </w:pPr>
-      <w:r>
-        <w:rPr>
-          <w:rFonts w:hint="eastAsia"/>
-        </w:rPr>
-        <w:t>1</w:t>
+        <w:t>、磁化率测井：</w:t>
+      </w:r>
+    </w:p>
+    <w:p>
+      <w:pPr>
+        <w:spacing w:line="240" w:lineRule="auto"/>
+      </w:pPr>
+      <w:r>
+        <w:t>28</w:t>
+      </w:r>
+      <w:r>
+        <w:rPr>
+          <w:rFonts w:hint="eastAsia"/>
+        </w:rPr>
+        <w:t>、过套管电阻率测井：</w:t>
+      </w:r>
+    </w:p>
+    <w:p>
+      <w:pPr>
+        <w:spacing w:line="240" w:lineRule="auto"/>
+      </w:pPr>
+      <w:r>
+        <w:rPr>
+          <w:rFonts w:hint="eastAsia"/>
+        </w:rPr>
+        <w:t>2</w:t>
       </w:r>
       <w:r>
         <w:t>9</w:t>
@@ -823,215 +973,12 @@
         <w:rPr>
           <w:rFonts w:hint="eastAsia"/>
         </w:rPr>
-        <w:t>、传播效应：</w:t>
-      </w:r>
-    </w:p>
-    <w:p>
-      <w:pPr>
-        <w:spacing w:line="240" w:lineRule="auto"/>
-      </w:pPr>
-      <w:r>
-        <w:rPr>
-          <w:rFonts w:hint="eastAsia"/>
-        </w:rPr>
-        <w:t>2</w:t>
-      </w:r>
-      <w:r>
-        <w:t>0</w:t>
-      </w:r>
-      <w:r>
-        <w:rPr>
-          <w:rFonts w:hint="eastAsia"/>
-        </w:rPr>
-        <w:t>、介质极化：</w:t>
-      </w:r>
-    </w:p>
-    <w:p>
-      <w:pPr>
-        <w:spacing w:line="240" w:lineRule="auto"/>
-      </w:pPr>
-      <w:r>
-        <w:rPr>
-          <w:rFonts w:hint="eastAsia"/>
-        </w:rPr>
-        <w:t>2</w:t>
-      </w:r>
-      <w:r>
-        <w:t>1</w:t>
-      </w:r>
-      <w:r>
-        <w:rPr>
-          <w:rFonts w:hint="eastAsia"/>
-        </w:rPr>
-        <w:t>、介电常数：</w:t>
-      </w:r>
-    </w:p>
-    <w:p>
-      <w:pPr>
-        <w:spacing w:line="240" w:lineRule="auto"/>
-      </w:pPr>
-      <w:r>
-        <w:rPr>
-          <w:rFonts w:hint="eastAsia"/>
-        </w:rPr>
-        <w:t>2</w:t>
-      </w:r>
-      <w:r>
-        <w:t>2</w:t>
-      </w:r>
-      <w:r>
-        <w:rPr>
-          <w:rFonts w:hint="eastAsia"/>
-        </w:rPr>
-        <w:t>、介质的磁化率：</w:t>
-      </w:r>
-    </w:p>
-    <w:p>
-      <w:pPr>
-        <w:spacing w:line="240" w:lineRule="auto"/>
-      </w:pPr>
-      <w:r>
-        <w:rPr>
-          <w:rFonts w:hint="eastAsia"/>
-        </w:rPr>
-        <w:t>2</w:t>
-      </w:r>
-      <w:r>
-        <w:t>3</w:t>
-      </w:r>
-      <w:r>
-        <w:rPr>
-          <w:rFonts w:hint="eastAsia"/>
-        </w:rPr>
-        <w:t>、</w:t>
-      </w:r>
-      <w:r>
-        <w:rPr>
-          <w:rFonts w:hint="eastAsia"/>
-        </w:rPr>
-        <w:t>抗磁物质：</w:t>
-      </w:r>
-    </w:p>
-    <w:p>
-      <w:pPr>
-        <w:spacing w:line="240" w:lineRule="auto"/>
-      </w:pPr>
-      <w:r>
-        <w:rPr>
-          <w:rFonts w:hint="eastAsia"/>
-        </w:rPr>
-        <w:t>2</w:t>
-      </w:r>
-      <w:r>
-        <w:t>4</w:t>
-      </w:r>
-      <w:r>
-        <w:rPr>
-          <w:rFonts w:hint="eastAsia"/>
-        </w:rPr>
-        <w:t>、顺磁物质</w:t>
-      </w:r>
-    </w:p>
-    <w:p>
-      <w:pPr>
-        <w:spacing w:line="240" w:lineRule="auto"/>
-      </w:pPr>
-      <w:r>
-        <w:rPr>
-          <w:rFonts w:hint="eastAsia"/>
-        </w:rPr>
-        <w:t>2</w:t>
-      </w:r>
-      <w:r>
-        <w:t>5</w:t>
-      </w:r>
-      <w:r>
-        <w:rPr>
-          <w:rFonts w:hint="eastAsia"/>
-        </w:rPr>
-        <w:t>、铁磁物质：</w:t>
-      </w:r>
-    </w:p>
-    <w:p>
-      <w:pPr>
-        <w:spacing w:line="240" w:lineRule="auto"/>
-      </w:pPr>
-      <w:r>
-        <w:rPr>
-          <w:rFonts w:hint="eastAsia"/>
-        </w:rPr>
-        <w:t>2</w:t>
-      </w:r>
-      <w:r>
-        <w:t>6</w:t>
-      </w:r>
-      <w:r>
-        <w:rPr>
-          <w:rFonts w:hint="eastAsia"/>
-        </w:rPr>
-        <w:t>、电磁波传播测井：</w:t>
-      </w:r>
-    </w:p>
-    <w:p>
-      <w:pPr>
-        <w:spacing w:line="240" w:lineRule="auto"/>
-      </w:pPr>
-      <w:r>
-        <w:rPr>
-          <w:rFonts w:hint="eastAsia"/>
-        </w:rPr>
-        <w:t>2</w:t>
-      </w:r>
-      <w:r>
-        <w:t>7</w:t>
-      </w:r>
-      <w:r>
-        <w:rPr>
-          <w:rFonts w:hint="eastAsia"/>
-        </w:rPr>
-        <w:t>、磁化率测井：</w:t>
-      </w:r>
-    </w:p>
-    <w:p>
-      <w:pPr>
-        <w:spacing w:line="240" w:lineRule="auto"/>
-      </w:pPr>
-      <w:r>
-        <w:t>28</w:t>
-      </w:r>
-      <w:r>
-        <w:rPr>
-          <w:rFonts w:hint="eastAsia"/>
-        </w:rPr>
-        <w:t>、过套管电阻率测井：</w:t>
-      </w:r>
-    </w:p>
-    <w:p>
-      <w:pPr>
-        <w:spacing w:line="240" w:lineRule="auto"/>
-      </w:pPr>
-      <w:r>
-        <w:rPr>
-          <w:rFonts w:hint="eastAsia"/>
-        </w:rPr>
-        <w:t>2</w:t>
-      </w:r>
-      <w:r>
-        <w:t>9</w:t>
-      </w:r>
-      <w:r>
-        <w:rPr>
-          <w:rFonts w:hint="eastAsia"/>
-        </w:rPr>
         <w:t>、感应测井硬件聚焦</w:t>
       </w:r>
     </w:p>
     <w:p>
       <w:pPr>
         <w:spacing w:line="240" w:lineRule="auto"/>
-        <w:rPr>
-          <w:rFonts w:hint="eastAsia"/>
-        </w:rPr>
       </w:pPr>
       <w:r>
         <w:rPr>
@@ -1126,19 +1073,11 @@
         </w:rPr>
         <w:t xml:space="preserve">  </w:t>
       </w:r>
-      <w:proofErr w:type="gramStart"/>
-      <w:r>
-        <w:rPr>
-          <w:rFonts w:hint="eastAsia"/>
-        </w:rPr>
-        <w:t>个</w:t>
-      </w:r>
-      <w:proofErr w:type="gramEnd"/>
-      <w:r>
-        <w:rPr>
-          <w:rFonts w:hint="eastAsia"/>
-        </w:rPr>
-        <w:t>阶段</w:t>
+      <w:r>
+        <w:rPr>
+          <w:rFonts w:hint="eastAsia"/>
+        </w:rPr>
+        <w:t>个阶段</w:t>
       </w:r>
       <w:r>
         <w:rPr>
@@ -2108,8 +2047,16 @@
       <w:r>
         <w:rPr>
           <w:rFonts w:hint="eastAsia"/>
-        </w:rPr>
-        <w:t>钻井液侵入类型有两种：（</w:t>
+          <w:b/>
+          <w:bCs/>
+        </w:rPr>
+        <w:t>钻井液侵入类型有两种：</w:t>
+      </w:r>
+      <w:r>
+        <w:rPr>
+          <w:rFonts w:hint="eastAsia"/>
+        </w:rPr>
+        <w:t>（</w:t>
       </w:r>
       <w:r>
         <w:rPr>
@@ -2257,21 +2204,7 @@
         <w:rPr>
           <w:rFonts w:hint="eastAsia"/>
         </w:rPr>
-        <w:t>）：泥岩</w:t>
-      </w:r>
-      <w:proofErr w:type="gramStart"/>
-      <w:r>
-        <w:rPr>
-          <w:rFonts w:hint="eastAsia"/>
-        </w:rPr>
-        <w:t>层由于</w:t>
-      </w:r>
-      <w:proofErr w:type="gramEnd"/>
-      <w:r>
-        <w:rPr>
-          <w:rFonts w:hint="eastAsia"/>
-        </w:rPr>
-        <w:t>阳离子附加导电的作用影响，需溶液中的正离子吸附平衡从而形成的电势差，反映了泥岩井段的自然电位表现。</w:t>
+        <w:t>）：泥岩层由于阳离子附加导电的作用影响，需溶液中的正离子吸附平衡从而形成的电势差，反映了泥岩井段的自然电位表现。</w:t>
       </w:r>
     </w:p>
     <w:p>
@@ -2464,21 +2397,7 @@
         <w:rPr>
           <w:rFonts w:hint="eastAsia"/>
         </w:rPr>
-        <w:t>以泥岩为基线，当地层水含盐浓度大于泥浆滤液浓度时，砂岩</w:t>
-      </w:r>
-      <w:proofErr w:type="gramStart"/>
-      <w:r>
-        <w:rPr>
-          <w:rFonts w:hint="eastAsia"/>
-        </w:rPr>
-        <w:t>段自然</w:t>
-      </w:r>
-      <w:proofErr w:type="gramEnd"/>
-      <w:r>
-        <w:rPr>
-          <w:rFonts w:hint="eastAsia"/>
-        </w:rPr>
-        <w:t>电位呈现负异常，反之则为正异常。</w:t>
+        <w:t>以泥岩为基线，当地层水含盐浓度大于泥浆滤液浓度时，砂岩段自然电位呈现负异常，反之则为正异常。</w:t>
       </w:r>
     </w:p>
     <w:p>
@@ -2915,16 +2834,8 @@
         <w:rPr>
           <w:rFonts w:hint="eastAsia"/>
         </w:rPr>
-        <w:t>）</w:t>
-      </w:r>
-      <w:proofErr w:type="gramStart"/>
-      <w:r>
-        <w:rPr>
-          <w:rFonts w:hint="eastAsia"/>
-        </w:rPr>
-        <w:t>纵向阶跃介质</w:t>
-      </w:r>
-      <w:proofErr w:type="gramEnd"/>
+        <w:t>）纵向阶跃介质</w:t>
+      </w:r>
     </w:p>
     <w:p>
       <w:pPr>
@@ -2946,16 +2857,8 @@
         <w:rPr>
           <w:rFonts w:hint="eastAsia"/>
         </w:rPr>
-        <w:t>）</w:t>
-      </w:r>
-      <w:proofErr w:type="gramStart"/>
-      <w:r>
-        <w:rPr>
-          <w:rFonts w:hint="eastAsia"/>
-        </w:rPr>
-        <w:t>径向阶跃介质</w:t>
-      </w:r>
-      <w:proofErr w:type="gramEnd"/>
+        <w:t>）径向阶跃介质</w:t>
+      </w:r>
     </w:p>
     <w:p>
       <w:pPr>
@@ -2983,7 +2886,6 @@
         </w:rPr>
         <w:t>、说明下列电极系的名称（梯度电极系应说明是顶部或底部），用图示标明记录点的位置，并计算出电极距值：</w:t>
       </w:r>
-      <w:proofErr w:type="gramStart"/>
       <w:r>
         <w:rPr>
           <w:rFonts w:hint="eastAsia"/>
@@ -2991,11 +2893,7 @@
         <w:t>B</w:t>
       </w:r>
       <w:r>
-        <w:t>0.5A3.75N;N</w:t>
-      </w:r>
-      <w:proofErr w:type="gramEnd"/>
-      <w:r>
-        <w:t>0.1M0.95A;A00.5M3.75N;M0.5A2.25B;A2.25M0.5N;N0.5M2.75A</w:t>
+        <w:t>0.5A3.75N;N0.1M0.95A;A00.5M3.75N;M0.5A2.25B;A2.25M0.5N;N0.5M2.75A</w:t>
       </w:r>
     </w:p>
     <w:p>
@@ -3037,21 +2935,7 @@
         <w:rPr>
           <w:rFonts w:hint="eastAsia"/>
         </w:rPr>
-        <w:t>答：在一个区域内，为研究地质剖面的岩性、</w:t>
-      </w:r>
-      <w:proofErr w:type="gramStart"/>
-      <w:r>
-        <w:rPr>
-          <w:rFonts w:hint="eastAsia"/>
-        </w:rPr>
-        <w:t>构造和层组</w:t>
-      </w:r>
-      <w:proofErr w:type="gramEnd"/>
-      <w:r>
-        <w:rPr>
-          <w:rFonts w:hint="eastAsia"/>
-        </w:rPr>
-        <w:t>划分，用相同的深度比例（</w:t>
+        <w:t>答：在一个区域内，为研究地质剖面的岩性、构造和层组划分，用相同的深度比例（</w:t>
       </w:r>
       <w:r>
         <w:rPr>
@@ -3355,58 +3239,165 @@
         <w:t>M</w:t>
       </w:r>
       <w:r>
-        <w:t>1/M1</w:t>
-      </w:r>
-      <w:proofErr w:type="gramStart"/>
+        <w:t>1/M1’/M2/M2’</w:t>
+      </w:r>
+      <w:r>
+        <w:rPr>
+          <w:rFonts w:hint="eastAsia"/>
+        </w:rPr>
+        <w:t>。深七侧向在浅</w:t>
+      </w:r>
+      <w:r>
+        <w:rPr>
+          <w:rFonts w:hint="eastAsia"/>
+        </w:rPr>
+        <w:t>七</w:t>
+      </w:r>
+      <w:r>
+        <w:rPr>
+          <w:rFonts w:hint="eastAsia"/>
+        </w:rPr>
+        <w:t>侧向的</w:t>
+      </w:r>
+      <w:r>
+        <w:rPr>
+          <w:rFonts w:hint="eastAsia"/>
+        </w:rPr>
+        <w:t>基础上加了一对回流电极；测量时</w:t>
+      </w:r>
+      <w:r>
+        <w:rPr>
+          <w:rFonts w:hint="eastAsia"/>
+        </w:rPr>
+        <w:t>A</w:t>
+      </w:r>
+      <w:r>
+        <w:t>1</w:t>
+      </w:r>
+      <w:r>
+        <w:rPr>
+          <w:rFonts w:hint="eastAsia"/>
+        </w:rPr>
+        <w:t>和</w:t>
+      </w:r>
+      <w:r>
+        <w:rPr>
+          <w:rFonts w:hint="eastAsia"/>
+        </w:rPr>
+        <w:t>A</w:t>
+      </w:r>
+      <w:r>
+        <w:t>2</w:t>
+      </w:r>
+      <w:r>
+        <w:rPr>
+          <w:rFonts w:hint="eastAsia"/>
+        </w:rPr>
+        <w:t>屏蔽电极等电位，两对监督电极</w:t>
+      </w:r>
+      <w:r>
+        <w:rPr>
+          <w:rFonts w:hint="eastAsia"/>
+        </w:rPr>
+        <w:t>M</w:t>
+      </w:r>
+      <w:r>
+        <w:t>1</w:t>
+      </w:r>
+      <w:r>
+        <w:rPr>
+          <w:rFonts w:hint="eastAsia"/>
+        </w:rPr>
+        <w:t>与</w:t>
+      </w:r>
+      <w:r>
+        <w:rPr>
+          <w:rFonts w:hint="eastAsia"/>
+        </w:rPr>
+        <w:t>M</w:t>
+      </w:r>
+      <w:r>
+        <w:t>2</w:t>
+      </w:r>
+      <w:r>
+        <w:rPr>
+          <w:rFonts w:hint="eastAsia"/>
+        </w:rPr>
+        <w:t>（</w:t>
+      </w:r>
+      <w:r>
+        <w:rPr>
+          <w:rFonts w:hint="eastAsia"/>
+        </w:rPr>
+        <w:t xml:space="preserve"> </w:t>
+      </w:r>
+      <w:r>
+        <w:t xml:space="preserve">    </w:t>
+      </w:r>
+      <w:r>
+        <w:rPr>
+          <w:rFonts w:hint="eastAsia"/>
+        </w:rPr>
+        <w:t>）</w:t>
+      </w:r>
+      <w:r>
+        <w:rPr>
+          <w:rFonts w:hint="eastAsia"/>
+        </w:rPr>
+        <w:t>等电位，迫使主电流水平地流入地层。</w:t>
+      </w:r>
+    </w:p>
+    <w:p>
+      <w:pPr>
+        <w:spacing w:line="240" w:lineRule="auto"/>
+      </w:pPr>
+      <w:r>
+        <w:rPr>
+          <w:rFonts w:hint="eastAsia"/>
+        </w:rPr>
+        <w:t>双侧向：与七侧向结构类型，不同的是在七电极系的外面再加上两个屏蔽电极</w:t>
+      </w:r>
+      <w:r>
+        <w:rPr>
+          <w:rFonts w:hint="eastAsia"/>
+        </w:rPr>
+        <w:t>A</w:t>
+      </w:r>
+      <w:r>
+        <w:rPr>
+          <w:vertAlign w:val="subscript"/>
+        </w:rPr>
+        <w:t>1</w:t>
+      </w:r>
       <w:r>
         <w:t>’</w:t>
       </w:r>
-      <w:proofErr w:type="gramEnd"/>
-      <w:r>
-        <w:t>/M2/M2</w:t>
-      </w:r>
-      <w:proofErr w:type="gramStart"/>
+      <w:r>
+        <w:rPr>
+          <w:rFonts w:hint="eastAsia"/>
+        </w:rPr>
+        <w:t>、</w:t>
+      </w:r>
+      <w:r>
+        <w:rPr>
+          <w:rFonts w:hint="eastAsia"/>
+        </w:rPr>
+        <w:t>A</w:t>
+      </w:r>
+      <w:r>
+        <w:rPr>
+          <w:vertAlign w:val="subscript"/>
+        </w:rPr>
+        <w:t>2</w:t>
+      </w:r>
       <w:r>
         <w:t>’</w:t>
       </w:r>
-      <w:proofErr w:type="gramEnd"/>
-      <w:r>
-        <w:rPr>
-          <w:rFonts w:hint="eastAsia"/>
-        </w:rPr>
-        <w:t>。深七侧向</w:t>
-      </w:r>
-      <w:proofErr w:type="gramStart"/>
-      <w:r>
-        <w:rPr>
-          <w:rFonts w:hint="eastAsia"/>
-        </w:rPr>
-        <w:t>在浅</w:t>
-      </w:r>
-      <w:r>
-        <w:rPr>
-          <w:rFonts w:hint="eastAsia"/>
-        </w:rPr>
-        <w:t>七</w:t>
-      </w:r>
-      <w:r>
-        <w:rPr>
-          <w:rFonts w:hint="eastAsia"/>
-        </w:rPr>
-        <w:t>侧向</w:t>
-      </w:r>
-      <w:proofErr w:type="gramEnd"/>
-      <w:r>
-        <w:rPr>
-          <w:rFonts w:hint="eastAsia"/>
-        </w:rPr>
-        <w:t>的</w:t>
-      </w:r>
-      <w:r>
-        <w:rPr>
-          <w:rFonts w:hint="eastAsia"/>
-        </w:rPr>
-        <w:t>基础上加了一对回流电极；测量时</w:t>
+      <w:r>
+        <w:rPr>
+          <w:rFonts w:hint="eastAsia"/>
+        </w:rPr>
+        <w:t>，且为柱状电极；测井时，主电极</w:t>
       </w:r>
       <w:r>
         <w:rPr>
@@ -3415,19 +3406,149 @@
         <w:t>A</w:t>
       </w:r>
       <w:r>
+        <w:rPr>
+          <w:vertAlign w:val="subscript"/>
+        </w:rPr>
+        <w:t>0</w:t>
+      </w:r>
+      <w:r>
+        <w:rPr>
+          <w:rFonts w:hint="eastAsia"/>
+        </w:rPr>
+        <w:t>发出恒定电流</w:t>
+      </w:r>
+      <w:r>
+        <w:rPr>
+          <w:rFonts w:hint="eastAsia"/>
+        </w:rPr>
+        <w:t>I</w:t>
+      </w:r>
+      <w:r>
+        <w:rPr>
+          <w:vertAlign w:val="subscript"/>
+        </w:rPr>
+        <w:t>0</w:t>
+      </w:r>
+      <w:r>
+        <w:rPr>
+          <w:rFonts w:hint="eastAsia"/>
+        </w:rPr>
+        <w:t>，通过屏蔽电极</w:t>
+      </w:r>
+      <w:r>
+        <w:rPr>
+          <w:rFonts w:hint="eastAsia"/>
+        </w:rPr>
+        <w:t>A</w:t>
+      </w:r>
+      <w:r>
+        <w:t>1/A1’/A2/A2’</w:t>
+      </w:r>
+      <w:r>
+        <w:rPr>
+          <w:rFonts w:hint="eastAsia"/>
+        </w:rPr>
+        <w:t>发出与</w:t>
+      </w:r>
+      <w:r>
+        <w:rPr>
+          <w:rFonts w:hint="eastAsia"/>
+        </w:rPr>
+        <w:t>I</w:t>
+      </w:r>
+      <w:r>
+        <w:rPr>
+          <w:vertAlign w:val="subscript"/>
+        </w:rPr>
+        <w:t>0</w:t>
+      </w:r>
+      <w:r>
+        <w:rPr>
+          <w:rFonts w:hint="eastAsia"/>
+        </w:rPr>
+        <w:t>极性相同的屏蔽电流，通过测量任一监督电极（如</w:t>
+      </w:r>
+      <w:r>
+        <w:rPr>
+          <w:rFonts w:hint="eastAsia"/>
+        </w:rPr>
+        <w:t>M</w:t>
+      </w:r>
+      <w:r>
         <w:t>1</w:t>
       </w:r>
       <w:r>
         <w:rPr>
           <w:rFonts w:hint="eastAsia"/>
         </w:rPr>
-        <w:t>和</w:t>
-      </w:r>
-      <w:r>
-        <w:rPr>
-          <w:rFonts w:hint="eastAsia"/>
-        </w:rPr>
-        <w:t>A</w:t>
+        <w:t>）和无穷远电极</w:t>
+      </w:r>
+      <w:r>
+        <w:rPr>
+          <w:rFonts w:hint="eastAsia"/>
+        </w:rPr>
+        <w:t>N</w:t>
+      </w:r>
+      <w:r>
+        <w:rPr>
+          <w:rFonts w:hint="eastAsia"/>
+        </w:rPr>
+        <w:t>之间的电位差来计算获得地层的视电阻率值。</w:t>
+      </w:r>
+    </w:p>
+    <w:p>
+      <w:pPr>
+        <w:pStyle w:val="3"/>
+        <w:spacing w:line="240" w:lineRule="auto"/>
+      </w:pPr>
+      <w:r>
+        <w:rPr>
+          <w:rFonts w:hint="eastAsia"/>
+        </w:rPr>
+        <w:t>1</w:t>
+      </w:r>
+      <w:r>
+        <w:t>6</w:t>
+      </w:r>
+      <w:r>
+        <w:rPr>
+          <w:rFonts w:hint="eastAsia"/>
+        </w:rPr>
+        <w:t>、简述三侧向、七侧向和双侧向测井的特点（比较电极系结构、探测深度、纵向分辨率、影响因素）</w:t>
+      </w:r>
+    </w:p>
+    <w:p>
+      <w:pPr>
+        <w:spacing w:line="240" w:lineRule="auto"/>
+      </w:pPr>
+      <w:r>
+        <w:rPr>
+          <w:rFonts w:hint="eastAsia"/>
+        </w:rPr>
+        <w:t>（</w:t>
+      </w:r>
+      <w:r>
+        <w:rPr>
+          <w:rFonts w:hint="eastAsia"/>
+        </w:rPr>
+        <w:t>1</w:t>
+      </w:r>
+      <w:r>
+        <w:rPr>
+          <w:rFonts w:hint="eastAsia"/>
+        </w:rPr>
+        <w:t>）电极系结构</w:t>
+      </w:r>
+    </w:p>
+    <w:p>
+      <w:pPr>
+        <w:spacing w:line="240" w:lineRule="auto"/>
+      </w:pPr>
+      <w:r>
+        <w:rPr>
+          <w:rFonts w:hint="eastAsia"/>
+        </w:rPr>
+        <w:t>（</w:t>
       </w:r>
       <w:r>
         <w:t>2</w:t>
@@ -3436,13 +3557,183 @@
         <w:rPr>
           <w:rFonts w:hint="eastAsia"/>
         </w:rPr>
-        <w:t>屏蔽电极等电位，两对监督电极</w:t>
-      </w:r>
-      <w:r>
-        <w:rPr>
-          <w:rFonts w:hint="eastAsia"/>
-        </w:rPr>
-        <w:t>M</w:t>
+        <w:t>）探测深度</w:t>
+      </w:r>
+    </w:p>
+    <w:p>
+      <w:pPr>
+        <w:spacing w:line="240" w:lineRule="auto"/>
+      </w:pPr>
+      <w:r>
+        <w:rPr>
+          <w:rFonts w:hint="eastAsia"/>
+        </w:rPr>
+        <w:t>三侧向——</w:t>
+      </w:r>
+      <w:r>
+        <w:rPr>
+          <w:rFonts w:hint="eastAsia"/>
+        </w:rPr>
+        <w:t>探测深度小，侵入影响大，深浅三侧向探测深度差异不大，判别油、气、水层效果差。原因：主电极与屏蔽电极同电位，电极系长度有限，主电流发散快。</w:t>
+      </w:r>
+    </w:p>
+    <w:p>
+      <w:pPr>
+        <w:spacing w:line="240" w:lineRule="auto"/>
+      </w:pPr>
+      <w:r>
+        <w:rPr>
+          <w:rFonts w:hint="eastAsia"/>
+        </w:rPr>
+        <w:t>七侧向——探测深度略高于三侧向，但高侵时，探测深度变浅。原因：采用监督电极</w:t>
+      </w:r>
+      <w:r>
+        <w:t>M1</w:t>
+      </w:r>
+    </w:p>
+    <w:p>
+      <w:pPr>
+        <w:spacing w:line="240" w:lineRule="auto"/>
+      </w:pPr>
+      <w:r>
+        <w:rPr>
+          <w:rFonts w:hint="eastAsia"/>
+        </w:rPr>
+        <w:t>、</w:t>
+      </w:r>
+      <w:r>
+        <w:t>M1’</w:t>
+      </w:r>
+      <w:r>
+        <w:rPr>
+          <w:rFonts w:hint="eastAsia"/>
+        </w:rPr>
+        <w:t>同电位来控制电流场。分布比</w:t>
+      </w:r>
+      <w:r>
+        <w:rPr>
+          <w:rFonts w:hint="eastAsia"/>
+        </w:rPr>
+        <w:t>s</w:t>
+      </w:r>
+      <w:r>
+        <w:rPr>
+          <w:rFonts w:hint="eastAsia"/>
+        </w:rPr>
+        <w:t>上升则屏流上升则屏蔽电极电位上升则探测深度增大。</w:t>
+      </w:r>
+    </w:p>
+    <w:p>
+      <w:pPr>
+        <w:spacing w:line="240" w:lineRule="auto"/>
+      </w:pPr>
+      <w:r>
+        <w:rPr>
+          <w:rFonts w:hint="eastAsia"/>
+        </w:rPr>
+        <w:t>双侧向——探测深度最大。原因：将屏蔽电极分成多段（两对）加长——控制各段电压——探测深度增加。</w:t>
+      </w:r>
+    </w:p>
+    <w:p>
+      <w:pPr>
+        <w:spacing w:line="240" w:lineRule="auto"/>
+      </w:pPr>
+      <w:r>
+        <w:rPr>
+          <w:rFonts w:hint="eastAsia"/>
+        </w:rPr>
+        <w:t>（</w:t>
+      </w:r>
+      <w:r>
+        <w:rPr>
+          <w:rFonts w:hint="eastAsia"/>
+        </w:rPr>
+        <w:t>3</w:t>
+      </w:r>
+      <w:r>
+        <w:rPr>
+          <w:rFonts w:hint="eastAsia"/>
+        </w:rPr>
+        <w:t>）纵向分辨率</w:t>
+      </w:r>
+    </w:p>
+    <w:p>
+      <w:pPr>
+        <w:spacing w:line="240" w:lineRule="auto"/>
+      </w:pPr>
+      <w:r>
+        <w:rPr>
+          <w:rFonts w:hint="eastAsia"/>
+        </w:rPr>
+        <w:t>三侧向——纵向分辨率高，能分辨</w:t>
+      </w:r>
+      <w:r>
+        <w:rPr>
+          <w:rFonts w:hint="eastAsia"/>
+        </w:rPr>
+        <w:t>0</w:t>
+      </w:r>
+      <w:r>
+        <w:t>.4</w:t>
+      </w:r>
+      <w:r>
+        <w:rPr>
+          <w:rFonts w:hint="eastAsia"/>
+        </w:rPr>
+        <w:t>~</w:t>
+      </w:r>
+      <w:r>
+        <w:t>0.5</w:t>
+      </w:r>
+      <w:r>
+        <w:rPr>
+          <w:rFonts w:hint="eastAsia"/>
+        </w:rPr>
+        <w:t>m</w:t>
+      </w:r>
+      <w:r>
+        <w:rPr>
+          <w:rFonts w:hint="eastAsia"/>
+        </w:rPr>
+        <w:t>地层。</w:t>
+      </w:r>
+    </w:p>
+    <w:p>
+      <w:pPr>
+        <w:spacing w:line="240" w:lineRule="auto"/>
+      </w:pPr>
+      <w:r>
+        <w:rPr>
+          <w:rFonts w:hint="eastAsia"/>
+        </w:rPr>
+        <w:t>七侧向、双侧向——纵向分辨率基本相同（</w:t>
+      </w:r>
+      <w:r>
+        <w:rPr>
+          <w:rFonts w:hint="eastAsia"/>
+        </w:rPr>
+        <w:t>0</w:t>
+      </w:r>
+      <w:r>
+        <w:t>.6</w:t>
+      </w:r>
+      <w:r>
+        <w:rPr>
+          <w:rFonts w:hint="eastAsia"/>
+        </w:rPr>
+        <w:t>m</w:t>
+      </w:r>
+      <w:r>
+        <w:rPr>
+          <w:rFonts w:hint="eastAsia"/>
+        </w:rPr>
+        <w:t>左右），略低于三侧向。取决于</w:t>
+      </w:r>
+      <w:r>
+        <w:rPr>
+          <w:rFonts w:hint="eastAsia"/>
+        </w:rPr>
+        <w:t>O</w:t>
       </w:r>
       <w:r>
         <w:t>1</w:t>
@@ -3451,13 +3742,13 @@
         <w:rPr>
           <w:rFonts w:hint="eastAsia"/>
         </w:rPr>
-        <w:t>与</w:t>
-      </w:r>
-      <w:r>
-        <w:rPr>
-          <w:rFonts w:hint="eastAsia"/>
-        </w:rPr>
-        <w:t>M</w:t>
+        <w:t>、</w:t>
+      </w:r>
+      <w:r>
+        <w:rPr>
+          <w:rFonts w:hint="eastAsia"/>
+        </w:rPr>
+        <w:t>O</w:t>
       </w:r>
       <w:r>
         <w:t>2</w:t>
@@ -3466,428 +3757,221 @@
         <w:rPr>
           <w:rFonts w:hint="eastAsia"/>
         </w:rPr>
+        <w:t>间距离。</w:t>
+      </w:r>
+    </w:p>
+    <w:p>
+      <w:pPr>
+        <w:spacing w:line="240" w:lineRule="auto"/>
+      </w:pPr>
+      <w:r>
+        <w:rPr>
+          <w:rFonts w:hint="eastAsia"/>
+        </w:rPr>
         <w:t>（</w:t>
       </w:r>
       <w:r>
         <w:rPr>
           <w:rFonts w:hint="eastAsia"/>
         </w:rPr>
-        <w:t xml:space="preserve"> </w:t>
-      </w:r>
-      <w:r>
-        <w:t xml:space="preserve">    </w:t>
-      </w:r>
-      <w:r>
-        <w:rPr>
-          <w:rFonts w:hint="eastAsia"/>
-        </w:rPr>
-        <w:t>）</w:t>
-      </w:r>
-      <w:r>
-        <w:rPr>
-          <w:rFonts w:hint="eastAsia"/>
-        </w:rPr>
-        <w:t>等电位，迫使主电流水平地流入地层。</w:t>
-      </w:r>
-    </w:p>
-    <w:p>
-      <w:pPr>
-        <w:spacing w:line="240" w:lineRule="auto"/>
-        <w:rPr>
-          <w:rFonts w:hint="eastAsia"/>
-        </w:rPr>
-      </w:pPr>
-      <w:r>
-        <w:rPr>
-          <w:rFonts w:hint="eastAsia"/>
-        </w:rPr>
-        <w:t>双侧向：与七侧向结构类型，不同的是在七电极系的外面再加上两个屏蔽电极</w:t>
-      </w:r>
-      <w:r>
-        <w:rPr>
-          <w:rFonts w:hint="eastAsia"/>
-        </w:rPr>
-        <w:t>A</w:t>
-      </w:r>
-      <w:r>
-        <w:rPr>
+        <w:t>4</w:t>
+      </w:r>
+      <w:r>
+        <w:rPr>
+          <w:rFonts w:hint="eastAsia"/>
+        </w:rPr>
+        <w:t>）影响因素</w:t>
+      </w:r>
+    </w:p>
+    <w:p>
+      <w:pPr>
+        <w:spacing w:line="240" w:lineRule="auto"/>
+      </w:pPr>
+      <w:r>
+        <w:rPr>
+          <w:rFonts w:hint="eastAsia"/>
+        </w:rPr>
+        <w:t>三侧向——井眼、围岩影响较小，侵入影响大。</w:t>
+      </w:r>
+    </w:p>
+    <w:p>
+      <w:pPr>
+        <w:spacing w:line="240" w:lineRule="auto"/>
+      </w:pPr>
+      <w:r>
+        <w:rPr>
+          <w:rFonts w:hint="eastAsia"/>
+        </w:rPr>
+        <w:t>七侧向——深、浅七侧向受围岩影响程度不同（监督电极、屏蔽电极位置不同则主电流厚度不同）</w:t>
+      </w:r>
+    </w:p>
+    <w:p>
+      <w:pPr>
+        <w:spacing w:line="240" w:lineRule="auto"/>
+      </w:pPr>
+      <w:r>
+        <w:rPr>
+          <w:rFonts w:hint="eastAsia"/>
+        </w:rPr>
+        <w:t>双侧向——围岩、层厚对深</w:t>
+      </w:r>
+      <w:r>
+        <w:rPr>
+          <w:rFonts w:hint="eastAsia"/>
+        </w:rPr>
+        <w:t>、</w:t>
+      </w:r>
+      <w:r>
+        <w:rPr>
+          <w:rFonts w:hint="eastAsia"/>
+        </w:rPr>
+        <w:t>浅双侧向的影响相同。</w:t>
+      </w:r>
+      <w:r>
+        <w:rPr>
+          <w:rFonts w:hint="eastAsia"/>
+        </w:rPr>
+        <w:t>受井眼影响最小。</w:t>
+      </w:r>
+    </w:p>
+    <w:p>
+      <w:pPr>
+        <w:pStyle w:val="3"/>
+        <w:spacing w:line="240" w:lineRule="auto"/>
+      </w:pPr>
+      <w:r>
+        <w:rPr>
+          <w:rFonts w:hint="eastAsia"/>
+        </w:rPr>
+        <w:t>1</w:t>
+      </w:r>
+      <w:r>
+        <w:t>7</w:t>
+      </w:r>
+      <w:r>
+        <w:rPr>
+          <w:rFonts w:hint="eastAsia"/>
+        </w:rPr>
+        <w:t>、侧向测井比普通电阻率测井具有哪些优点？</w:t>
+      </w:r>
+    </w:p>
+    <w:p>
+      <w:pPr>
+        <w:spacing w:line="240" w:lineRule="auto"/>
+      </w:pPr>
+      <w:r>
+        <w:rPr>
+          <w:rFonts w:hint="eastAsia"/>
+        </w:rPr>
+        <w:t>答：</w:t>
+      </w:r>
+    </w:p>
+    <w:p>
+      <w:pPr>
+        <w:spacing w:line="240" w:lineRule="auto"/>
+      </w:pPr>
+    </w:p>
+    <w:p>
+      <w:pPr>
+        <w:pStyle w:val="3"/>
+        <w:spacing w:line="240" w:lineRule="auto"/>
+      </w:pPr>
+      <w:r>
+        <w:rPr>
+          <w:rFonts w:hint="eastAsia"/>
+        </w:rPr>
+        <w:t>1</w:t>
+      </w:r>
+      <w:r>
+        <w:t>8</w:t>
+      </w:r>
+      <w:r>
+        <w:rPr>
+          <w:rFonts w:hint="eastAsia"/>
+        </w:rPr>
+        <w:t>、微侧向、邻近侧向、微球形聚焦测井主要研究什么区域的电阻率？这三种测井方法的探测深度、测井结果受泥饼影响程度有何区别？</w:t>
+      </w:r>
+    </w:p>
+    <w:p>
+      <w:pPr>
+        <w:spacing w:line="240" w:lineRule="auto"/>
+      </w:pPr>
+      <w:r>
+        <w:rPr>
+          <w:rFonts w:hint="eastAsia"/>
+        </w:rPr>
+        <w:t>答：</w:t>
+      </w:r>
+      <w:r>
+        <w:rPr>
+          <w:rFonts w:hint="eastAsia"/>
+        </w:rPr>
+        <w:t>（一）微侧向：探测深度很浅（</w:t>
+      </w:r>
+      <w:r>
+        <w:t>80</w:t>
+      </w:r>
+      <w:r>
+        <w:rPr>
+          <w:rFonts w:hint="eastAsia"/>
+        </w:rPr>
+        <w:t>~</w:t>
+      </w:r>
+      <w:r>
+        <w:t>100</w:t>
+      </w:r>
+      <w:r>
+        <w:rPr>
+          <w:rFonts w:hint="eastAsia"/>
+        </w:rPr>
+        <w:t>mm</w:t>
+      </w:r>
+      <w:r>
+        <w:rPr>
+          <w:rFonts w:hint="eastAsia"/>
+        </w:rPr>
+        <w:t>）主要反映冲洗带电阻率</w:t>
+      </w:r>
+      <w:proofErr w:type="spellStart"/>
+      <w:r>
+        <w:rPr>
+          <w:rFonts w:hint="eastAsia"/>
+        </w:rPr>
+        <w:t>R</w:t>
+      </w:r>
+      <w:r>
+        <w:rPr>
+          <w:rFonts w:hint="eastAsia"/>
           <w:vertAlign w:val="subscript"/>
         </w:rPr>
+        <w:t>xo</w:t>
+      </w:r>
+      <w:proofErr w:type="spellEnd"/>
+      <w:r>
+        <w:rPr>
+          <w:rFonts w:hint="eastAsia"/>
+        </w:rPr>
+        <w:t>；受泥饼影响相对较大。</w:t>
+      </w:r>
+    </w:p>
+    <w:p>
+      <w:pPr>
+        <w:spacing w:line="240" w:lineRule="auto"/>
+      </w:pPr>
+      <w:r>
+        <w:rPr>
+          <w:rFonts w:hint="eastAsia"/>
+        </w:rPr>
+        <w:t>（二）邻近侧向：探测深度最深（</w:t>
+      </w:r>
+      <w:r>
+        <w:rPr>
+          <w:rFonts w:hint="eastAsia"/>
+        </w:rPr>
         <w:t>1</w:t>
       </w:r>
-      <w:proofErr w:type="gramStart"/>
-      <w:r>
-        <w:t>’</w:t>
-      </w:r>
-      <w:proofErr w:type="gramEnd"/>
-      <w:r>
-        <w:rPr>
-          <w:rFonts w:hint="eastAsia"/>
-        </w:rPr>
-        <w:t>、</w:t>
-      </w:r>
-      <w:r>
-        <w:rPr>
-          <w:rFonts w:hint="eastAsia"/>
-        </w:rPr>
-        <w:t>A</w:t>
-      </w:r>
-      <w:r>
-        <w:rPr>
-          <w:vertAlign w:val="subscript"/>
-        </w:rPr>
-        <w:t>2</w:t>
-      </w:r>
-      <w:proofErr w:type="gramStart"/>
-      <w:r>
-        <w:t>’</w:t>
-      </w:r>
-      <w:proofErr w:type="gramEnd"/>
-      <w:r>
-        <w:rPr>
-          <w:rFonts w:hint="eastAsia"/>
-        </w:rPr>
-        <w:t>，且为柱状电极；测井时，主电极</w:t>
-      </w:r>
-      <w:r>
-        <w:rPr>
-          <w:rFonts w:hint="eastAsia"/>
-        </w:rPr>
-        <w:t>A</w:t>
-      </w:r>
-      <w:r>
-        <w:rPr>
-          <w:vertAlign w:val="subscript"/>
-        </w:rPr>
-        <w:t>0</w:t>
-      </w:r>
-      <w:r>
-        <w:rPr>
-          <w:rFonts w:hint="eastAsia"/>
-        </w:rPr>
-        <w:t>发出恒定电流</w:t>
-      </w:r>
-      <w:r>
-        <w:rPr>
-          <w:rFonts w:hint="eastAsia"/>
-        </w:rPr>
-        <w:t>I</w:t>
-      </w:r>
-      <w:r>
-        <w:rPr>
-          <w:vertAlign w:val="subscript"/>
-        </w:rPr>
-        <w:t>0</w:t>
-      </w:r>
-      <w:r>
-        <w:rPr>
-          <w:rFonts w:hint="eastAsia"/>
-        </w:rPr>
-        <w:t>，通过屏蔽电极</w:t>
-      </w:r>
-      <w:r>
-        <w:rPr>
-          <w:rFonts w:hint="eastAsia"/>
-        </w:rPr>
-        <w:t>A</w:t>
-      </w:r>
-      <w:r>
-        <w:t>1/A1</w:t>
-      </w:r>
-      <w:proofErr w:type="gramStart"/>
-      <w:r>
-        <w:t>’</w:t>
-      </w:r>
-      <w:proofErr w:type="gramEnd"/>
-      <w:r>
-        <w:t>/A2/A2</w:t>
-      </w:r>
-      <w:proofErr w:type="gramStart"/>
-      <w:r>
-        <w:t>’</w:t>
-      </w:r>
-      <w:proofErr w:type="gramEnd"/>
-      <w:r>
-        <w:rPr>
-          <w:rFonts w:hint="eastAsia"/>
-        </w:rPr>
-        <w:t>发出与</w:t>
-      </w:r>
-      <w:r>
-        <w:rPr>
-          <w:rFonts w:hint="eastAsia"/>
-        </w:rPr>
-        <w:t>I</w:t>
-      </w:r>
-      <w:r>
-        <w:rPr>
-          <w:vertAlign w:val="subscript"/>
-        </w:rPr>
-        <w:t>0</w:t>
-      </w:r>
-      <w:r>
-        <w:rPr>
-          <w:rFonts w:hint="eastAsia"/>
-        </w:rPr>
-        <w:t>极性相同的屏蔽电流，通过测量任</w:t>
-      </w:r>
-      <w:proofErr w:type="gramStart"/>
-      <w:r>
-        <w:rPr>
-          <w:rFonts w:hint="eastAsia"/>
-        </w:rPr>
-        <w:t>一</w:t>
-      </w:r>
-      <w:proofErr w:type="gramEnd"/>
-      <w:r>
-        <w:rPr>
-          <w:rFonts w:hint="eastAsia"/>
-        </w:rPr>
-        <w:t>监督电极（如</w:t>
-      </w:r>
-      <w:r>
-        <w:rPr>
-          <w:rFonts w:hint="eastAsia"/>
-        </w:rPr>
-        <w:t>M</w:t>
-      </w:r>
-      <w:r>
-        <w:t>1</w:t>
-      </w:r>
-      <w:r>
-        <w:rPr>
-          <w:rFonts w:hint="eastAsia"/>
-        </w:rPr>
-        <w:t>）和无穷远电极</w:t>
-      </w:r>
-      <w:r>
-        <w:rPr>
-          <w:rFonts w:hint="eastAsia"/>
-        </w:rPr>
-        <w:t>N</w:t>
-      </w:r>
-      <w:r>
-        <w:rPr>
-          <w:rFonts w:hint="eastAsia"/>
-        </w:rPr>
-        <w:t>之间的电位差来计算获得地层的视电阻率值。</w:t>
-      </w:r>
-    </w:p>
-    <w:p>
-      <w:pPr>
-        <w:pStyle w:val="3"/>
-        <w:spacing w:line="240" w:lineRule="auto"/>
-      </w:pPr>
-      <w:r>
-        <w:rPr>
-          <w:rFonts w:hint="eastAsia"/>
-        </w:rPr>
-        <w:t>1</w:t>
-      </w:r>
-      <w:r>
-        <w:t>6</w:t>
-      </w:r>
-      <w:r>
-        <w:rPr>
-          <w:rFonts w:hint="eastAsia"/>
-        </w:rPr>
-        <w:t>、简述三侧向、七侧向和双侧向测井的特点（比较电极系结构、探测深度、纵向分辨率、影响因素）</w:t>
-      </w:r>
-    </w:p>
-    <w:p>
-      <w:pPr>
-        <w:spacing w:line="240" w:lineRule="auto"/>
-      </w:pPr>
-      <w:r>
-        <w:rPr>
-          <w:rFonts w:hint="eastAsia"/>
-        </w:rPr>
-        <w:t>（</w:t>
-      </w:r>
-      <w:r>
-        <w:rPr>
-          <w:rFonts w:hint="eastAsia"/>
-        </w:rPr>
-        <w:t>1</w:t>
-      </w:r>
-      <w:r>
-        <w:rPr>
-          <w:rFonts w:hint="eastAsia"/>
-        </w:rPr>
-        <w:t>）电极系结构</w:t>
-      </w:r>
-    </w:p>
-    <w:p>
-      <w:pPr>
-        <w:spacing w:line="240" w:lineRule="auto"/>
-      </w:pPr>
-      <w:r>
-        <w:rPr>
-          <w:rFonts w:hint="eastAsia"/>
-        </w:rPr>
-        <w:t>（</w:t>
-      </w:r>
-      <w:r>
-        <w:t>2</w:t>
-      </w:r>
-      <w:r>
-        <w:rPr>
-          <w:rFonts w:hint="eastAsia"/>
-        </w:rPr>
-        <w:t>）探测深度</w:t>
-      </w:r>
-    </w:p>
-    <w:p>
-      <w:pPr>
-        <w:spacing w:line="240" w:lineRule="auto"/>
-      </w:pPr>
-      <w:r>
-        <w:rPr>
-          <w:rFonts w:hint="eastAsia"/>
-        </w:rPr>
-        <w:t>三侧向——</w:t>
-      </w:r>
-      <w:r>
-        <w:rPr>
-          <w:rFonts w:hint="eastAsia"/>
-        </w:rPr>
-        <w:t>探测深度小，侵入影响大，深浅三侧向探测深度差异不大，判别油、气、水层效果差。原因：主电极与屏蔽电极同电位，电极系长度有限，主电流发散快。</w:t>
-      </w:r>
-    </w:p>
-    <w:p>
-      <w:pPr>
-        <w:spacing w:line="240" w:lineRule="auto"/>
-        <w:rPr>
-          <w:rFonts w:hint="eastAsia"/>
-        </w:rPr>
-      </w:pPr>
-      <w:r>
-        <w:rPr>
-          <w:rFonts w:hint="eastAsia"/>
-        </w:rPr>
-        <w:t>七侧向——探测深度略高于三侧向，</w:t>
-      </w:r>
-      <w:proofErr w:type="gramStart"/>
-      <w:r>
-        <w:rPr>
-          <w:rFonts w:hint="eastAsia"/>
-        </w:rPr>
-        <w:t>但高侵时</w:t>
-      </w:r>
-      <w:proofErr w:type="gramEnd"/>
-      <w:r>
-        <w:rPr>
-          <w:rFonts w:hint="eastAsia"/>
-        </w:rPr>
-        <w:t>，探测深度变浅。原因：采用监督电极</w:t>
-      </w:r>
-      <w:r>
-        <w:t>M1</w:t>
-      </w:r>
-    </w:p>
-    <w:p>
-      <w:pPr>
-        <w:spacing w:line="240" w:lineRule="auto"/>
-      </w:pPr>
-      <w:r>
-        <w:rPr>
-          <w:rFonts w:hint="eastAsia"/>
-        </w:rPr>
-        <w:t>、</w:t>
-      </w:r>
-      <w:r>
-        <w:t>M1</w:t>
-      </w:r>
-      <w:proofErr w:type="gramStart"/>
-      <w:r>
-        <w:t>’</w:t>
-      </w:r>
-      <w:proofErr w:type="gramEnd"/>
-      <w:r>
-        <w:rPr>
-          <w:rFonts w:hint="eastAsia"/>
-        </w:rPr>
-        <w:t>同电位来控制电流场。分布比</w:t>
-      </w:r>
-      <w:r>
-        <w:rPr>
-          <w:rFonts w:hint="eastAsia"/>
-        </w:rPr>
-        <w:t>s</w:t>
-      </w:r>
-      <w:r>
-        <w:rPr>
-          <w:rFonts w:hint="eastAsia"/>
-        </w:rPr>
-        <w:t>上升则</w:t>
-      </w:r>
-      <w:proofErr w:type="gramStart"/>
-      <w:r>
-        <w:rPr>
-          <w:rFonts w:hint="eastAsia"/>
-        </w:rPr>
-        <w:t>屏流上升</w:t>
-      </w:r>
-      <w:proofErr w:type="gramEnd"/>
-      <w:r>
-        <w:rPr>
-          <w:rFonts w:hint="eastAsia"/>
-        </w:rPr>
-        <w:t>则屏蔽电极电位上升则探测深度增大。</w:t>
-      </w:r>
-    </w:p>
-    <w:p>
-      <w:pPr>
-        <w:spacing w:line="240" w:lineRule="auto"/>
-      </w:pPr>
-      <w:r>
-        <w:rPr>
-          <w:rFonts w:hint="eastAsia"/>
-        </w:rPr>
-        <w:t>双侧向——探测深度最大。原因：将屏蔽电极分成多段（两对）加长——控制各段电压——探测深度增加。</w:t>
-      </w:r>
-    </w:p>
-    <w:p>
-      <w:pPr>
-        <w:spacing w:line="240" w:lineRule="auto"/>
-      </w:pPr>
-      <w:r>
-        <w:rPr>
-          <w:rFonts w:hint="eastAsia"/>
-        </w:rPr>
-        <w:t>（</w:t>
-      </w:r>
-      <w:r>
-        <w:rPr>
-          <w:rFonts w:hint="eastAsia"/>
-        </w:rPr>
-        <w:t>3</w:t>
-      </w:r>
-      <w:r>
-        <w:rPr>
-          <w:rFonts w:hint="eastAsia"/>
-        </w:rPr>
-        <w:t>）纵向分辨率</w:t>
-      </w:r>
-    </w:p>
-    <w:p>
-      <w:pPr>
-        <w:spacing w:line="240" w:lineRule="auto"/>
-      </w:pPr>
-      <w:r>
-        <w:rPr>
-          <w:rFonts w:hint="eastAsia"/>
-        </w:rPr>
-        <w:t>三侧向——纵向分辨率高，能分辨</w:t>
-      </w:r>
-      <w:r>
-        <w:rPr>
-          <w:rFonts w:hint="eastAsia"/>
-        </w:rPr>
-        <w:t>0</w:t>
-      </w:r>
-      <w:r>
-        <w:t>.4</w:t>
+      <w:r>
+        <w:t>5</w:t>
       </w:r>
       <w:r>
         <w:rPr>
@@ -3896,354 +3980,6 @@
         <w:t>~</w:t>
       </w:r>
       <w:r>
-        <w:t>0.5</w:t>
-      </w:r>
-      <w:r>
-        <w:rPr>
-          <w:rFonts w:hint="eastAsia"/>
-        </w:rPr>
-        <w:t>m</w:t>
-      </w:r>
-      <w:r>
-        <w:rPr>
-          <w:rFonts w:hint="eastAsia"/>
-        </w:rPr>
-        <w:t>地层。</w:t>
-      </w:r>
-    </w:p>
-    <w:p>
-      <w:pPr>
-        <w:spacing w:line="240" w:lineRule="auto"/>
-      </w:pPr>
-      <w:r>
-        <w:rPr>
-          <w:rFonts w:hint="eastAsia"/>
-        </w:rPr>
-        <w:t>七侧向、双侧向——纵向分辨率基本相同（</w:t>
-      </w:r>
-      <w:r>
-        <w:rPr>
-          <w:rFonts w:hint="eastAsia"/>
-        </w:rPr>
-        <w:t>0</w:t>
-      </w:r>
-      <w:r>
-        <w:t>.6</w:t>
-      </w:r>
-      <w:r>
-        <w:rPr>
-          <w:rFonts w:hint="eastAsia"/>
-        </w:rPr>
-        <w:t>m</w:t>
-      </w:r>
-      <w:r>
-        <w:rPr>
-          <w:rFonts w:hint="eastAsia"/>
-        </w:rPr>
-        <w:t>左右），略低于三侧向。取决于</w:t>
-      </w:r>
-      <w:r>
-        <w:rPr>
-          <w:rFonts w:hint="eastAsia"/>
-        </w:rPr>
-        <w:t>O</w:t>
-      </w:r>
-      <w:r>
-        <w:t>1</w:t>
-      </w:r>
-      <w:r>
-        <w:rPr>
-          <w:rFonts w:hint="eastAsia"/>
-        </w:rPr>
-        <w:t>、</w:t>
-      </w:r>
-      <w:r>
-        <w:rPr>
-          <w:rFonts w:hint="eastAsia"/>
-        </w:rPr>
-        <w:t>O</w:t>
-      </w:r>
-      <w:r>
-        <w:t>2</w:t>
-      </w:r>
-      <w:r>
-        <w:rPr>
-          <w:rFonts w:hint="eastAsia"/>
-        </w:rPr>
-        <w:t>间距离。</w:t>
-      </w:r>
-    </w:p>
-    <w:p>
-      <w:pPr>
-        <w:spacing w:line="240" w:lineRule="auto"/>
-      </w:pPr>
-      <w:r>
-        <w:rPr>
-          <w:rFonts w:hint="eastAsia"/>
-        </w:rPr>
-        <w:t>（</w:t>
-      </w:r>
-      <w:r>
-        <w:rPr>
-          <w:rFonts w:hint="eastAsia"/>
-        </w:rPr>
-        <w:t>4</w:t>
-      </w:r>
-      <w:r>
-        <w:rPr>
-          <w:rFonts w:hint="eastAsia"/>
-        </w:rPr>
-        <w:t>）影响因素</w:t>
-      </w:r>
-    </w:p>
-    <w:p>
-      <w:pPr>
-        <w:spacing w:line="240" w:lineRule="auto"/>
-      </w:pPr>
-      <w:r>
-        <w:rPr>
-          <w:rFonts w:hint="eastAsia"/>
-        </w:rPr>
-        <w:t>三侧向——井眼、围岩影响较小，侵入影响大。</w:t>
-      </w:r>
-    </w:p>
-    <w:p>
-      <w:pPr>
-        <w:spacing w:line="240" w:lineRule="auto"/>
-      </w:pPr>
-      <w:r>
-        <w:rPr>
-          <w:rFonts w:hint="eastAsia"/>
-        </w:rPr>
-        <w:t>七侧向——深、</w:t>
-      </w:r>
-      <w:proofErr w:type="gramStart"/>
-      <w:r>
-        <w:rPr>
-          <w:rFonts w:hint="eastAsia"/>
-        </w:rPr>
-        <w:t>浅七侧向</w:t>
-      </w:r>
-      <w:proofErr w:type="gramEnd"/>
-      <w:r>
-        <w:rPr>
-          <w:rFonts w:hint="eastAsia"/>
-        </w:rPr>
-        <w:t>受围岩影响程度不同（监督电极、屏蔽电极位置不同则主电流厚度不同）</w:t>
-      </w:r>
-    </w:p>
-    <w:p>
-      <w:pPr>
-        <w:spacing w:line="240" w:lineRule="auto"/>
-        <w:rPr>
-          <w:rFonts w:hint="eastAsia"/>
-        </w:rPr>
-      </w:pPr>
-      <w:r>
-        <w:rPr>
-          <w:rFonts w:hint="eastAsia"/>
-        </w:rPr>
-        <w:t>双侧向——围岩、层厚对深</w:t>
-      </w:r>
-      <w:r>
-        <w:rPr>
-          <w:rFonts w:hint="eastAsia"/>
-        </w:rPr>
-        <w:t>、</w:t>
-      </w:r>
-      <w:r>
-        <w:rPr>
-          <w:rFonts w:hint="eastAsia"/>
-        </w:rPr>
-        <w:t>浅双侧向的影响相同。</w:t>
-      </w:r>
-      <w:r>
-        <w:rPr>
-          <w:rFonts w:hint="eastAsia"/>
-        </w:rPr>
-        <w:t>受井眼影响最小。</w:t>
-      </w:r>
-    </w:p>
-    <w:p>
-      <w:pPr>
-        <w:pStyle w:val="3"/>
-        <w:spacing w:line="240" w:lineRule="auto"/>
-      </w:pPr>
-      <w:r>
-        <w:rPr>
-          <w:rFonts w:hint="eastAsia"/>
-        </w:rPr>
-        <w:t>1</w:t>
-      </w:r>
-      <w:r>
-        <w:t>7</w:t>
-      </w:r>
-      <w:r>
-        <w:rPr>
-          <w:rFonts w:hint="eastAsia"/>
-        </w:rPr>
-        <w:t>、侧向测井比普通电阻率测井具有哪些优点？</w:t>
-      </w:r>
-    </w:p>
-    <w:p>
-      <w:pPr>
-        <w:spacing w:line="240" w:lineRule="auto"/>
-        <w:rPr>
-          <w:rFonts w:hint="eastAsia"/>
-        </w:rPr>
-      </w:pPr>
-      <w:r>
-        <w:rPr>
-          <w:rFonts w:hint="eastAsia"/>
-        </w:rPr>
-        <w:t>答：</w:t>
-      </w:r>
-    </w:p>
-    <w:p>
-      <w:pPr>
-        <w:spacing w:line="240" w:lineRule="auto"/>
-        <w:rPr>
-          <w:rFonts w:hint="eastAsia"/>
-        </w:rPr>
-      </w:pPr>
-    </w:p>
-    <w:p>
-      <w:pPr>
-        <w:pStyle w:val="3"/>
-        <w:spacing w:line="240" w:lineRule="auto"/>
-      </w:pPr>
-      <w:r>
-        <w:rPr>
-          <w:rFonts w:hint="eastAsia"/>
-        </w:rPr>
-        <w:t>1</w:t>
-      </w:r>
-      <w:r>
-        <w:t>8</w:t>
-      </w:r>
-      <w:r>
-        <w:rPr>
-          <w:rFonts w:hint="eastAsia"/>
-        </w:rPr>
-        <w:t>、微侧向、邻近侧向、微球形聚焦测井主要研究什么区域的电阻率？这三种测井方法的探测深度、测井结果</w:t>
-      </w:r>
-      <w:proofErr w:type="gramStart"/>
-      <w:r>
-        <w:rPr>
-          <w:rFonts w:hint="eastAsia"/>
-        </w:rPr>
-        <w:t>受泥饼影响</w:t>
-      </w:r>
-      <w:proofErr w:type="gramEnd"/>
-      <w:r>
-        <w:rPr>
-          <w:rFonts w:hint="eastAsia"/>
-        </w:rPr>
-        <w:t>程度有何区别？</w:t>
-      </w:r>
-    </w:p>
-    <w:p>
-      <w:pPr>
-        <w:spacing w:line="240" w:lineRule="auto"/>
-      </w:pPr>
-      <w:r>
-        <w:rPr>
-          <w:rFonts w:hint="eastAsia"/>
-        </w:rPr>
-        <w:t>答：</w:t>
-      </w:r>
-      <w:r>
-        <w:rPr>
-          <w:rFonts w:hint="eastAsia"/>
-        </w:rPr>
-        <w:t>（一）微侧向：探测深度很浅（</w:t>
-      </w:r>
-      <w:r>
-        <w:t>80</w:t>
-      </w:r>
-      <w:r>
-        <w:rPr>
-          <w:rFonts w:hint="eastAsia"/>
-        </w:rPr>
-        <w:t>~</w:t>
-      </w:r>
-      <w:r>
-        <w:t>100</w:t>
-      </w:r>
-      <w:r>
-        <w:rPr>
-          <w:rFonts w:hint="eastAsia"/>
-        </w:rPr>
-        <w:t>mm</w:t>
-      </w:r>
-      <w:r>
-        <w:rPr>
-          <w:rFonts w:hint="eastAsia"/>
-        </w:rPr>
-        <w:t>）主要反映冲洗带电阻率</w:t>
-      </w:r>
-      <w:proofErr w:type="spellStart"/>
-      <w:r>
-        <w:rPr>
-          <w:rFonts w:hint="eastAsia"/>
-        </w:rPr>
-        <w:t>R</w:t>
-      </w:r>
-      <w:r>
-        <w:rPr>
-          <w:rFonts w:hint="eastAsia"/>
-          <w:vertAlign w:val="subscript"/>
-        </w:rPr>
-        <w:t>xo</w:t>
-      </w:r>
-      <w:proofErr w:type="spellEnd"/>
-      <w:r>
-        <w:rPr>
-          <w:rFonts w:hint="eastAsia"/>
-        </w:rPr>
-        <w:t>；</w:t>
-      </w:r>
-      <w:proofErr w:type="gramStart"/>
-      <w:r>
-        <w:rPr>
-          <w:rFonts w:hint="eastAsia"/>
-        </w:rPr>
-        <w:t>受泥饼影响</w:t>
-      </w:r>
-      <w:proofErr w:type="gramEnd"/>
-      <w:r>
-        <w:rPr>
-          <w:rFonts w:hint="eastAsia"/>
-        </w:rPr>
-        <w:t>相对较大。</w:t>
-      </w:r>
-    </w:p>
-    <w:p>
-      <w:pPr>
-        <w:spacing w:line="240" w:lineRule="auto"/>
-      </w:pPr>
-      <w:r>
-        <w:rPr>
-          <w:rFonts w:hint="eastAsia"/>
-        </w:rPr>
-        <w:t>（二）邻近侧向：探测深度最深（</w:t>
-      </w:r>
-      <w:r>
-        <w:rPr>
-          <w:rFonts w:hint="eastAsia"/>
-        </w:rPr>
-        <w:t>1</w:t>
-      </w:r>
-      <w:r>
-        <w:t>5</w:t>
-      </w:r>
-      <w:r>
-        <w:rPr>
-          <w:rFonts w:hint="eastAsia"/>
-        </w:rPr>
-        <w:t>~</w:t>
-      </w:r>
-      <w:r>
         <w:t>25</w:t>
       </w:r>
       <w:r>
@@ -4262,29 +3998,12 @@
         <w:rPr>
           <w:rFonts w:hint="eastAsia"/>
         </w:rPr>
-        <w:t>冲洗带电阻率；</w:t>
-      </w:r>
-      <w:proofErr w:type="gramStart"/>
-      <w:r>
-        <w:rPr>
-          <w:rFonts w:hint="eastAsia"/>
-        </w:rPr>
-        <w:t>受泥饼影响</w:t>
-      </w:r>
-      <w:proofErr w:type="gramEnd"/>
-      <w:r>
-        <w:rPr>
-          <w:rFonts w:hint="eastAsia"/>
-        </w:rPr>
-        <w:t>小。</w:t>
-      </w:r>
-    </w:p>
-    <w:p>
-      <w:pPr>
-        <w:spacing w:line="240" w:lineRule="auto"/>
-        <w:rPr>
-          <w:rFonts w:hint="eastAsia"/>
-        </w:rPr>
+        <w:t>冲洗带电阻率；受泥饼影响小。</w:t>
+      </w:r>
+    </w:p>
+    <w:p>
+      <w:pPr>
+        <w:spacing w:line="240" w:lineRule="auto"/>
       </w:pPr>
       <w:r>
         <w:rPr>
@@ -4293,33 +4012,11 @@
         <w:lastRenderedPageBreak/>
         <w:t>（三）微球形聚焦：</w:t>
       </w:r>
-      <w:proofErr w:type="gramStart"/>
-      <w:r>
-        <w:rPr>
-          <w:rFonts w:hint="eastAsia"/>
-        </w:rPr>
-        <w:t>探测深度比微侧向</w:t>
-      </w:r>
-      <w:proofErr w:type="gramEnd"/>
-      <w:r>
-        <w:rPr>
-          <w:rFonts w:hint="eastAsia"/>
-        </w:rPr>
-        <w:t>深，比邻近侧向浅，</w:t>
-      </w:r>
-      <w:proofErr w:type="gramStart"/>
-      <w:r>
-        <w:rPr>
-          <w:rFonts w:hint="eastAsia"/>
-        </w:rPr>
-        <w:t>受泥饼影响</w:t>
-      </w:r>
-      <w:proofErr w:type="gramEnd"/>
-      <w:r>
-        <w:rPr>
-          <w:rFonts w:hint="eastAsia"/>
-        </w:rPr>
-        <w:t>小。</w:t>
+      <w:r>
+        <w:rPr>
+          <w:rFonts w:hint="eastAsia"/>
+        </w:rPr>
+        <w:t>探测深度比微侧向深，比邻近侧向浅，受泥饼影响小。</w:t>
       </w:r>
     </w:p>
     <w:p>
@@ -4346,9 +4043,6 @@
     <w:p>
       <w:pPr>
         <w:spacing w:line="240" w:lineRule="auto"/>
-        <w:rPr>
-          <w:rFonts w:hint="eastAsia"/>
-        </w:rPr>
       </w:pPr>
       <w:r>
         <w:rPr>
@@ -4462,29 +4156,12 @@
     <w:p>
       <w:pPr>
         <w:spacing w:line="240" w:lineRule="auto"/>
-        <w:rPr>
-          <w:rFonts w:hint="eastAsia"/>
-        </w:rPr>
-      </w:pPr>
-      <w:r>
-        <w:rPr>
-          <w:rFonts w:hint="eastAsia"/>
-        </w:rPr>
-        <w:t>答：油、气层：侵入带孔隙空间中的油、</w:t>
-      </w:r>
-      <w:proofErr w:type="gramStart"/>
-      <w:r>
-        <w:rPr>
-          <w:rFonts w:hint="eastAsia"/>
-        </w:rPr>
-        <w:t>气部分</w:t>
-      </w:r>
-      <w:proofErr w:type="gramEnd"/>
-      <w:r>
-        <w:rPr>
-          <w:rFonts w:hint="eastAsia"/>
-        </w:rPr>
-        <w:t>被泥浆滤液取代，导致</w:t>
+      </w:pPr>
+      <w:r>
+        <w:rPr>
+          <w:rFonts w:hint="eastAsia"/>
+        </w:rPr>
+        <w:t>答：油、气层：侵入带孔隙空间中的油、气部分被泥浆滤液取代，导致</w:t>
       </w:r>
       <w:r>
         <w:rPr>
@@ -4520,29 +4197,12 @@
     <w:p>
       <w:pPr>
         <w:spacing w:line="240" w:lineRule="auto"/>
-        <w:rPr>
-          <w:rFonts w:hint="eastAsia"/>
-        </w:rPr>
-      </w:pPr>
-      <w:r>
-        <w:rPr>
-          <w:rFonts w:hint="eastAsia"/>
-        </w:rPr>
-        <w:t>水层：泥浆滤液电阻率一般大于地层水电阻率，</w:t>
-      </w:r>
-      <w:proofErr w:type="gramStart"/>
-      <w:r>
-        <w:rPr>
-          <w:rFonts w:hint="eastAsia"/>
-        </w:rPr>
-        <w:t>深浅双</w:t>
-      </w:r>
-      <w:proofErr w:type="gramEnd"/>
-      <w:r>
-        <w:rPr>
-          <w:rFonts w:hint="eastAsia"/>
-        </w:rPr>
-        <w:t>侧向呈“负差异”，即</w:t>
+      </w:pPr>
+      <w:r>
+        <w:rPr>
+          <w:rFonts w:hint="eastAsia"/>
+        </w:rPr>
+        <w:t>水层：泥浆滤液电阻率一般大于地层水电阻率，深浅双侧向呈“负差异”，即</w:t>
       </w:r>
       <w:r>
         <w:rPr>
@@ -4596,9 +4256,6 @@
     <w:p>
       <w:pPr>
         <w:spacing w:line="240" w:lineRule="auto"/>
-        <w:rPr>
-          <w:rFonts w:hint="eastAsia"/>
-        </w:rPr>
       </w:pPr>
       <w:r>
         <w:rPr>
@@ -4665,30 +4322,13 @@
     </w:p>
     <w:p>
       <w:pPr>
-        <w:spacing w:line="240" w:lineRule="auto"/>
-        <w:rPr>
-          <w:rFonts w:hint="eastAsia"/>
-        </w:rPr>
-      </w:pPr>
-      <w:r>
-        <w:rPr>
-          <w:rFonts w:hint="eastAsia"/>
-        </w:rPr>
-        <w:t>主要用于水基钻井液、</w:t>
-      </w:r>
-      <w:proofErr w:type="gramStart"/>
-      <w:r>
-        <w:rPr>
-          <w:rFonts w:hint="eastAsia"/>
-        </w:rPr>
-        <w:t>低侵和</w:t>
-      </w:r>
-      <w:proofErr w:type="gramEnd"/>
-      <w:r>
-        <w:rPr>
-          <w:rFonts w:hint="eastAsia"/>
-        </w:rPr>
-        <w:t>高阻地层。</w:t>
+        <w:pStyle w:val="a8"/>
+      </w:pPr>
+      <w:r>
+        <w:rPr>
+          <w:rFonts w:hint="eastAsia"/>
+        </w:rPr>
+        <w:t>主要用于水基钻井液、低侵和高阻地层。</w:t>
       </w:r>
     </w:p>
     <w:p>
@@ -4714,6 +4354,92 @@
     </w:p>
     <w:p>
       <w:pPr>
+        <w:pStyle w:val="a8"/>
+        <w:rPr>
+          <w:rFonts w:hint="eastAsia"/>
+        </w:rPr>
+      </w:pPr>
+      <w:r>
+        <w:rPr>
+          <w:rFonts w:hint="eastAsia"/>
+        </w:rPr>
+        <w:t>答：利用交流电的互感原理，使得在发射线圈</w:t>
+      </w:r>
+      <w:r>
+        <w:rPr>
+          <w:rFonts w:hint="eastAsia"/>
+        </w:rPr>
+        <w:t>T</w:t>
+      </w:r>
+      <w:r>
+        <w:rPr>
+          <w:rFonts w:hint="eastAsia"/>
+        </w:rPr>
+        <w:t>中的交流电流在接收线圈</w:t>
+      </w:r>
+      <w:r>
+        <w:rPr>
+          <w:rFonts w:hint="eastAsia"/>
+        </w:rPr>
+        <w:t>R</w:t>
+      </w:r>
+      <w:r>
+        <w:rPr>
+          <w:rFonts w:hint="eastAsia"/>
+        </w:rPr>
+        <w:t>中感应出电动势。由于发射线圈</w:t>
+      </w:r>
+      <w:r>
+        <w:rPr>
+          <w:rFonts w:hint="eastAsia"/>
+        </w:rPr>
+        <w:t>T</w:t>
+      </w:r>
+      <w:r>
+        <w:rPr>
+          <w:rFonts w:hint="eastAsia"/>
+        </w:rPr>
+        <w:t>和接收线圈</w:t>
+      </w:r>
+      <w:r>
+        <w:rPr>
+          <w:rFonts w:hint="eastAsia"/>
+        </w:rPr>
+        <w:t>R</w:t>
+      </w:r>
+      <w:r>
+        <w:rPr>
+          <w:rFonts w:hint="eastAsia"/>
+        </w:rPr>
+        <w:t>都在井内，发射线圈</w:t>
+      </w:r>
+      <w:r>
+        <w:rPr>
+          <w:rFonts w:hint="eastAsia"/>
+        </w:rPr>
+        <w:t>T</w:t>
+      </w:r>
+      <w:r>
+        <w:rPr>
+          <w:rFonts w:hint="eastAsia"/>
+        </w:rPr>
+        <w:t>必然在井周围地层中感应出涡流。而这个涡流又对接收线圈的感应电动势</w:t>
+      </w:r>
+      <w:r>
+        <w:rPr>
+          <w:rFonts w:hint="eastAsia"/>
+        </w:rPr>
+        <w:t>R</w:t>
+      </w:r>
+      <w:r>
+        <w:rPr>
+          <w:rFonts w:hint="eastAsia"/>
+        </w:rPr>
+        <w:t>发生影响，因此这个电动势与涡流的强度有关，即与地层的电导率有关。</w:t>
+      </w:r>
+    </w:p>
+    <w:p>
+      <w:pPr>
         <w:pStyle w:val="3"/>
         <w:spacing w:line="240" w:lineRule="auto"/>
       </w:pPr>
@@ -4730,7 +4456,80 @@
         <w:rPr>
           <w:rFonts w:hint="eastAsia"/>
         </w:rPr>
-        <w:t>、对于感应测井仪器，什么是硬件聚？什么是软件聚焦？</w:t>
+        <w:t>、对于感应测井仪器，什么是硬件</w:t>
+      </w:r>
+      <w:r>
+        <w:rPr>
+          <w:rFonts w:hint="eastAsia"/>
+        </w:rPr>
+        <w:t>聚焦</w:t>
+      </w:r>
+      <w:r>
+        <w:rPr>
+          <w:rFonts w:hint="eastAsia"/>
+        </w:rPr>
+        <w:t>？什么是软件聚焦？</w:t>
+      </w:r>
+    </w:p>
+    <w:p>
+      <w:r>
+        <w:rPr>
+          <w:rFonts w:hint="eastAsia"/>
+        </w:rPr>
+        <w:t>答：硬件聚焦：传统感应测井的聚焦测量是通过硬件（复合线圈系）实现的。</w:t>
+      </w:r>
+    </w:p>
+    <w:p>
+      <w:pPr>
+        <w:rPr>
+          <w:rFonts w:hint="eastAsia"/>
+        </w:rPr>
+      </w:pPr>
+      <w:r>
+        <w:rPr>
+          <w:rFonts w:hint="eastAsia"/>
+        </w:rPr>
+        <w:t>软件聚焦：</w:t>
+      </w:r>
+      <w:r>
+        <w:rPr>
+          <w:rFonts w:hint="eastAsia"/>
+        </w:rPr>
+        <w:t>利用优化方法得到权系数</w:t>
+      </w:r>
+      <m:oMath>
+        <m:sSub>
+          <m:sSubPr>
+            <m:ctrlPr>
+              <w:rPr>
+                <w:rFonts w:ascii="Cambria Math" w:hAnsi="Cambria Math"/>
+                <w:i/>
+              </w:rPr>
+            </m:ctrlPr>
+          </m:sSubPr>
+          <m:e>
+            <m:r>
+              <w:rPr>
+                <w:rFonts w:ascii="Cambria Math" w:hAnsi="Cambria Math"/>
+              </w:rPr>
+              <m:t>ω</m:t>
+            </m:r>
+          </m:e>
+          <m:sub>
+            <m:r>
+              <w:rPr>
+                <w:rFonts w:ascii="Cambria Math" w:hAnsi="Cambria Math" w:hint="eastAsia"/>
+              </w:rPr>
+              <m:t>jk</m:t>
+            </m:r>
+          </m:sub>
+        </m:sSub>
+      </m:oMath>
+      <w:r>
+        <w:rPr>
+          <w:rFonts w:hint="eastAsia"/>
+        </w:rPr>
+        <w:t>，然后利用线圈系响应公式计算得到不同分辨率和不同探测深度的阵列感应测井曲线。</w:t>
       </w:r>
     </w:p>
     <w:p>
@@ -4756,6 +4555,31 @@
     </w:p>
     <w:p>
       <w:pPr>
+        <w:pStyle w:val="a8"/>
+      </w:pPr>
+      <w:r>
+        <w:rPr>
+          <w:rFonts w:hint="eastAsia"/>
+        </w:rPr>
+        <w:t>答：由于</w:t>
+      </w:r>
+      <w:r>
+        <w:rPr>
+          <w:rFonts w:hint="eastAsia"/>
+        </w:rPr>
+        <w:t>趋肤效应的影响，在地层电阻率很高时，其幅度衰减在真实地层中更加严重，导致侵入带和冲洗带电阻贡献增加，降低了地层电阻率的计算精度。</w:t>
+      </w:r>
+    </w:p>
+    <w:p>
+      <w:pPr>
+        <w:pStyle w:val="a8"/>
+        <w:rPr>
+          <w:rFonts w:hint="eastAsia"/>
+        </w:rPr>
+      </w:pPr>
+    </w:p>
+    <w:p>
+      <w:pPr>
         <w:pStyle w:val="3"/>
         <w:spacing w:line="240" w:lineRule="auto"/>
       </w:pPr>
@@ -4777,6 +4601,433 @@
     </w:p>
     <w:p>
       <w:pPr>
+        <w:rPr>
+          <w:rFonts w:hint="eastAsia"/>
+        </w:rPr>
+      </w:pPr>
+      <w:r>
+        <w:rPr>
+          <w:rFonts w:hint="eastAsia"/>
+        </w:rPr>
+        <w:t>答：感应测井中的视电导率</w:t>
+      </w:r>
+      <m:oMath>
+        <m:sSub>
+          <m:sSubPr>
+            <m:ctrlPr>
+              <w:rPr>
+                <w:rFonts w:ascii="Cambria Math" w:hAnsi="Cambria Math"/>
+                <w:i/>
+              </w:rPr>
+            </m:ctrlPr>
+          </m:sSubPr>
+          <m:e>
+            <m:r>
+              <w:rPr>
+                <w:rFonts w:ascii="Cambria Math" w:hAnsi="Cambria Math"/>
+              </w:rPr>
+              <m:t>σ</m:t>
+            </m:r>
+          </m:e>
+          <m:sub>
+            <m:r>
+              <w:rPr>
+                <w:rFonts w:ascii="Cambria Math" w:hAnsi="Cambria Math" w:hint="eastAsia"/>
+              </w:rPr>
+              <m:t>a</m:t>
+            </m:r>
+          </m:sub>
+        </m:sSub>
+      </m:oMath>
+      <w:r>
+        <w:rPr>
+          <w:rFonts w:hint="eastAsia"/>
+        </w:rPr>
+        <w:t>指空间各个单元环的导电率加权平均值。而由</w:t>
+      </w:r>
+      <w:r>
+        <w:rPr>
+          <w:rFonts w:hint="eastAsia"/>
+        </w:rPr>
+        <w:t>Doll</w:t>
+      </w:r>
+      <w:r>
+        <w:rPr>
+          <w:rFonts w:hint="eastAsia"/>
+        </w:rPr>
+        <w:t>提出的微分几何因子</w:t>
+      </w:r>
+      <w:r>
+        <w:rPr>
+          <w:rFonts w:hint="eastAsia"/>
+        </w:rPr>
+        <w:t>g</w:t>
+      </w:r>
+      <w:r>
+        <w:rPr>
+          <w:rFonts w:hint="eastAsia"/>
+        </w:rPr>
+        <w:t>代表了其权系数，表示空间中各个单元环对视电导率的相对贡献大小。</w:t>
+      </w:r>
+    </w:p>
+    <w:p>
+      <w:pPr>
+        <w:pStyle w:val="a8"/>
+      </w:pPr>
+      <w:r>
+        <w:rPr>
+          <w:rFonts w:hint="eastAsia"/>
+        </w:rPr>
+        <w:t>（</w:t>
+      </w:r>
+      <w:r>
+        <w:rPr>
+          <w:rFonts w:hint="eastAsia"/>
+        </w:rPr>
+        <w:t>1</w:t>
+      </w:r>
+      <w:r>
+        <w:rPr>
+          <w:rFonts w:hint="eastAsia"/>
+        </w:rPr>
+        <w:t>）横向微分几何因子：将</w:t>
+      </w:r>
+      <w:r>
+        <w:rPr>
+          <w:rFonts w:hint="eastAsia"/>
+        </w:rPr>
+        <w:t>g</w:t>
+      </w:r>
+      <w:r>
+        <w:rPr>
+          <w:rFonts w:hint="eastAsia"/>
+        </w:rPr>
+        <w:t>对</w:t>
+      </w:r>
+      <w:r>
+        <w:rPr>
+          <w:rFonts w:hint="eastAsia"/>
+        </w:rPr>
+        <w:t>z</w:t>
+      </w:r>
+      <w:r>
+        <w:rPr>
+          <w:rFonts w:hint="eastAsia"/>
+        </w:rPr>
+        <w:t>积分，得到</w:t>
+      </w:r>
+      <w:proofErr w:type="spellStart"/>
+      <w:r>
+        <w:rPr>
+          <w:rFonts w:hint="eastAsia"/>
+        </w:rPr>
+        <w:t>g</w:t>
+      </w:r>
+      <w:r>
+        <w:rPr>
+          <w:rFonts w:hint="eastAsia"/>
+          <w:vertAlign w:val="subscript"/>
+        </w:rPr>
+        <w:t>z</w:t>
+      </w:r>
+      <w:proofErr w:type="spellEnd"/>
+      <w:r>
+        <w:rPr>
+          <w:rFonts w:hint="eastAsia"/>
+        </w:rPr>
+        <w:t>，反映线圈系的横向探测特性（井</w:t>
+      </w:r>
+      <w:r>
+        <w:rPr>
+          <w:rFonts w:hint="eastAsia"/>
+        </w:rPr>
+        <w:t>/</w:t>
+      </w:r>
+      <w:r>
+        <w:rPr>
+          <w:rFonts w:hint="eastAsia"/>
+        </w:rPr>
+        <w:t>侵入带</w:t>
+      </w:r>
+      <w:r>
+        <w:rPr>
+          <w:rFonts w:hint="eastAsia"/>
+        </w:rPr>
+        <w:t>/</w:t>
+      </w:r>
+      <w:r>
+        <w:rPr>
+          <w:rFonts w:hint="eastAsia"/>
+        </w:rPr>
+        <w:t>原状地层对视电阻率相对贡献的大小。</w:t>
+      </w:r>
+    </w:p>
+    <w:p>
+      <w:pPr>
+        <w:pStyle w:val="a8"/>
+      </w:pPr>
+      <w:r>
+        <w:rPr>
+          <w:rFonts w:hint="eastAsia"/>
+        </w:rPr>
+        <w:t>（</w:t>
+      </w:r>
+      <w:r>
+        <w:rPr>
+          <w:rFonts w:hint="eastAsia"/>
+        </w:rPr>
+        <w:t>2</w:t>
+      </w:r>
+      <w:r>
+        <w:rPr>
+          <w:rFonts w:hint="eastAsia"/>
+        </w:rPr>
+        <w:t>）横向积分几何因子：将</w:t>
+      </w:r>
+      <w:r>
+        <w:rPr>
+          <w:rFonts w:hint="eastAsia"/>
+        </w:rPr>
+        <w:t>g</w:t>
+      </w:r>
+      <w:r>
+        <w:rPr>
+          <w:vertAlign w:val="subscript"/>
+        </w:rPr>
+        <w:t>r</w:t>
+      </w:r>
+      <w:r>
+        <w:rPr>
+          <w:rFonts w:hint="eastAsia"/>
+        </w:rPr>
+        <w:t>对</w:t>
+      </w:r>
+      <w:r>
+        <w:rPr>
+          <w:rFonts w:hint="eastAsia"/>
+        </w:rPr>
+        <w:t>r</w:t>
+      </w:r>
+      <w:r>
+        <w:rPr>
+          <w:rFonts w:hint="eastAsia"/>
+        </w:rPr>
+        <w:t>积分，得到</w:t>
+      </w:r>
+      <w:r>
+        <w:t>G</w:t>
+      </w:r>
+      <w:r>
+        <w:rPr>
+          <w:rFonts w:hint="eastAsia"/>
+          <w:vertAlign w:val="subscript"/>
+        </w:rPr>
+        <w:t>r</w:t>
+      </w:r>
+      <w:r>
+        <w:rPr>
+          <w:rFonts w:hint="eastAsia"/>
+        </w:rPr>
+        <w:t>，代表了半径为</w:t>
+      </w:r>
+      <w:r>
+        <w:rPr>
+          <w:rFonts w:hint="eastAsia"/>
+        </w:rPr>
+        <w:t>r</w:t>
+      </w:r>
+      <w:r>
+        <w:rPr>
+          <w:rFonts w:hint="eastAsia"/>
+        </w:rPr>
+        <w:t>的井柱以内全部介质的总相对贡献。</w:t>
+      </w:r>
+    </w:p>
+    <w:p>
+      <w:pPr>
+        <w:pStyle w:val="a8"/>
+      </w:pPr>
+      <w:r>
+        <w:rPr>
+          <w:rFonts w:hint="eastAsia"/>
+        </w:rPr>
+        <w:t>（</w:t>
+      </w:r>
+      <w:r>
+        <w:rPr>
+          <w:rFonts w:hint="eastAsia"/>
+        </w:rPr>
+        <w:t>3</w:t>
+      </w:r>
+      <w:r>
+        <w:rPr>
+          <w:rFonts w:hint="eastAsia"/>
+        </w:rPr>
+        <w:t>）纵向微分几何因子：将</w:t>
+      </w:r>
+      <w:r>
+        <w:rPr>
+          <w:rFonts w:hint="eastAsia"/>
+        </w:rPr>
+        <w:t>g</w:t>
+      </w:r>
+      <w:r>
+        <w:rPr>
+          <w:rFonts w:hint="eastAsia"/>
+        </w:rPr>
+        <w:t>对</w:t>
+      </w:r>
+      <w:r>
+        <w:rPr>
+          <w:rFonts w:hint="eastAsia"/>
+        </w:rPr>
+        <w:t>r</w:t>
+      </w:r>
+      <w:r>
+        <w:rPr>
+          <w:rFonts w:hint="eastAsia"/>
+        </w:rPr>
+        <w:t>积分，就可以得到纵向微分几何因子</w:t>
+      </w:r>
+      <w:proofErr w:type="spellStart"/>
+      <w:r>
+        <w:rPr>
+          <w:rFonts w:hint="eastAsia"/>
+        </w:rPr>
+        <w:t>g</w:t>
+      </w:r>
+      <w:r>
+        <w:rPr>
+          <w:rFonts w:hint="eastAsia"/>
+          <w:vertAlign w:val="subscript"/>
+        </w:rPr>
+        <w:t>z</w:t>
+      </w:r>
+      <w:proofErr w:type="spellEnd"/>
+      <w:r>
+        <w:rPr>
+          <w:rFonts w:hint="eastAsia"/>
+        </w:rPr>
+        <w:t>，反映了线圈系的纵向探测特性。</w:t>
+      </w:r>
+      <w:r>
+        <w:rPr>
+          <w:rFonts w:hint="eastAsia"/>
+        </w:rPr>
+        <w:t>决定了线圈系的纵向分辨率</w:t>
+      </w:r>
+      <w:r>
+        <w:rPr>
+          <w:rFonts w:hint="eastAsia"/>
+        </w:rPr>
+        <w:t>（发射线圈与接收线圈之间的地层贡献最大，以外的地层的贡献按</w:t>
+      </w:r>
+      <w:r>
+        <w:rPr>
+          <w:rFonts w:hint="eastAsia"/>
+        </w:rPr>
+        <w:t>1/z</w:t>
+      </w:r>
+      <w:r>
+        <w:rPr>
+          <w:vertAlign w:val="superscript"/>
+        </w:rPr>
+        <w:t>2</w:t>
+      </w:r>
+      <w:r>
+        <w:rPr>
+          <w:rFonts w:hint="eastAsia"/>
+        </w:rPr>
+        <w:t>的规律减小）</w:t>
+      </w:r>
+    </w:p>
+    <w:p>
+      <w:pPr>
+        <w:pStyle w:val="a8"/>
+        <w:rPr>
+          <w:rFonts w:hint="eastAsia"/>
+        </w:rPr>
+      </w:pPr>
+      <w:r>
+        <w:rPr>
+          <w:rFonts w:hint="eastAsia"/>
+        </w:rPr>
+        <w:t>（</w:t>
+      </w:r>
+      <w:r>
+        <w:rPr>
+          <w:rFonts w:hint="eastAsia"/>
+        </w:rPr>
+        <w:t>4</w:t>
+      </w:r>
+      <w:r>
+        <w:rPr>
+          <w:rFonts w:hint="eastAsia"/>
+        </w:rPr>
+        <w:t>）</w:t>
+      </w:r>
+      <w:r>
+        <w:rPr>
+          <w:rFonts w:hint="eastAsia"/>
+        </w:rPr>
+        <w:t>纵向积分几何因子：将</w:t>
+      </w:r>
+      <w:proofErr w:type="spellStart"/>
+      <w:r>
+        <w:rPr>
+          <w:rFonts w:hint="eastAsia"/>
+        </w:rPr>
+        <w:t>g</w:t>
+      </w:r>
+      <w:r>
+        <w:rPr>
+          <w:vertAlign w:val="subscript"/>
+        </w:rPr>
+        <w:t>z</w:t>
+      </w:r>
+      <w:proofErr w:type="spellEnd"/>
+      <w:r>
+        <w:rPr>
+          <w:rFonts w:hint="eastAsia"/>
+        </w:rPr>
+        <w:t>对</w:t>
+      </w:r>
+      <w:r>
+        <w:rPr>
+          <w:rFonts w:hint="eastAsia"/>
+        </w:rPr>
+        <w:t>z</w:t>
+      </w:r>
+      <w:r>
+        <w:rPr>
+          <w:rFonts w:hint="eastAsia"/>
+        </w:rPr>
+        <w:t>积分，得到</w:t>
+      </w:r>
+      <w:proofErr w:type="spellStart"/>
+      <w:r>
+        <w:rPr>
+          <w:rFonts w:hint="eastAsia"/>
+        </w:rPr>
+        <w:t>G</w:t>
+      </w:r>
+      <w:r>
+        <w:rPr>
+          <w:rFonts w:hint="eastAsia"/>
+          <w:vertAlign w:val="subscript"/>
+        </w:rPr>
+        <w:t>z</w:t>
+      </w:r>
+      <w:proofErr w:type="spellEnd"/>
+      <w:r>
+        <w:rPr>
+          <w:rFonts w:hint="eastAsia"/>
+        </w:rPr>
+        <w:t>，代表了厚度有限的地层的相对贡献。</w:t>
+      </w:r>
+    </w:p>
+    <w:p>
+      <w:pPr>
         <w:pStyle w:val="3"/>
         <w:spacing w:line="240" w:lineRule="auto"/>
       </w:pPr>
@@ -4791,6 +5042,407 @@
       </w:r>
     </w:p>
     <w:p>
+      <w:r>
+        <w:rPr>
+          <w:rFonts w:hint="eastAsia"/>
+        </w:rPr>
+        <w:t>答：复合线圈系的结构：（</w:t>
+      </w:r>
+      <w:r>
+        <w:rPr>
+          <w:rFonts w:hint="eastAsia"/>
+        </w:rPr>
+        <w:t>1</w:t>
+      </w:r>
+      <w:r>
+        <w:rPr>
+          <w:rFonts w:hint="eastAsia"/>
+        </w:rPr>
+        <w:t>）由串联在一起的多个发射线圈和串联在一起的多个接收线圈组成、（</w:t>
+      </w:r>
+      <w:r>
+        <w:rPr>
+          <w:rFonts w:hint="eastAsia"/>
+        </w:rPr>
+        <w:t>2</w:t>
+      </w:r>
+      <w:r>
+        <w:rPr>
+          <w:rFonts w:hint="eastAsia"/>
+        </w:rPr>
+        <w:t>）它们分别用符号</w:t>
+      </w:r>
+      <w:r>
+        <w:rPr>
+          <w:rFonts w:hint="eastAsia"/>
+        </w:rPr>
+        <w:t>T</w:t>
+      </w:r>
+      <w:r>
+        <w:rPr>
+          <w:vertAlign w:val="subscript"/>
+        </w:rPr>
+        <w:t>0</w:t>
+      </w:r>
+      <w:r>
+        <w:rPr>
+          <w:rFonts w:hint="eastAsia"/>
+        </w:rPr>
+        <w:t>，</w:t>
+      </w:r>
+      <w:r>
+        <w:rPr>
+          <w:rFonts w:hint="eastAsia"/>
+        </w:rPr>
+        <w:t>T</w:t>
+      </w:r>
+      <w:r>
+        <w:rPr>
+          <w:vertAlign w:val="subscript"/>
+        </w:rPr>
+        <w:t>1</w:t>
+      </w:r>
+      <w:r>
+        <w:rPr>
+          <w:rFonts w:hint="eastAsia"/>
+        </w:rPr>
+        <w:t>，</w:t>
+      </w:r>
+      <w:r>
+        <w:t>…T</w:t>
+      </w:r>
+      <w:r>
+        <w:rPr>
+          <w:rFonts w:hint="eastAsia"/>
+          <w:vertAlign w:val="subscript"/>
+        </w:rPr>
+        <w:t>I</w:t>
+      </w:r>
+      <w:r>
+        <w:rPr>
+          <w:rFonts w:hint="eastAsia"/>
+        </w:rPr>
+        <w:t>和</w:t>
+      </w:r>
+      <w:r>
+        <w:rPr>
+          <w:rFonts w:hint="eastAsia"/>
+        </w:rPr>
+        <w:t>R</w:t>
+      </w:r>
+      <w:r>
+        <w:rPr>
+          <w:vertAlign w:val="subscript"/>
+        </w:rPr>
+        <w:t>0</w:t>
+      </w:r>
+      <w:r>
+        <w:rPr>
+          <w:rFonts w:hint="eastAsia"/>
+        </w:rPr>
+        <w:t>、</w:t>
+      </w:r>
+      <w:r>
+        <w:rPr>
+          <w:rFonts w:hint="eastAsia"/>
+        </w:rPr>
+        <w:t>R</w:t>
+      </w:r>
+      <w:r>
+        <w:rPr>
+          <w:vertAlign w:val="subscript"/>
+        </w:rPr>
+        <w:t>1</w:t>
+      </w:r>
+      <w:r>
+        <w:rPr>
+          <w:rFonts w:hint="eastAsia"/>
+        </w:rPr>
+        <w:t>、</w:t>
+      </w:r>
+      <w:r>
+        <w:t>…</w:t>
+      </w:r>
+      <w:r>
+        <w:rPr>
+          <w:rFonts w:hint="eastAsia"/>
+        </w:rPr>
+        <w:t>、</w:t>
+      </w:r>
+      <w:r>
+        <w:rPr>
+          <w:rFonts w:hint="eastAsia"/>
+        </w:rPr>
+        <w:t>R</w:t>
+      </w:r>
+      <w:r>
+        <w:rPr>
+          <w:rFonts w:hint="eastAsia"/>
+          <w:vertAlign w:val="subscript"/>
+        </w:rPr>
+        <w:t>m</w:t>
+      </w:r>
+      <w:r>
+        <w:rPr>
+          <w:rFonts w:hint="eastAsia"/>
+        </w:rPr>
+        <w:t>表示。（</w:t>
+      </w:r>
+      <w:r>
+        <w:rPr>
+          <w:rFonts w:hint="eastAsia"/>
+        </w:rPr>
+        <w:t>3</w:t>
+      </w:r>
+      <w:r>
+        <w:rPr>
+          <w:rFonts w:hint="eastAsia"/>
+        </w:rPr>
+        <w:t>）它们的匝数分别是</w:t>
+      </w:r>
+      <w:r>
+        <w:rPr>
+          <w:rFonts w:hint="eastAsia"/>
+        </w:rPr>
+        <w:t>n</w:t>
+      </w:r>
+      <w:r>
+        <w:rPr>
+          <w:vertAlign w:val="subscript"/>
+        </w:rPr>
+        <w:t>T0</w:t>
+      </w:r>
+      <w:r>
+        <w:rPr>
+          <w:rFonts w:hint="eastAsia"/>
+        </w:rPr>
+        <w:t>，</w:t>
+      </w:r>
+      <w:r>
+        <w:t>…</w:t>
+      </w:r>
+      <w:r>
+        <w:rPr>
+          <w:rFonts w:hint="eastAsia"/>
+        </w:rPr>
+        <w:t>，</w:t>
+      </w:r>
+      <w:proofErr w:type="spellStart"/>
+      <w:r>
+        <w:rPr>
+          <w:rFonts w:hint="eastAsia"/>
+        </w:rPr>
+        <w:t>n</w:t>
+      </w:r>
+      <w:r>
+        <w:rPr>
+          <w:vertAlign w:val="subscript"/>
+        </w:rPr>
+        <w:t>TI</w:t>
+      </w:r>
+      <w:proofErr w:type="spellEnd"/>
+      <w:r>
+        <w:rPr>
+          <w:rFonts w:hint="eastAsia"/>
+        </w:rPr>
+        <w:t>和</w:t>
+      </w:r>
+      <w:r>
+        <w:rPr>
+          <w:rFonts w:hint="eastAsia"/>
+        </w:rPr>
+        <w:t>n</w:t>
+      </w:r>
+      <w:r>
+        <w:rPr>
+          <w:vertAlign w:val="subscript"/>
+        </w:rPr>
+        <w:t>R0</w:t>
+      </w:r>
+      <w:r>
+        <w:rPr>
+          <w:rFonts w:hint="eastAsia"/>
+        </w:rPr>
+        <w:t>，</w:t>
+      </w:r>
+      <w:r>
+        <w:t>…</w:t>
+      </w:r>
+      <w:r>
+        <w:rPr>
+          <w:rFonts w:hint="eastAsia"/>
+        </w:rPr>
+        <w:t>，</w:t>
+      </w:r>
+      <w:proofErr w:type="spellStart"/>
+      <w:r>
+        <w:rPr>
+          <w:rFonts w:hint="eastAsia"/>
+        </w:rPr>
+        <w:t>n</w:t>
+      </w:r>
+      <w:r>
+        <w:rPr>
+          <w:vertAlign w:val="subscript"/>
+        </w:rPr>
+        <w:t>R</w:t>
+      </w:r>
+      <w:r>
+        <w:rPr>
+          <w:rFonts w:hint="eastAsia"/>
+          <w:vertAlign w:val="subscript"/>
+        </w:rPr>
+        <w:t>m</w:t>
+      </w:r>
+      <w:proofErr w:type="spellEnd"/>
+      <w:r>
+        <w:rPr>
+          <w:rFonts w:hint="eastAsia"/>
+        </w:rPr>
+        <w:t>表示。（</w:t>
+      </w:r>
+      <w:r>
+        <w:rPr>
+          <w:rFonts w:hint="eastAsia"/>
+        </w:rPr>
+        <w:t>4</w:t>
+      </w:r>
+      <w:r>
+        <w:rPr>
+          <w:rFonts w:hint="eastAsia"/>
+        </w:rPr>
+        <w:t>）它们的匝数</w:t>
+      </w:r>
+      <w:r>
+        <w:rPr>
+          <w:rFonts w:hint="eastAsia"/>
+        </w:rPr>
+        <w:t>T</w:t>
+      </w:r>
+      <w:r>
+        <w:rPr>
+          <w:vertAlign w:val="subscript"/>
+        </w:rPr>
+        <w:t>0</w:t>
+      </w:r>
+      <w:r>
+        <w:rPr>
+          <w:rFonts w:hint="eastAsia"/>
+        </w:rPr>
+        <w:t>和</w:t>
+      </w:r>
+      <w:r>
+        <w:rPr>
+          <w:rFonts w:hint="eastAsia"/>
+        </w:rPr>
+        <w:t>R</w:t>
+      </w:r>
+      <w:r>
+        <w:rPr>
+          <w:vertAlign w:val="subscript"/>
+        </w:rPr>
+        <w:t>0</w:t>
+      </w:r>
+      <w:r>
+        <w:rPr>
+          <w:rFonts w:hint="eastAsia"/>
+        </w:rPr>
+        <w:t>一定是最大的</w:t>
+      </w:r>
+      <w:r>
+        <w:rPr>
+          <w:rFonts w:hint="eastAsia"/>
+        </w:rPr>
+        <w:t>。</w:t>
+      </w:r>
+    </w:p>
+    <w:p>
+      <w:pPr>
+        <w:rPr>
+          <w:rFonts w:hint="eastAsia"/>
+        </w:rPr>
+      </w:pPr>
+      <w:r>
+        <w:rPr>
+          <w:rFonts w:hint="eastAsia"/>
+        </w:rPr>
+        <w:lastRenderedPageBreak/>
+        <w:t>特点（以六线圈系为例）：六线圈系的径向探测深度远比主线圈对的要大；六线圈系的微分几何因子除了“高峰”，还有“深谷”；采用复合线圈系可以改进仪器的探测特性，但必须满足一定要求：（</w:t>
+      </w:r>
+      <w:r>
+        <w:rPr>
+          <w:rFonts w:hint="eastAsia"/>
+        </w:rPr>
+        <w:t>1</w:t>
+      </w:r>
+      <w:r>
+        <w:rPr>
+          <w:rFonts w:hint="eastAsia"/>
+        </w:rPr>
+        <w:t>）探测深度比主线圈深；（</w:t>
+      </w:r>
+      <w:r>
+        <w:rPr>
+          <w:rFonts w:hint="eastAsia"/>
+        </w:rPr>
+        <w:t>2</w:t>
+      </w:r>
+      <w:r>
+        <w:rPr>
+          <w:rFonts w:hint="eastAsia"/>
+        </w:rPr>
+        <w:t>）纵向分辨高；（</w:t>
+      </w:r>
+      <w:r>
+        <w:rPr>
+          <w:rFonts w:hint="eastAsia"/>
+        </w:rPr>
+        <w:t>3</w:t>
+      </w:r>
+      <w:r>
+        <w:rPr>
+          <w:rFonts w:hint="eastAsia"/>
+        </w:rPr>
+        <w:t>）无用信号趋近于</w:t>
+      </w:r>
+      <w:r>
+        <w:rPr>
+          <w:rFonts w:hint="eastAsia"/>
+        </w:rPr>
+        <w:t>0</w:t>
+      </w:r>
+      <w:r>
+        <w:rPr>
+          <w:rFonts w:hint="eastAsia"/>
+        </w:rPr>
+        <w:t>；（</w:t>
+      </w:r>
+      <w:r>
+        <w:rPr>
+          <w:rFonts w:hint="eastAsia"/>
+        </w:rPr>
+        <w:t>4</w:t>
+      </w:r>
+      <w:r>
+        <w:rPr>
+          <w:rFonts w:hint="eastAsia"/>
+        </w:rPr>
+        <w:t>）要求线圈系对其中点对称（中感应例外），发射线圈的个数</w:t>
+      </w:r>
+      <w:r>
+        <w:rPr>
+          <w:rFonts w:hint="eastAsia"/>
+        </w:rPr>
+        <w:t>=</w:t>
+      </w:r>
+      <w:r>
+        <w:rPr>
+          <w:rFonts w:hint="eastAsia"/>
+        </w:rPr>
+        <w:t>接收线圈的个数</w:t>
+      </w:r>
+    </w:p>
+    <w:p>
       <w:pPr>
         <w:pStyle w:val="3"/>
         <w:spacing w:line="240" w:lineRule="auto"/>
@@ -4813,6 +5465,119 @@
     </w:p>
     <w:p>
       <w:pPr>
+        <w:rPr>
+          <w:rFonts w:hint="eastAsia"/>
+        </w:rPr>
+      </w:pPr>
+      <w:r>
+        <w:rPr>
+          <w:rFonts w:hint="eastAsia"/>
+        </w:rPr>
+        <w:t>答：传统感应测井是通过硬件聚焦即复合线圈系的方式测量的，而阵列感应测井通过一个发射线圈</w:t>
+      </w:r>
+      <w:r>
+        <w:rPr>
+          <w:rFonts w:hint="eastAsia"/>
+        </w:rPr>
+        <w:t>T</w:t>
+      </w:r>
+      <w:r>
+        <w:rPr>
+          <w:rFonts w:hint="eastAsia"/>
+        </w:rPr>
+        <w:t>和</w:t>
+      </w:r>
+      <w:r>
+        <w:rPr>
+          <w:rFonts w:hint="eastAsia"/>
+        </w:rPr>
+        <w:t>n</w:t>
+      </w:r>
+      <w:r>
+        <w:rPr>
+          <w:rFonts w:hint="eastAsia"/>
+        </w:rPr>
+        <w:t>对接收线圈</w:t>
+      </w:r>
+      <w:proofErr w:type="spellStart"/>
+      <w:r>
+        <w:rPr>
+          <w:rFonts w:hint="eastAsia"/>
+        </w:rPr>
+        <w:t>S</w:t>
+      </w:r>
+      <w:r>
+        <w:rPr>
+          <w:rFonts w:hint="eastAsia"/>
+          <w:vertAlign w:val="subscript"/>
+        </w:rPr>
+        <w:t>j</w:t>
+      </w:r>
+      <w:proofErr w:type="spellEnd"/>
+      <w:r>
+        <w:rPr>
+          <w:rFonts w:hint="eastAsia"/>
+        </w:rPr>
+        <w:t>—</w:t>
+      </w:r>
+      <w:proofErr w:type="spellStart"/>
+      <w:r>
+        <w:rPr>
+          <w:rFonts w:hint="eastAsia"/>
+        </w:rPr>
+        <w:t>R</w:t>
+      </w:r>
+      <w:r>
+        <w:rPr>
+          <w:rFonts w:hint="eastAsia"/>
+          <w:vertAlign w:val="subscript"/>
+        </w:rPr>
+        <w:t>j</w:t>
+      </w:r>
+      <w:proofErr w:type="spellEnd"/>
+      <w:r>
+        <w:rPr>
+          <w:rFonts w:hint="eastAsia"/>
+        </w:rPr>
+        <w:t>，利用优化方法得到权系数</w:t>
+      </w:r>
+      <m:oMath>
+        <m:sSub>
+          <m:sSubPr>
+            <m:ctrlPr>
+              <w:rPr>
+                <w:rFonts w:ascii="Cambria Math" w:hAnsi="Cambria Math"/>
+                <w:i/>
+              </w:rPr>
+            </m:ctrlPr>
+          </m:sSubPr>
+          <m:e>
+            <m:r>
+              <w:rPr>
+                <w:rFonts w:ascii="Cambria Math" w:hAnsi="Cambria Math"/>
+              </w:rPr>
+              <m:t>ω</m:t>
+            </m:r>
+          </m:e>
+          <m:sub>
+            <m:r>
+              <w:rPr>
+                <w:rFonts w:ascii="Cambria Math" w:hAnsi="Cambria Math" w:hint="eastAsia"/>
+              </w:rPr>
+              <m:t>jk</m:t>
+            </m:r>
+          </m:sub>
+        </m:sSub>
+      </m:oMath>
+      <w:r>
+        <w:rPr>
+          <w:rFonts w:hint="eastAsia"/>
+        </w:rPr>
+        <w:t>，然后利用线圈系响应公式计算得到不同分辨率和不同探测深度的阵列感应测井曲线。</w:t>
+      </w:r>
+    </w:p>
+    <w:p>
+      <w:pPr>
         <w:pStyle w:val="3"/>
         <w:spacing w:line="240" w:lineRule="auto"/>
       </w:pPr>
@@ -4833,6 +5598,149 @@
       </w:r>
     </w:p>
     <w:p>
+      <w:r>
+        <w:rPr>
+          <w:rFonts w:hint="eastAsia"/>
+        </w:rPr>
+        <w:t>答：</w:t>
+      </w:r>
+      <w:r>
+        <w:rPr>
+          <w:rFonts w:hint="eastAsia"/>
+        </w:rPr>
+        <w:t>由一个发射线圈</w:t>
+      </w:r>
+      <w:r>
+        <w:rPr>
+          <w:rFonts w:hint="eastAsia"/>
+        </w:rPr>
+        <w:t>T</w:t>
+      </w:r>
+      <w:r>
+        <w:rPr>
+          <w:rFonts w:hint="eastAsia"/>
+        </w:rPr>
+        <w:t>和</w:t>
+      </w:r>
+      <w:r>
+        <w:rPr>
+          <w:rFonts w:hint="eastAsia"/>
+        </w:rPr>
+        <w:t>n</w:t>
+      </w:r>
+      <w:r>
+        <w:rPr>
+          <w:rFonts w:hint="eastAsia"/>
+        </w:rPr>
+        <w:t>对接收线圈</w:t>
+      </w:r>
+      <w:proofErr w:type="spellStart"/>
+      <w:r>
+        <w:rPr>
+          <w:rFonts w:hint="eastAsia"/>
+        </w:rPr>
+        <w:t>S</w:t>
+      </w:r>
+      <w:r>
+        <w:rPr>
+          <w:rFonts w:hint="eastAsia"/>
+          <w:vertAlign w:val="subscript"/>
+        </w:rPr>
+        <w:t>j</w:t>
+      </w:r>
+      <w:proofErr w:type="spellEnd"/>
+      <w:r>
+        <w:rPr>
+          <w:rFonts w:hint="eastAsia"/>
+        </w:rPr>
+        <w:t>—</w:t>
+      </w:r>
+      <w:proofErr w:type="spellStart"/>
+      <w:r>
+        <w:rPr>
+          <w:rFonts w:hint="eastAsia"/>
+        </w:rPr>
+        <w:t>R</w:t>
+      </w:r>
+      <w:r>
+        <w:rPr>
+          <w:rFonts w:hint="eastAsia"/>
+          <w:vertAlign w:val="subscript"/>
+        </w:rPr>
+        <w:t>j</w:t>
+      </w:r>
+      <w:proofErr w:type="spellEnd"/>
+      <w:r>
+        <w:rPr>
+          <w:rFonts w:hint="eastAsia"/>
+        </w:rPr>
+        <w:t>组成，</w:t>
+      </w:r>
+      <w:proofErr w:type="spellStart"/>
+      <w:r>
+        <w:rPr>
+          <w:rFonts w:hint="eastAsia"/>
+        </w:rPr>
+        <w:t>S</w:t>
+      </w:r>
+      <w:r>
+        <w:rPr>
+          <w:rFonts w:hint="eastAsia"/>
+          <w:vertAlign w:val="subscript"/>
+        </w:rPr>
+        <w:t>j</w:t>
+      </w:r>
+      <w:proofErr w:type="spellEnd"/>
+      <w:r>
+        <w:rPr>
+          <w:rFonts w:hint="eastAsia"/>
+        </w:rPr>
+        <w:t>和</w:t>
+      </w:r>
+      <w:proofErr w:type="spellStart"/>
+      <w:r>
+        <w:rPr>
+          <w:rFonts w:hint="eastAsia"/>
+        </w:rPr>
+        <w:t>R</w:t>
+      </w:r>
+      <w:r>
+        <w:rPr>
+          <w:rFonts w:hint="eastAsia"/>
+          <w:vertAlign w:val="subscript"/>
+        </w:rPr>
+        <w:t>j</w:t>
+      </w:r>
+      <w:proofErr w:type="spellEnd"/>
+      <w:r>
+        <w:rPr>
+          <w:rFonts w:hint="eastAsia"/>
+        </w:rPr>
+        <w:t>串联在一起并反向缠绕。</w:t>
+      </w:r>
+      <w:proofErr w:type="spellStart"/>
+      <w:r>
+        <w:rPr>
+          <w:rFonts w:hint="eastAsia"/>
+        </w:rPr>
+        <w:t>S</w:t>
+      </w:r>
+      <w:r>
+        <w:rPr>
+          <w:rFonts w:hint="eastAsia"/>
+          <w:vertAlign w:val="subscript"/>
+        </w:rPr>
+        <w:t>j</w:t>
+      </w:r>
+      <w:proofErr w:type="spellEnd"/>
+      <w:r>
+        <w:rPr>
+          <w:rFonts w:hint="eastAsia"/>
+        </w:rPr>
+        <w:t>也叫补偿线圈。</w:t>
+      </w:r>
+    </w:p>
+    <w:p>
       <w:pPr>
         <w:pStyle w:val="3"/>
         <w:spacing w:line="240" w:lineRule="auto"/>
@@ -4851,6 +5759,163 @@
           <w:rFonts w:hint="eastAsia"/>
         </w:rPr>
         <w:t>、阵列感应测井一般测量哪些信息，其探测深度与纵向分辨率如何？</w:t>
+      </w:r>
+    </w:p>
+    <w:p>
+      <w:pPr>
+        <w:rPr>
+          <w:rFonts w:hint="eastAsia"/>
+        </w:rPr>
+      </w:pPr>
+      <w:r>
+        <w:rPr>
+          <w:rFonts w:hint="eastAsia"/>
+        </w:rPr>
+        <w:t>答：阵列感应测井既测实部信号（</w:t>
+      </w:r>
+      <w:r>
+        <w:rPr>
+          <w:rFonts w:hint="eastAsia"/>
+        </w:rPr>
+        <w:t>R</w:t>
+      </w:r>
+      <w:r>
+        <w:rPr>
+          <w:rFonts w:hint="eastAsia"/>
+        </w:rPr>
+        <w:t>信号），也测虚部信号（</w:t>
+      </w:r>
+      <w:r>
+        <w:rPr>
+          <w:rFonts w:hint="eastAsia"/>
+        </w:rPr>
+        <w:t>X</w:t>
+      </w:r>
+      <w:r>
+        <w:rPr>
+          <w:rFonts w:hint="eastAsia"/>
+        </w:rPr>
+        <w:t>信号）。</w:t>
+      </w:r>
+      <w:r>
+        <w:rPr>
+          <w:rFonts w:hint="eastAsia"/>
+        </w:rPr>
+        <w:t>软件聚焦处理后，同样得到</w:t>
+      </w:r>
+      <w:r>
+        <w:rPr>
+          <w:rFonts w:hint="eastAsia"/>
+        </w:rPr>
+        <w:t>3</w:t>
+      </w:r>
+      <w:r>
+        <w:rPr>
+          <w:rFonts w:hint="eastAsia"/>
+        </w:rPr>
+        <w:t>种分辨率、</w:t>
+      </w:r>
+      <w:r>
+        <w:rPr>
+          <w:rFonts w:hint="eastAsia"/>
+        </w:rPr>
+        <w:t>5</w:t>
+      </w:r>
+      <w:r>
+        <w:rPr>
+          <w:rFonts w:hint="eastAsia"/>
+        </w:rPr>
+        <w:t>种探测深度的合成曲线。</w:t>
+      </w:r>
+      <w:r>
+        <w:rPr>
+          <w:rFonts w:hint="eastAsia"/>
+        </w:rPr>
+        <w:t>其纵向分辨率分别为</w:t>
+      </w:r>
+      <w:r>
+        <w:rPr>
+          <w:rFonts w:hint="eastAsia"/>
+        </w:rPr>
+        <w:t>1</w:t>
+      </w:r>
+      <w:r>
+        <w:rPr>
+          <w:rFonts w:hint="eastAsia"/>
+        </w:rPr>
+        <w:t>英尺、</w:t>
+      </w:r>
+      <w:r>
+        <w:rPr>
+          <w:rFonts w:hint="eastAsia"/>
+        </w:rPr>
+        <w:t>2</w:t>
+      </w:r>
+      <w:r>
+        <w:rPr>
+          <w:rFonts w:hint="eastAsia"/>
+        </w:rPr>
+        <w:t>英尺和</w:t>
+      </w:r>
+      <w:r>
+        <w:rPr>
+          <w:rFonts w:hint="eastAsia"/>
+        </w:rPr>
+        <w:t>4</w:t>
+      </w:r>
+      <w:r>
+        <w:rPr>
+          <w:rFonts w:hint="eastAsia"/>
+        </w:rPr>
+        <w:t>英尺，探测深度分别为</w:t>
+      </w:r>
+      <w:r>
+        <w:rPr>
+          <w:rFonts w:hint="eastAsia"/>
+        </w:rPr>
+        <w:t>1</w:t>
+      </w:r>
+      <w:r>
+        <w:t>0</w:t>
+      </w:r>
+      <w:r>
+        <w:rPr>
+          <w:rFonts w:hint="eastAsia"/>
+        </w:rPr>
+        <w:t>/</w:t>
+      </w:r>
+      <w:r>
+        <w:t>20</w:t>
+      </w:r>
+      <w:r>
+        <w:rPr>
+          <w:rFonts w:hint="eastAsia"/>
+        </w:rPr>
+        <w:t>/</w:t>
+      </w:r>
+      <w:r>
+        <w:t>30</w:t>
+      </w:r>
+      <w:r>
+        <w:rPr>
+          <w:rFonts w:hint="eastAsia"/>
+        </w:rPr>
+        <w:t>/</w:t>
+      </w:r>
+      <w:r>
+        <w:t>60/90</w:t>
+      </w:r>
+      <w:r>
+        <w:rPr>
+          <w:rFonts w:hint="eastAsia"/>
+        </w:rPr>
+        <w:t>in</w:t>
+      </w:r>
+      <w:r>
+        <w:rPr>
+          <w:rFonts w:hint="eastAsia"/>
+        </w:rPr>
+        <w:t>（径向积分）</w:t>
       </w:r>
     </w:p>
     <w:p>
@@ -5917,6 +6982,22 @@
       <w:color w:val="808080"/>
     </w:rPr>
   </w:style>
+  <w:style w:type="paragraph" w:customStyle="1" w:styleId="a8">
+    <w:name w:val="正文字体"/>
+    <w:basedOn w:val="a"/>
+    <w:link w:val="a9"/>
+    <w:qFormat/>
+    <w:rsid w:val="001C275F"/>
+    <w:pPr>
+      <w:spacing w:line="240" w:lineRule="auto"/>
+    </w:pPr>
+  </w:style>
+  <w:style w:type="character" w:customStyle="1" w:styleId="a9">
+    <w:name w:val="正文字体 字符"/>
+    <w:basedOn w:val="a0"/>
+    <w:link w:val="a8"/>
+    <w:rsid w:val="001C275F"/>
+  </w:style>
 </w:styles>
 </file>
 
@@ -6179,4 +7260,16 @@
     </a:ext>
   </a:extLst>
 </a:theme>
+</file>
+
+<file path=customXml/item1.xml><?xml version="1.0" encoding="utf-8"?>
+<b:Sources xmlns:b="http://schemas.openxmlformats.org/officeDocument/2006/bibliography" xmlns="http://schemas.openxmlformats.org/officeDocument/2006/bibliography" SelectedStyle="\APASixthEditionOfficeOnline.xsl" StyleName="APA" Version="6"/>
+</file>
+
+<file path=customXml/itemProps1.xml><?xml version="1.0" encoding="utf-8"?>
+<ds:datastoreItem xmlns:ds="http://schemas.openxmlformats.org/officeDocument/2006/customXml" ds:itemID="{B6A34277-12A8-4058-9A0D-5B3DFDBC8753}">
+  <ds:schemaRefs>
+    <ds:schemaRef ds:uri="http://schemas.openxmlformats.org/officeDocument/2006/bibliography"/>
+  </ds:schemaRefs>
+</ds:datastoreItem>
 </file>
</xml_diff>

<commit_message>
add some text on wellloging.docx
</commit_message>
<xml_diff>
--- a/wellloging.docx
+++ b/wellloging.docx
@@ -28,6 +28,20 @@
     </w:p>
     <w:p>
       <w:pPr>
+        <w:pStyle w:val="1"/>
+        <w:rPr>
+          <w:rFonts w:hint="eastAsia"/>
+        </w:rPr>
+      </w:pPr>
+      <w:r>
+        <w:rPr>
+          <w:rFonts w:hint="eastAsia"/>
+        </w:rPr>
+        <w:t>电法测井</w:t>
+      </w:r>
+    </w:p>
+    <w:p>
+      <w:pPr>
         <w:pStyle w:val="2"/>
         <w:spacing w:line="240" w:lineRule="auto"/>
       </w:pPr>
@@ -119,14 +133,12 @@
         </w:rPr>
         <w:t>与岩石孔隙水的电阻率</w:t>
       </w:r>
-      <w:proofErr w:type="spellStart"/>
       <w:r>
         <w:rPr>
           <w:rFonts w:hint="eastAsia"/>
         </w:rPr>
         <w:t>Rw</w:t>
       </w:r>
-      <w:proofErr w:type="spellEnd"/>
       <w:r>
         <w:rPr>
           <w:rFonts w:hint="eastAsia"/>
@@ -300,21 +312,7 @@
         <w:rPr>
           <w:rFonts w:hint="eastAsia"/>
         </w:rPr>
-        <w:t>、扩散吸附电动势：泥岩</w:t>
-      </w:r>
-      <w:proofErr w:type="gramStart"/>
-      <w:r>
-        <w:rPr>
-          <w:rFonts w:hint="eastAsia"/>
-        </w:rPr>
-        <w:t>层由于</w:t>
-      </w:r>
-      <w:proofErr w:type="gramEnd"/>
-      <w:r>
-        <w:rPr>
-          <w:rFonts w:hint="eastAsia"/>
-        </w:rPr>
-        <w:t>阳离子附加</w:t>
+        <w:t>、扩散吸附电动势：泥岩层由于阳离子附加</w:t>
       </w:r>
       <w:r>
         <w:rPr>
@@ -372,312 +370,586 @@
         <w:rPr>
           <w:rFonts w:hint="eastAsia"/>
         </w:rPr>
+        <w:t>、径向阶跃介质：</w:t>
+      </w:r>
+      <w:r>
+        <w:rPr>
+          <w:rFonts w:hint="eastAsia"/>
+        </w:rPr>
+        <w:t>电阻率不随纵向</w:t>
+      </w:r>
+      <w:r>
+        <w:rPr>
+          <w:rFonts w:hint="eastAsia"/>
+        </w:rPr>
+        <w:t>Z</w:t>
+      </w:r>
+      <w:r>
+        <w:rPr>
+          <w:rFonts w:hint="eastAsia"/>
+        </w:rPr>
+        <w:t>变化，而随半径</w:t>
+      </w:r>
+      <w:r>
+        <w:rPr>
+          <w:rFonts w:hint="eastAsia"/>
+        </w:rPr>
+        <w:t>R</w:t>
+      </w:r>
+      <w:r>
+        <w:rPr>
+          <w:rFonts w:hint="eastAsia"/>
+        </w:rPr>
+        <w:t>阶跃变化。</w:t>
+      </w:r>
+    </w:p>
+    <w:p>
+      <w:pPr>
+        <w:pStyle w:val="a8"/>
+      </w:pPr>
+      <w:r>
+        <w:rPr>
+          <w:rFonts w:hint="eastAsia"/>
+        </w:rPr>
+        <w:t>1</w:t>
+      </w:r>
+      <w:r>
+        <w:t>0</w:t>
+      </w:r>
+      <w:r>
+        <w:rPr>
+          <w:rFonts w:hint="eastAsia"/>
+        </w:rPr>
+        <w:t>、纵向阶跃介质：</w:t>
+      </w:r>
+      <w:r>
+        <w:rPr>
+          <w:rFonts w:hint="eastAsia"/>
+        </w:rPr>
+        <w:t>电阻率不随半径</w:t>
+      </w:r>
+      <w:r>
+        <w:rPr>
+          <w:rFonts w:hint="eastAsia"/>
+        </w:rPr>
+        <w:t>R</w:t>
+      </w:r>
+      <w:r>
+        <w:rPr>
+          <w:rFonts w:hint="eastAsia"/>
+        </w:rPr>
+        <w:t>变化，而随纵向</w:t>
+      </w:r>
+      <w:r>
+        <w:t>Z</w:t>
+      </w:r>
+      <w:r>
+        <w:rPr>
+          <w:rFonts w:hint="eastAsia"/>
+        </w:rPr>
+        <w:t>阶跃变化。</w:t>
+      </w:r>
+    </w:p>
+    <w:p>
+      <w:pPr>
+        <w:pStyle w:val="a8"/>
+      </w:pPr>
+      <w:r>
+        <w:rPr>
+          <w:rFonts w:hint="eastAsia"/>
+        </w:rPr>
+        <w:t>1</w:t>
+      </w:r>
+      <w:r>
+        <w:t>1</w:t>
+      </w:r>
+      <w:r>
+        <w:rPr>
+          <w:rFonts w:hint="eastAsia"/>
+        </w:rPr>
+        <w:t>、电位电极系：</w:t>
+      </w:r>
+      <w:r>
+        <w:rPr>
+          <w:rFonts w:hint="eastAsia"/>
+        </w:rPr>
+        <w:t>不成对电极到靠近它的那个成对电极之间的距离小于成对电极间的距离。</w:t>
+      </w:r>
+    </w:p>
+    <w:p>
+      <w:pPr>
+        <w:pStyle w:val="a8"/>
+      </w:pPr>
+      <w:r>
+        <w:rPr>
+          <w:rFonts w:hint="eastAsia"/>
+        </w:rPr>
+        <w:t>电极距：不成对电极到靠近它的那个成对电极的距离。</w:t>
+      </w:r>
+    </w:p>
+    <w:p>
+      <w:pPr>
+        <w:pStyle w:val="a8"/>
+      </w:pPr>
+      <w:r>
+        <w:rPr>
+          <w:rFonts w:hint="eastAsia"/>
+        </w:rPr>
+        <w:t>1</w:t>
+      </w:r>
+      <w:r>
+        <w:t>2</w:t>
+      </w:r>
+      <w:r>
+        <w:rPr>
+          <w:rFonts w:hint="eastAsia"/>
+        </w:rPr>
+        <w:t>、底部梯度电极系：</w:t>
+      </w:r>
+      <w:r>
+        <w:rPr>
+          <w:rFonts w:hint="eastAsia"/>
+        </w:rPr>
+        <w:t>成对电极在不成对电极的下方的正装梯度电极系，测出的视电阻率曲线，以明显的极大值显示出高阻岩层的底界面。</w:t>
+      </w:r>
+    </w:p>
+    <w:p>
+      <w:pPr>
+        <w:pStyle w:val="a8"/>
+      </w:pPr>
+      <w:r>
+        <w:rPr>
+          <w:rFonts w:hint="eastAsia"/>
+        </w:rPr>
+        <w:t>1</w:t>
+      </w:r>
+      <w:r>
+        <w:t>3</w:t>
+      </w:r>
+      <w:r>
+        <w:rPr>
+          <w:rFonts w:hint="eastAsia"/>
+        </w:rPr>
+        <w:t>、梯度电极系的电极距：</w:t>
+      </w:r>
+      <w:r>
+        <w:rPr>
+          <w:rFonts w:hint="eastAsia"/>
+        </w:rPr>
+        <w:t>不成对电极</w:t>
+      </w:r>
+      <w:r>
+        <w:rPr>
+          <w:rFonts w:hint="eastAsia"/>
+        </w:rPr>
+        <w:t>A</w:t>
+      </w:r>
+      <w:r>
+        <w:rPr>
+          <w:rFonts w:hint="eastAsia"/>
+        </w:rPr>
+        <w:t>到记录点</w:t>
+      </w:r>
+      <w:r>
+        <w:rPr>
+          <w:rFonts w:hint="eastAsia"/>
+        </w:rPr>
+        <w:t>O</w:t>
+      </w:r>
+      <w:r>
+        <w:t xml:space="preserve"> </w:t>
+      </w:r>
+      <w:r>
+        <w:rPr>
+          <w:rFonts w:hint="eastAsia"/>
+        </w:rPr>
+        <w:t>的距离</w:t>
+      </w:r>
+    </w:p>
+    <w:p>
+      <w:pPr>
+        <w:pStyle w:val="a8"/>
+      </w:pPr>
+      <w:r>
+        <w:rPr>
+          <w:rFonts w:hint="eastAsia"/>
+        </w:rPr>
+        <w:t>1</w:t>
+      </w:r>
+      <w:r>
+        <w:t>4</w:t>
+      </w:r>
+      <w:r>
+        <w:rPr>
+          <w:rFonts w:hint="eastAsia"/>
+        </w:rPr>
+        <w:t>、电极系互换原理：</w:t>
+      </w:r>
+      <w:r>
+        <w:rPr>
+          <w:rFonts w:hint="eastAsia"/>
+        </w:rPr>
+        <w:t>把电极系中的电极功能互换，并保持相对位置不变，在测量条件相同的情况下，测得的视电阻率曲线和原来的完全相同。</w:t>
+      </w:r>
+    </w:p>
+    <w:p>
+      <w:pPr>
+        <w:pStyle w:val="a8"/>
+      </w:pPr>
+      <w:r>
+        <w:rPr>
+          <w:rFonts w:hint="eastAsia"/>
+        </w:rPr>
+        <w:t>1</w:t>
+      </w:r>
+      <w:r>
+        <w:t>5</w:t>
+      </w:r>
+      <w:r>
+        <w:rPr>
+          <w:rFonts w:hint="eastAsia"/>
+        </w:rPr>
+        <w:t>、电极系的探测深度：</w:t>
+      </w:r>
+      <w:r>
+        <w:rPr>
+          <w:rFonts w:hint="eastAsia"/>
+        </w:rPr>
+        <w:t>在均匀介质中，以供电电极为中心，以某一半径为球面，如果球面内包含介质对电极系测量结果的贡献占总结果的</w:t>
+      </w:r>
+      <w:r>
+        <w:rPr>
+          <w:rFonts w:hint="eastAsia"/>
+        </w:rPr>
+        <w:t>5</w:t>
+      </w:r>
+      <w:r>
+        <w:t>0</w:t>
+      </w:r>
+      <w:r>
+        <w:rPr>
+          <w:rFonts w:hint="eastAsia"/>
+        </w:rPr>
+        <w:t>%</w:t>
+      </w:r>
+      <w:r>
+        <w:rPr>
+          <w:rFonts w:hint="eastAsia"/>
+        </w:rPr>
+        <w:t>时，则此半径为电极系的探测深度。</w:t>
+      </w:r>
+    </w:p>
+    <w:p>
+      <w:pPr>
+        <w:pStyle w:val="a8"/>
+      </w:pPr>
+      <w:r>
+        <w:rPr>
+          <w:rFonts w:hint="eastAsia"/>
+        </w:rPr>
+        <w:t>1</w:t>
+      </w:r>
+      <w:r>
+        <w:t>6</w:t>
+      </w:r>
+      <w:r>
+        <w:rPr>
+          <w:rFonts w:hint="eastAsia"/>
+        </w:rPr>
+        <w:t>、视电阻率：</w:t>
+      </w:r>
+      <w:r>
+        <w:rPr>
+          <w:rFonts w:hint="eastAsia"/>
+        </w:rPr>
+        <w:t>综合各种影响（井眼、侵入、围岩）条件下测出的岩层电阻率。</w:t>
+      </w:r>
+    </w:p>
+    <w:p>
+      <w:pPr>
+        <w:pStyle w:val="a8"/>
+      </w:pPr>
+      <w:r>
+        <w:rPr>
+          <w:rFonts w:hint="eastAsia"/>
+        </w:rPr>
+        <w:t>1</w:t>
+      </w:r>
+      <w:r>
+        <w:t>7</w:t>
+      </w:r>
+      <w:r>
+        <w:rPr>
+          <w:rFonts w:hint="eastAsia"/>
+        </w:rPr>
+        <w:t>、高侵与低侵：</w:t>
+      </w:r>
+      <w:r>
+        <w:rPr>
+          <w:rFonts w:hint="eastAsia"/>
+        </w:rPr>
+        <w:t>地层孔隙中原有流体电阻率较低时，被电阻较高的钻井液侵入导致侵入带电阻率升高，为增阻钻井液侵入或高侵。</w:t>
+      </w:r>
+    </w:p>
+    <w:p>
+      <w:pPr>
+        <w:pStyle w:val="a8"/>
+      </w:pPr>
+      <w:r>
+        <w:rPr>
+          <w:rFonts w:hint="eastAsia"/>
+        </w:rPr>
+        <w:t>1</w:t>
+      </w:r>
+      <w:r>
+        <w:t>8</w:t>
+      </w:r>
+      <w:r>
+        <w:rPr>
+          <w:rFonts w:hint="eastAsia"/>
+        </w:rPr>
+        <w:t>、标准测井：</w:t>
+      </w:r>
+      <w:r>
+        <w:rPr>
+          <w:rFonts w:hint="eastAsia"/>
+        </w:rPr>
+        <w:t>用相同的深度比例（</w:t>
+      </w:r>
+      <w:r>
+        <w:rPr>
+          <w:rFonts w:hint="eastAsia"/>
+        </w:rPr>
+        <w:t>1:500</w:t>
+      </w:r>
+      <w:r>
+        <w:rPr>
+          <w:rFonts w:hint="eastAsia"/>
+        </w:rPr>
+        <w:t>）及相同的横向比例，对全井段进行测井的测井组合方式。</w:t>
+      </w:r>
+    </w:p>
+    <w:p>
+      <w:pPr>
+        <w:pStyle w:val="a8"/>
+      </w:pPr>
+      <w:r>
+        <w:rPr>
+          <w:rFonts w:hint="eastAsia"/>
+        </w:rPr>
+        <w:t>1</w:t>
+      </w:r>
+      <w:r>
+        <w:t>9</w:t>
+      </w:r>
+      <w:r>
+        <w:rPr>
+          <w:rFonts w:hint="eastAsia"/>
+        </w:rPr>
+        <w:t>、传播效应：</w:t>
+      </w:r>
+      <w:r>
+        <w:rPr>
+          <w:rFonts w:hint="eastAsia"/>
+        </w:rPr>
+        <w:t>电磁波在传播过程中，其幅度会发生衰减、相位发生移动。</w:t>
+      </w:r>
+    </w:p>
+    <w:p>
+      <w:pPr>
+        <w:pStyle w:val="a8"/>
+      </w:pPr>
+      <w:r>
+        <w:rPr>
+          <w:rFonts w:hint="eastAsia"/>
+        </w:rPr>
+        <w:t>2</w:t>
+      </w:r>
+      <w:r>
+        <w:t>0</w:t>
+      </w:r>
+      <w:r>
+        <w:rPr>
+          <w:rFonts w:hint="eastAsia"/>
+        </w:rPr>
+        <w:t>、介质极化</w:t>
+      </w:r>
+      <w:r>
+        <w:rPr>
+          <w:rFonts w:hint="eastAsia"/>
+        </w:rPr>
+        <w:t>：在电场的作用下，介质中的原子、离子或分子会产生位移，</w:t>
+      </w:r>
+      <w:r>
+        <w:rPr>
+          <w:rFonts w:hint="eastAsia"/>
+        </w:rPr>
+        <w:t>形成电偶极子。这些电偶极子会趋向定向排列。</w:t>
+      </w:r>
+    </w:p>
+    <w:p>
+      <w:pPr>
+        <w:pStyle w:val="a8"/>
+      </w:pPr>
+      <w:r>
+        <w:rPr>
+          <w:rFonts w:hint="eastAsia"/>
+        </w:rPr>
+        <w:t>2</w:t>
+      </w:r>
+      <w:r>
+        <w:t>1</w:t>
+      </w:r>
+      <w:r>
+        <w:rPr>
+          <w:rFonts w:hint="eastAsia"/>
+        </w:rPr>
+        <w:t>、介电常数：</w:t>
+      </w:r>
+      <w:r>
+        <w:rPr>
+          <w:rFonts w:hint="eastAsia"/>
+        </w:rPr>
+        <w:t>表征介质极化程度的物理量。</w:t>
+      </w:r>
+    </w:p>
+    <w:p>
+      <w:pPr>
+        <w:pStyle w:val="a8"/>
+      </w:pPr>
+      <w:r>
+        <w:rPr>
+          <w:rFonts w:hint="eastAsia"/>
+        </w:rPr>
+        <w:t>2</w:t>
+      </w:r>
+      <w:r>
+        <w:t>2</w:t>
+      </w:r>
+      <w:r>
+        <w:rPr>
+          <w:rFonts w:hint="eastAsia"/>
+        </w:rPr>
+        <w:t>、介质的磁化率：</w:t>
+      </w:r>
+      <w:r>
+        <w:rPr>
+          <w:rFonts w:hint="eastAsia"/>
+        </w:rPr>
+        <w:t>描述介质磁性强弱的物理量，无量纲。</w:t>
+      </w:r>
+    </w:p>
+    <w:p>
+      <w:pPr>
+        <w:pStyle w:val="a8"/>
+      </w:pPr>
+      <w:r>
+        <w:rPr>
+          <w:rFonts w:hint="eastAsia"/>
+        </w:rPr>
+        <w:t>2</w:t>
+      </w:r>
+      <w:r>
+        <w:t>3</w:t>
+      </w:r>
+      <w:r>
+        <w:rPr>
+          <w:rFonts w:hint="eastAsia"/>
+        </w:rPr>
         <w:t>、</w:t>
       </w:r>
-      <w:proofErr w:type="gramStart"/>
-      <w:r>
-        <w:rPr>
-          <w:rFonts w:hint="eastAsia"/>
-        </w:rPr>
-        <w:t>径向阶跃介质</w:t>
-      </w:r>
-      <w:proofErr w:type="gramEnd"/>
-      <w:r>
-        <w:rPr>
-          <w:rFonts w:hint="eastAsia"/>
-        </w:rPr>
-        <w:t>：</w:t>
-      </w:r>
-      <w:r>
-        <w:rPr>
-          <w:rFonts w:hint="eastAsia"/>
-        </w:rPr>
-        <w:t>电阻率不随纵向</w:t>
-      </w:r>
-      <w:r>
-        <w:rPr>
-          <w:rFonts w:hint="eastAsia"/>
-        </w:rPr>
-        <w:t>Z</w:t>
-      </w:r>
-      <w:r>
-        <w:rPr>
-          <w:rFonts w:hint="eastAsia"/>
-        </w:rPr>
-        <w:t>变化，而随半径</w:t>
-      </w:r>
-      <w:r>
-        <w:rPr>
-          <w:rFonts w:hint="eastAsia"/>
-        </w:rPr>
-        <w:t>R</w:t>
-      </w:r>
-      <w:r>
-        <w:rPr>
-          <w:rFonts w:hint="eastAsia"/>
-        </w:rPr>
-        <w:t>阶跃变化。</w:t>
-      </w:r>
-    </w:p>
-    <w:p>
-      <w:pPr>
-        <w:pStyle w:val="a8"/>
-      </w:pPr>
-      <w:r>
-        <w:rPr>
-          <w:rFonts w:hint="eastAsia"/>
-        </w:rPr>
-        <w:t>1</w:t>
-      </w:r>
-      <w:r>
+      <w:r>
+        <w:rPr>
+          <w:rFonts w:hint="eastAsia"/>
+        </w:rPr>
+        <w:t>抗磁物质：</w:t>
+      </w:r>
+      <w:r>
+        <w:rPr>
+          <w:rFonts w:hint="eastAsia"/>
+        </w:rPr>
+        <w:t>磁化率为负，与温度无关。例如惰性气体，石英，石油等。</w:t>
+      </w:r>
+    </w:p>
+    <w:p>
+      <w:pPr>
+        <w:pStyle w:val="a8"/>
+      </w:pPr>
+      <w:r>
+        <w:rPr>
+          <w:rFonts w:hint="eastAsia"/>
+        </w:rPr>
+        <w:t>2</w:t>
+      </w:r>
+      <w:r>
+        <w:t>4</w:t>
+      </w:r>
+      <w:r>
+        <w:rPr>
+          <w:rFonts w:hint="eastAsia"/>
+        </w:rPr>
+        <w:t>、顺磁物质</w:t>
+      </w:r>
+      <w:r>
+        <w:rPr>
+          <w:rFonts w:hint="eastAsia"/>
+        </w:rPr>
+        <w:t>：磁化率大于</w:t>
+      </w:r>
+      <w:r>
+        <w:rPr>
+          <w:rFonts w:hint="eastAsia"/>
+        </w:rPr>
         <w:t>0</w:t>
       </w:r>
       <w:r>
         <w:rPr>
           <w:rFonts w:hint="eastAsia"/>
         </w:rPr>
-        <w:t>、</w:t>
-      </w:r>
-      <w:proofErr w:type="gramStart"/>
-      <w:r>
-        <w:rPr>
-          <w:rFonts w:hint="eastAsia"/>
-        </w:rPr>
-        <w:t>纵向阶跃介质</w:t>
-      </w:r>
-      <w:proofErr w:type="gramEnd"/>
-      <w:r>
-        <w:rPr>
-          <w:rFonts w:hint="eastAsia"/>
-        </w:rPr>
-        <w:t>：</w:t>
-      </w:r>
-      <w:r>
-        <w:rPr>
-          <w:rFonts w:hint="eastAsia"/>
-        </w:rPr>
-        <w:t>电阻率不随半径</w:t>
-      </w:r>
-      <w:r>
-        <w:rPr>
-          <w:rFonts w:hint="eastAsia"/>
-        </w:rPr>
-        <w:t>R</w:t>
-      </w:r>
-      <w:r>
-        <w:rPr>
-          <w:rFonts w:hint="eastAsia"/>
-        </w:rPr>
-        <w:t>变化，而随纵向</w:t>
-      </w:r>
-      <w:r>
-        <w:t>Z</w:t>
-      </w:r>
-      <w:r>
-        <w:rPr>
-          <w:rFonts w:hint="eastAsia"/>
-        </w:rPr>
-        <w:t>阶跃变化。</w:t>
-      </w:r>
-    </w:p>
-    <w:p>
-      <w:pPr>
-        <w:pStyle w:val="a8"/>
-      </w:pPr>
-      <w:r>
-        <w:rPr>
-          <w:rFonts w:hint="eastAsia"/>
-        </w:rPr>
-        <w:t>1</w:t>
-      </w:r>
-      <w:r>
-        <w:t>1</w:t>
-      </w:r>
-      <w:r>
-        <w:rPr>
-          <w:rFonts w:hint="eastAsia"/>
-        </w:rPr>
-        <w:t>、电位电极系：</w:t>
-      </w:r>
-      <w:r>
-        <w:rPr>
-          <w:rFonts w:hint="eastAsia"/>
-        </w:rPr>
-        <w:t>不成对电极到靠近它的那个成对电极之间的距离小于成对电极间的距离。</w:t>
-      </w:r>
-    </w:p>
-    <w:p>
-      <w:pPr>
-        <w:pStyle w:val="a8"/>
-      </w:pPr>
-      <w:r>
-        <w:rPr>
-          <w:rFonts w:hint="eastAsia"/>
-        </w:rPr>
-        <w:t>电极距：不成对电极到靠近它的那个成对电极的距离。</w:t>
-      </w:r>
-    </w:p>
-    <w:p>
-      <w:pPr>
-        <w:pStyle w:val="a8"/>
-      </w:pPr>
-      <w:r>
-        <w:rPr>
-          <w:rFonts w:hint="eastAsia"/>
-        </w:rPr>
-        <w:t>1</w:t>
-      </w:r>
-      <w:r>
+        <w:t>，与温度有关。例如稀土金属、黑云母、褐铁矿。</w:t>
+      </w:r>
+    </w:p>
+    <w:p>
+      <w:pPr>
+        <w:pStyle w:val="a8"/>
+      </w:pPr>
+      <w:r>
+        <w:rPr>
+          <w:rFonts w:hint="eastAsia"/>
+        </w:rPr>
         <w:t>2</w:t>
       </w:r>
       <w:r>
-        <w:rPr>
-          <w:rFonts w:hint="eastAsia"/>
-        </w:rPr>
-        <w:t>、底部梯度电极系：</w:t>
-      </w:r>
-      <w:r>
-        <w:rPr>
-          <w:rFonts w:hint="eastAsia"/>
-        </w:rPr>
-        <w:t>成对电极在不成对电极的下方的正装梯度电极系，测出的视电阻率曲线，以明显的极大值显示出高阻岩层的底界面。</w:t>
-      </w:r>
-    </w:p>
-    <w:p>
-      <w:pPr>
-        <w:pStyle w:val="a8"/>
-      </w:pPr>
-      <w:r>
-        <w:rPr>
-          <w:rFonts w:hint="eastAsia"/>
-        </w:rPr>
-        <w:t>1</w:t>
-      </w:r>
-      <w:r>
-        <w:t>3</w:t>
-      </w:r>
-      <w:r>
-        <w:rPr>
-          <w:rFonts w:hint="eastAsia"/>
-        </w:rPr>
-        <w:t>、梯度电极系的电极距：</w:t>
-      </w:r>
-      <w:r>
-        <w:rPr>
-          <w:rFonts w:hint="eastAsia"/>
-        </w:rPr>
-        <w:t>不成对电极</w:t>
-      </w:r>
-      <w:r>
-        <w:rPr>
-          <w:rFonts w:hint="eastAsia"/>
-        </w:rPr>
-        <w:t>A</w:t>
-      </w:r>
-      <w:r>
-        <w:rPr>
-          <w:rFonts w:hint="eastAsia"/>
-        </w:rPr>
-        <w:t>到记录点</w:t>
-      </w:r>
-      <w:r>
-        <w:rPr>
-          <w:rFonts w:hint="eastAsia"/>
-        </w:rPr>
-        <w:t>O</w:t>
-      </w:r>
-      <w:r>
-        <w:t xml:space="preserve"> </w:t>
-      </w:r>
-      <w:r>
-        <w:rPr>
-          <w:rFonts w:hint="eastAsia"/>
-        </w:rPr>
-        <w:t>的距离</w:t>
-      </w:r>
-    </w:p>
-    <w:p>
-      <w:pPr>
-        <w:pStyle w:val="a8"/>
-      </w:pPr>
-      <w:r>
-        <w:rPr>
-          <w:rFonts w:hint="eastAsia"/>
-        </w:rPr>
-        <w:t>1</w:t>
-      </w:r>
-      <w:r>
-        <w:t>4</w:t>
-      </w:r>
-      <w:r>
-        <w:rPr>
-          <w:rFonts w:hint="eastAsia"/>
-        </w:rPr>
-        <w:t>、电极系互换原理：</w:t>
-      </w:r>
-      <w:r>
-        <w:rPr>
-          <w:rFonts w:hint="eastAsia"/>
-        </w:rPr>
-        <w:t>把电极系中的电极功能互换，并保持相对位置不变，在测量条件相同的情况下，测得的视电阻率曲线和原来的完全相同。</w:t>
-      </w:r>
-    </w:p>
-    <w:p>
-      <w:pPr>
-        <w:pStyle w:val="a8"/>
-      </w:pPr>
-      <w:r>
-        <w:rPr>
-          <w:rFonts w:hint="eastAsia"/>
-        </w:rPr>
-        <w:t>1</w:t>
-      </w:r>
-      <w:r>
         <w:t>5</w:t>
       </w:r>
       <w:r>
         <w:rPr>
           <w:rFonts w:hint="eastAsia"/>
         </w:rPr>
-        <w:t>、电极系的探测深度：</w:t>
-      </w:r>
-      <w:r>
-        <w:rPr>
-          <w:rFonts w:hint="eastAsia"/>
-        </w:rPr>
-        <w:t>在均匀介质中，以供电电极为中心，以某一半径为球面，如果球面内包含介质对电极系测量结果的贡献占总结果的</w:t>
-      </w:r>
-      <w:r>
-        <w:rPr>
-          <w:rFonts w:hint="eastAsia"/>
-        </w:rPr>
-        <w:t>5</w:t>
-      </w:r>
-      <w:r>
-        <w:t>0</w:t>
-      </w:r>
-      <w:r>
-        <w:rPr>
-          <w:rFonts w:hint="eastAsia"/>
-        </w:rPr>
-        <w:t>%</w:t>
-      </w:r>
-      <w:r>
-        <w:rPr>
-          <w:rFonts w:hint="eastAsia"/>
-        </w:rPr>
-        <w:t>时，则此半径为电极系的探测深度。</w:t>
-      </w:r>
-    </w:p>
-    <w:p>
-      <w:pPr>
-        <w:pStyle w:val="a8"/>
-      </w:pPr>
-      <w:r>
-        <w:rPr>
-          <w:rFonts w:hint="eastAsia"/>
-        </w:rPr>
-        <w:t>1</w:t>
+        <w:t>、铁磁物质：</w:t>
+      </w:r>
+      <w:r>
+        <w:rPr>
+          <w:rFonts w:hint="eastAsia"/>
+        </w:rPr>
+        <w:t>在无外加磁场作用下能显示自发磁化。</w:t>
+      </w:r>
+      <w:r>
+        <w:rPr>
+          <w:rFonts w:hint="eastAsia"/>
+        </w:rPr>
+        <w:t>例如铁、磁铁矿、赤铁矿。</w:t>
+      </w:r>
+    </w:p>
+    <w:p>
+      <w:pPr>
+        <w:pStyle w:val="a8"/>
+      </w:pPr>
+      <w:r>
+        <w:rPr>
+          <w:rFonts w:hint="eastAsia"/>
+        </w:rPr>
+        <w:t>2</w:t>
       </w:r>
       <w:r>
         <w:t>6</w:t>
@@ -686,24 +958,19 @@
         <w:rPr>
           <w:rFonts w:hint="eastAsia"/>
         </w:rPr>
-        <w:t>、视电阻率：</w:t>
-      </w:r>
-      <w:r>
-        <w:rPr>
-          <w:rFonts w:hint="eastAsia"/>
-        </w:rPr>
-        <w:t>综合各种影响（井眼、侵入、围岩）条件下测出的岩层电阻率。</w:t>
-      </w:r>
-    </w:p>
-    <w:p>
-      <w:pPr>
-        <w:pStyle w:val="a8"/>
-      </w:pPr>
-      <w:r>
-        <w:rPr>
-          <w:rFonts w:hint="eastAsia"/>
-        </w:rPr>
-        <w:t>1</w:t>
+        <w:t>、电磁波传播测井：</w:t>
+      </w:r>
+    </w:p>
+    <w:p>
+      <w:pPr>
+        <w:pStyle w:val="a8"/>
+      </w:pPr>
+      <w:r>
+        <w:rPr>
+          <w:rFonts w:hint="eastAsia"/>
+        </w:rPr>
+        <w:lastRenderedPageBreak/>
+        <w:t>2</w:t>
       </w:r>
       <w:r>
         <w:t>7</w:t>
@@ -712,316 +979,6 @@
         <w:rPr>
           <w:rFonts w:hint="eastAsia"/>
         </w:rPr>
-        <w:t>、</w:t>
-      </w:r>
-      <w:proofErr w:type="gramStart"/>
-      <w:r>
-        <w:rPr>
-          <w:rFonts w:hint="eastAsia"/>
-        </w:rPr>
-        <w:t>高侵与</w:t>
-      </w:r>
-      <w:proofErr w:type="gramEnd"/>
-      <w:r>
-        <w:rPr>
-          <w:rFonts w:hint="eastAsia"/>
-        </w:rPr>
-        <w:t>低侵：</w:t>
-      </w:r>
-      <w:r>
-        <w:rPr>
-          <w:rFonts w:hint="eastAsia"/>
-        </w:rPr>
-        <w:t>地层孔隙中原有流体电阻率较低时，被电阻较高的钻井液侵入导致侵入带电阻率升高，为增阻钻井液侵入或高侵。</w:t>
-      </w:r>
-    </w:p>
-    <w:p>
-      <w:pPr>
-        <w:pStyle w:val="a8"/>
-      </w:pPr>
-      <w:r>
-        <w:rPr>
-          <w:rFonts w:hint="eastAsia"/>
-        </w:rPr>
-        <w:t>1</w:t>
-      </w:r>
-      <w:r>
-        <w:t>8</w:t>
-      </w:r>
-      <w:r>
-        <w:rPr>
-          <w:rFonts w:hint="eastAsia"/>
-        </w:rPr>
-        <w:t>、标准测井：</w:t>
-      </w:r>
-      <w:r>
-        <w:rPr>
-          <w:rFonts w:hint="eastAsia"/>
-        </w:rPr>
-        <w:t>用相同的深度比例（</w:t>
-      </w:r>
-      <w:r>
-        <w:rPr>
-          <w:rFonts w:hint="eastAsia"/>
-        </w:rPr>
-        <w:t>1:500</w:t>
-      </w:r>
-      <w:r>
-        <w:rPr>
-          <w:rFonts w:hint="eastAsia"/>
-        </w:rPr>
-        <w:t>）及相同的横向比例，对全井段进行测井的测井组合方式。</w:t>
-      </w:r>
-    </w:p>
-    <w:p>
-      <w:pPr>
-        <w:pStyle w:val="a8"/>
-      </w:pPr>
-      <w:r>
-        <w:rPr>
-          <w:rFonts w:hint="eastAsia"/>
-        </w:rPr>
-        <w:t>1</w:t>
-      </w:r>
-      <w:r>
-        <w:t>9</w:t>
-      </w:r>
-      <w:r>
-        <w:rPr>
-          <w:rFonts w:hint="eastAsia"/>
-        </w:rPr>
-        <w:t>、传播效应：</w:t>
-      </w:r>
-      <w:r>
-        <w:rPr>
-          <w:rFonts w:hint="eastAsia"/>
-        </w:rPr>
-        <w:t>电磁波在传播过程中，其幅度会发生衰减、相位发生移动。</w:t>
-      </w:r>
-    </w:p>
-    <w:p>
-      <w:pPr>
-        <w:pStyle w:val="a8"/>
-      </w:pPr>
-      <w:r>
-        <w:rPr>
-          <w:rFonts w:hint="eastAsia"/>
-        </w:rPr>
-        <w:t>2</w:t>
-      </w:r>
-      <w:r>
-        <w:t>0</w:t>
-      </w:r>
-      <w:r>
-        <w:rPr>
-          <w:rFonts w:hint="eastAsia"/>
-        </w:rPr>
-        <w:t>、介质极化</w:t>
-      </w:r>
-      <w:r>
-        <w:rPr>
-          <w:rFonts w:hint="eastAsia"/>
-        </w:rPr>
-        <w:t>：在电场的作用下，介质中的原子、离子或分子会产生位移，</w:t>
-      </w:r>
-      <w:r>
-        <w:rPr>
-          <w:rFonts w:hint="eastAsia"/>
-        </w:rPr>
-        <w:t>形成电偶极子。这些电偶极子会趋向定向排列。</w:t>
-      </w:r>
-    </w:p>
-    <w:p>
-      <w:pPr>
-        <w:pStyle w:val="a8"/>
-      </w:pPr>
-      <w:r>
-        <w:rPr>
-          <w:rFonts w:hint="eastAsia"/>
-        </w:rPr>
-        <w:t>2</w:t>
-      </w:r>
-      <w:r>
-        <w:t>1</w:t>
-      </w:r>
-      <w:r>
-        <w:rPr>
-          <w:rFonts w:hint="eastAsia"/>
-        </w:rPr>
-        <w:t>、介电常数：</w:t>
-      </w:r>
-      <w:r>
-        <w:rPr>
-          <w:rFonts w:hint="eastAsia"/>
-        </w:rPr>
-        <w:t>表征介质极化程度的物理量。</w:t>
-      </w:r>
-    </w:p>
-    <w:p>
-      <w:pPr>
-        <w:pStyle w:val="a8"/>
-      </w:pPr>
-      <w:r>
-        <w:rPr>
-          <w:rFonts w:hint="eastAsia"/>
-        </w:rPr>
-        <w:t>2</w:t>
-      </w:r>
-      <w:r>
-        <w:t>2</w:t>
-      </w:r>
-      <w:r>
-        <w:rPr>
-          <w:rFonts w:hint="eastAsia"/>
-        </w:rPr>
-        <w:t>、介质的磁化率：</w:t>
-      </w:r>
-      <w:r>
-        <w:rPr>
-          <w:rFonts w:hint="eastAsia"/>
-        </w:rPr>
-        <w:t>描述介质磁性强弱的物理量，无量纲。</w:t>
-      </w:r>
-    </w:p>
-    <w:p>
-      <w:pPr>
-        <w:pStyle w:val="a8"/>
-      </w:pPr>
-      <w:r>
-        <w:rPr>
-          <w:rFonts w:hint="eastAsia"/>
-        </w:rPr>
-        <w:t>2</w:t>
-      </w:r>
-      <w:r>
-        <w:t>3</w:t>
-      </w:r>
-      <w:r>
-        <w:rPr>
-          <w:rFonts w:hint="eastAsia"/>
-        </w:rPr>
-        <w:t>、</w:t>
-      </w:r>
-      <w:r>
-        <w:rPr>
-          <w:rFonts w:hint="eastAsia"/>
-        </w:rPr>
-        <w:t>抗磁物质：</w:t>
-      </w:r>
-      <w:r>
-        <w:rPr>
-          <w:rFonts w:hint="eastAsia"/>
-        </w:rPr>
-        <w:t>磁化率为负，与温度无关。例如惰性气体，石英，石油等。</w:t>
-      </w:r>
-    </w:p>
-    <w:p>
-      <w:pPr>
-        <w:pStyle w:val="a8"/>
-      </w:pPr>
-      <w:r>
-        <w:rPr>
-          <w:rFonts w:hint="eastAsia"/>
-        </w:rPr>
-        <w:t>2</w:t>
-      </w:r>
-      <w:r>
-        <w:t>4</w:t>
-      </w:r>
-      <w:r>
-        <w:rPr>
-          <w:rFonts w:hint="eastAsia"/>
-        </w:rPr>
-        <w:t>、顺磁物质</w:t>
-      </w:r>
-      <w:r>
-        <w:rPr>
-          <w:rFonts w:hint="eastAsia"/>
-        </w:rPr>
-        <w:t>：磁化率大于</w:t>
-      </w:r>
-      <w:r>
-        <w:rPr>
-          <w:rFonts w:hint="eastAsia"/>
-        </w:rPr>
-        <w:t>0</w:t>
-      </w:r>
-      <w:r>
-        <w:rPr>
-          <w:rFonts w:hint="eastAsia"/>
-        </w:rPr>
-        <w:t>，与温度有关。例如稀土金属、黑云母、褐铁矿。</w:t>
-      </w:r>
-    </w:p>
-    <w:p>
-      <w:pPr>
-        <w:pStyle w:val="a8"/>
-      </w:pPr>
-      <w:r>
-        <w:rPr>
-          <w:rFonts w:hint="eastAsia"/>
-        </w:rPr>
-        <w:t>2</w:t>
-      </w:r>
-      <w:r>
-        <w:t>5</w:t>
-      </w:r>
-      <w:r>
-        <w:rPr>
-          <w:rFonts w:hint="eastAsia"/>
-        </w:rPr>
-        <w:t>、铁磁物质：</w:t>
-      </w:r>
-      <w:r>
-        <w:rPr>
-          <w:rFonts w:hint="eastAsia"/>
-        </w:rPr>
-        <w:t>在无外加磁场作用下能显示自发磁化。</w:t>
-      </w:r>
-      <w:r>
-        <w:rPr>
-          <w:rFonts w:hint="eastAsia"/>
-        </w:rPr>
-        <w:t>例如铁、磁铁矿、赤铁矿。</w:t>
-      </w:r>
-    </w:p>
-    <w:p>
-      <w:pPr>
-        <w:pStyle w:val="a8"/>
-      </w:pPr>
-      <w:r>
-        <w:rPr>
-          <w:rFonts w:hint="eastAsia"/>
-        </w:rPr>
-        <w:t>2</w:t>
-      </w:r>
-      <w:r>
-        <w:t>6</w:t>
-      </w:r>
-      <w:r>
-        <w:rPr>
-          <w:rFonts w:hint="eastAsia"/>
-        </w:rPr>
-        <w:t>、电磁波传播测井：</w:t>
-      </w:r>
-    </w:p>
-    <w:p>
-      <w:pPr>
-        <w:pStyle w:val="a8"/>
-      </w:pPr>
-      <w:r>
-        <w:rPr>
-          <w:rFonts w:hint="eastAsia"/>
-        </w:rPr>
-        <w:t>2</w:t>
-      </w:r>
-      <w:r>
-        <w:t>7</w:t>
-      </w:r>
-      <w:r>
-        <w:rPr>
-          <w:rFonts w:hint="eastAsia"/>
-        </w:rPr>
         <w:t>、磁化率测井：</w:t>
       </w:r>
       <w:r>
@@ -1042,7 +999,6 @@
         <w:pStyle w:val="a8"/>
       </w:pPr>
       <w:r>
-        <w:lastRenderedPageBreak/>
         <w:t>28</w:t>
       </w:r>
       <w:r>
@@ -1276,19 +1232,11 @@
         </w:rPr>
         <w:t>、井斜角：</w:t>
       </w:r>
-      <w:proofErr w:type="gramStart"/>
-      <w:r>
-        <w:rPr>
-          <w:rFonts w:hint="eastAsia"/>
-        </w:rPr>
-        <w:t>井轴和</w:t>
-      </w:r>
-      <w:proofErr w:type="gramEnd"/>
-      <w:r>
-        <w:rPr>
-          <w:rFonts w:hint="eastAsia"/>
-        </w:rPr>
-        <w:t>铅垂线之间的夹角</w:t>
+      <w:r>
+        <w:rPr>
+          <w:rFonts w:hint="eastAsia"/>
+        </w:rPr>
+        <w:t>井轴和铅垂线之间的夹角</w:t>
       </w:r>
       <w:r>
         <w:rPr>
@@ -1442,21 +1390,7 @@
         <w:rPr>
           <w:rFonts w:hint="eastAsia"/>
         </w:rPr>
-        <w:t>两条曲线对比时，固定基本曲线，对比曲线找出最佳相似位置</w:t>
-      </w:r>
-      <w:proofErr w:type="gramStart"/>
-      <w:r>
-        <w:rPr>
-          <w:rFonts w:hint="eastAsia"/>
-        </w:rPr>
-        <w:t>需要搜素的</w:t>
-      </w:r>
-      <w:proofErr w:type="gramEnd"/>
-      <w:r>
-        <w:rPr>
-          <w:rFonts w:hint="eastAsia"/>
-        </w:rPr>
-        <w:t>最大距离。</w:t>
+        <w:t>两条曲线对比时，固定基本曲线，对比曲线找出最佳相似位置需要搜素的最大距离。</w:t>
       </w:r>
     </w:p>
     <w:p>
@@ -1708,103 +1642,350 @@
         <w:rPr>
           <w:rFonts w:hint="eastAsia"/>
         </w:rPr>
+        <w:t>、兰色模式：</w:t>
+      </w:r>
+      <w:r>
+        <w:rPr>
+          <w:rFonts w:hint="eastAsia"/>
+        </w:rPr>
+        <w:t>将方位角大体一致，倾角随深度增加而减小的一组矢量。指示了古水流方向。</w:t>
+      </w:r>
+    </w:p>
+    <w:p>
+      <w:pPr>
+        <w:pStyle w:val="a8"/>
+      </w:pPr>
+      <w:r>
+        <w:rPr>
+          <w:rFonts w:hint="eastAsia"/>
+        </w:rPr>
+        <w:t>4</w:t>
+      </w:r>
+      <w:r>
+        <w:t>8</w:t>
+      </w:r>
+      <w:r>
+        <w:rPr>
+          <w:rFonts w:hint="eastAsia"/>
+        </w:rPr>
+        <w:t>、细色模式：</w:t>
+      </w:r>
+      <w:r>
+        <w:rPr>
+          <w:rFonts w:hint="eastAsia"/>
+        </w:rPr>
+        <w:t>按深度将倾向基本一致的矢量连成颜色模式（</w:t>
+      </w:r>
+      <w:r>
+        <w:rPr>
+          <w:rFonts w:hint="eastAsia"/>
+          <w:u w:val="single"/>
+        </w:rPr>
+        <w:t>细线条</w:t>
+      </w:r>
+      <w:r>
+        <w:rPr>
+          <w:rFonts w:hint="eastAsia"/>
+        </w:rPr>
+        <w:t>），中间不允许跳过相反的矢量，主要研究沉积地质问题。</w:t>
+      </w:r>
+    </w:p>
+    <w:p>
+      <w:pPr>
+        <w:pStyle w:val="a8"/>
+      </w:pPr>
+      <w:r>
+        <w:rPr>
+          <w:rFonts w:hint="eastAsia"/>
+        </w:rPr>
+        <w:t>4</w:t>
+      </w:r>
+      <w:r>
+        <w:t>9</w:t>
+      </w:r>
+      <w:r>
+        <w:rPr>
+          <w:rFonts w:hint="eastAsia"/>
+        </w:rPr>
+        <w:t>、粗色模式：</w:t>
+      </w:r>
+      <w:r>
+        <w:rPr>
+          <w:rFonts w:hint="eastAsia"/>
+        </w:rPr>
+        <w:t>用粗线条来反映倾角的变化的趋势。主要研究构造地质问题。</w:t>
+      </w:r>
+    </w:p>
+    <w:p>
+      <w:pPr>
+        <w:pStyle w:val="a8"/>
+      </w:pPr>
+      <w:r>
+        <w:rPr>
+          <w:rFonts w:hint="eastAsia"/>
+        </w:rPr>
+        <w:t>5</w:t>
+      </w:r>
+      <w:r>
+        <w:t>0</w:t>
+      </w:r>
+      <w:r>
+        <w:rPr>
+          <w:rFonts w:hint="eastAsia"/>
+        </w:rPr>
+        <w:t>、施密特图：</w:t>
+      </w:r>
+      <w:r>
+        <w:rPr>
+          <w:rFonts w:hint="eastAsia"/>
+        </w:rPr>
+        <w:t>径向方向为地层倾角，最外圈为</w:t>
+      </w:r>
+      <w:r>
+        <w:rPr>
+          <w:rFonts w:hint="eastAsia"/>
+        </w:rPr>
+        <w:t>0</w:t>
+      </w:r>
+      <w:r>
+        <w:rPr>
+          <w:rFonts w:hint="eastAsia"/>
+        </w:rPr>
+        <w:t>°，圆周方向为方位角，规定上北下南左西右东，以统计的方式来反映地层的构造倾角和倾斜方位角。</w:t>
+      </w:r>
+    </w:p>
+    <w:p>
+      <w:pPr>
+        <w:pStyle w:val="a8"/>
+      </w:pPr>
+      <w:r>
+        <w:rPr>
+          <w:rFonts w:hint="eastAsia"/>
+        </w:rPr>
+        <w:t>5</w:t>
+      </w:r>
+      <w:r>
+        <w:t>1</w:t>
+      </w:r>
+      <w:r>
+        <w:rPr>
+          <w:rFonts w:hint="eastAsia"/>
+        </w:rPr>
+        <w:t>、杆状图：</w:t>
+      </w:r>
+      <w:r>
+        <w:rPr>
+          <w:rFonts w:hint="eastAsia"/>
+        </w:rPr>
+        <w:t>将真倾角与地层深度沿地层对比剖面线的方位换算成视倾角与深度的关系曲线，并用与水平线的夹角为视倾角的斜杠来形象表示。</w:t>
+      </w:r>
+    </w:p>
+    <w:p>
+      <w:pPr>
+        <w:pStyle w:val="a8"/>
+      </w:pPr>
+      <w:r>
+        <w:rPr>
+          <w:rFonts w:hint="eastAsia"/>
+        </w:rPr>
+        <w:t>5</w:t>
+      </w:r>
+      <w:r>
+        <w:t>2</w:t>
+      </w:r>
+      <w:r>
+        <w:rPr>
+          <w:rFonts w:hint="eastAsia"/>
+        </w:rPr>
+        <w:t>、褶皱构造：</w:t>
+      </w:r>
+      <w:r>
+        <w:rPr>
+          <w:rFonts w:hint="eastAsia"/>
+        </w:rPr>
+        <w:t>岩层受构造应力影响导致的弯曲变形。</w:t>
+      </w:r>
+    </w:p>
+    <w:p>
+      <w:pPr>
+        <w:pStyle w:val="a8"/>
+      </w:pPr>
+      <w:r>
+        <w:rPr>
+          <w:rFonts w:hint="eastAsia"/>
+        </w:rPr>
+        <w:t>5</w:t>
+      </w:r>
+      <w:r>
+        <w:t>3</w:t>
+      </w:r>
+      <w:r>
+        <w:rPr>
+          <w:rFonts w:hint="eastAsia"/>
+        </w:rPr>
+        <w:t>、对称褶皱：</w:t>
+      </w:r>
+      <w:r>
+        <w:rPr>
+          <w:rFonts w:hint="eastAsia"/>
+        </w:rPr>
+        <w:t>轴面近于铅直，两翼地层倾角基本相等，倾向相反。</w:t>
+      </w:r>
+    </w:p>
+    <w:p>
+      <w:pPr>
+        <w:pStyle w:val="a8"/>
+      </w:pPr>
+      <w:r>
+        <w:rPr>
+          <w:rFonts w:hint="eastAsia"/>
+        </w:rPr>
+        <w:t>5</w:t>
+      </w:r>
+      <w:r>
+        <w:t>4</w:t>
+      </w:r>
+      <w:r>
+        <w:rPr>
+          <w:rFonts w:hint="eastAsia"/>
+        </w:rPr>
+        <w:t>、倒转褶皱：</w:t>
+      </w:r>
+      <w:r>
+        <w:rPr>
+          <w:rFonts w:hint="eastAsia"/>
+        </w:rPr>
+        <w:t>轴面倾斜很大，使一翼倒转过来，两翼地层都向一个方向倾斜。</w:t>
+      </w:r>
+    </w:p>
+    <w:p>
+      <w:pPr>
+        <w:pStyle w:val="a8"/>
+      </w:pPr>
+      <w:r>
+        <w:rPr>
+          <w:rFonts w:hint="eastAsia"/>
+        </w:rPr>
+        <w:t>5</w:t>
+      </w:r>
+      <w:r>
+        <w:t>6</w:t>
+      </w:r>
+      <w:r>
+        <w:rPr>
+          <w:rFonts w:hint="eastAsia"/>
+        </w:rPr>
+        <w:t>、断层：</w:t>
+      </w:r>
+      <w:r>
+        <w:rPr>
+          <w:rFonts w:hint="eastAsia"/>
+        </w:rPr>
+        <w:t>在构造应力的作用下，岩层两侧岩沿破裂面发生相对位移。</w:t>
+      </w:r>
+    </w:p>
+    <w:p>
+      <w:pPr>
+        <w:pStyle w:val="a8"/>
+      </w:pPr>
+      <w:r>
+        <w:rPr>
+          <w:rFonts w:hint="eastAsia"/>
+        </w:rPr>
+        <w:t>5</w:t>
+      </w:r>
+      <w:r>
+        <w:t>7</w:t>
+      </w:r>
+      <w:r>
+        <w:rPr>
+          <w:rFonts w:hint="eastAsia"/>
+        </w:rPr>
+        <w:t>、不整合接触：</w:t>
+      </w:r>
+      <w:r>
+        <w:rPr>
+          <w:rFonts w:hint="eastAsia"/>
+        </w:rPr>
+        <w:t>层与层之间的接触面高低不平，有侵蚀面。</w:t>
+      </w:r>
+    </w:p>
+    <w:p>
+      <w:pPr>
+        <w:pStyle w:val="a8"/>
+      </w:pPr>
+      <w:r>
+        <w:rPr>
+          <w:rFonts w:hint="eastAsia"/>
+        </w:rPr>
+        <w:t>5</w:t>
+      </w:r>
+      <w:r>
+        <w:t>8</w:t>
+      </w:r>
+      <w:r>
+        <w:rPr>
+          <w:rFonts w:hint="eastAsia"/>
+        </w:rPr>
+        <w:t>、假整合（平行不整合）：</w:t>
+      </w:r>
+      <w:r>
+        <w:rPr>
+          <w:rFonts w:hint="eastAsia"/>
+        </w:rPr>
+        <w:t>不整合面（侵蚀面）上下地层产状基本一致。</w:t>
+      </w:r>
+    </w:p>
+    <w:p>
+      <w:pPr>
+        <w:pStyle w:val="a8"/>
+      </w:pPr>
+      <w:r>
+        <w:rPr>
+          <w:rFonts w:hint="eastAsia"/>
+        </w:rPr>
+        <w:t>5</w:t>
+      </w:r>
+      <w:r>
+        <w:t>9</w:t>
+      </w:r>
+      <w:r>
+        <w:rPr>
+          <w:rFonts w:hint="eastAsia"/>
+        </w:rPr>
         <w:t>、</w:t>
       </w:r>
-      <w:proofErr w:type="gramStart"/>
-      <w:r>
-        <w:rPr>
-          <w:rFonts w:hint="eastAsia"/>
-        </w:rPr>
-        <w:t>兰色</w:t>
-      </w:r>
-      <w:proofErr w:type="gramEnd"/>
-      <w:r>
-        <w:rPr>
-          <w:rFonts w:hint="eastAsia"/>
-        </w:rPr>
-        <w:t>模式：</w:t>
-      </w:r>
-      <w:r>
-        <w:rPr>
-          <w:rFonts w:hint="eastAsia"/>
-        </w:rPr>
-        <w:t>将方位角大体一致，倾角随深度增加而减小的一组矢量。指示了古水流方向。</w:t>
-      </w:r>
-    </w:p>
-    <w:p>
-      <w:pPr>
-        <w:pStyle w:val="a8"/>
-      </w:pPr>
-      <w:r>
-        <w:rPr>
-          <w:rFonts w:hint="eastAsia"/>
-        </w:rPr>
-        <w:t>4</w:t>
-      </w:r>
-      <w:r>
-        <w:t>8</w:t>
-      </w:r>
-      <w:r>
-        <w:rPr>
-          <w:rFonts w:hint="eastAsia"/>
-        </w:rPr>
-        <w:t>、细色模式：</w:t>
-      </w:r>
-      <w:r>
-        <w:rPr>
-          <w:rFonts w:hint="eastAsia"/>
-        </w:rPr>
-        <w:t>按深度将倾向基本一致的矢量连成颜色模式（</w:t>
-      </w:r>
-      <w:r>
-        <w:rPr>
-          <w:rFonts w:hint="eastAsia"/>
-          <w:u w:val="single"/>
-        </w:rPr>
-        <w:t>细线条</w:t>
-      </w:r>
-      <w:r>
-        <w:rPr>
-          <w:rFonts w:hint="eastAsia"/>
-        </w:rPr>
-        <w:t>），中间不允许跳过相反的矢量，主要研究沉积地质问题。</w:t>
-      </w:r>
-    </w:p>
-    <w:p>
-      <w:pPr>
-        <w:pStyle w:val="a8"/>
-      </w:pPr>
-      <w:r>
-        <w:rPr>
-          <w:rFonts w:hint="eastAsia"/>
-        </w:rPr>
-        <w:t>4</w:t>
-      </w:r>
-      <w:r>
-        <w:t>9</w:t>
-      </w:r>
-      <w:r>
-        <w:rPr>
-          <w:rFonts w:hint="eastAsia"/>
-        </w:rPr>
-        <w:t>、粗色模式：</w:t>
-      </w:r>
-      <w:r>
-        <w:rPr>
-          <w:rFonts w:hint="eastAsia"/>
-        </w:rPr>
-        <w:t>用粗线条来反映倾角的变化的趋势。主要研究构造地质问题。</w:t>
-      </w:r>
-    </w:p>
-    <w:p>
-      <w:pPr>
-        <w:pStyle w:val="a8"/>
-      </w:pPr>
-      <w:r>
-        <w:rPr>
-          <w:rFonts w:hint="eastAsia"/>
-        </w:rPr>
-        <w:t>5</w:t>
+      <w:r>
+        <w:rPr>
+          <w:rFonts w:hint="eastAsia"/>
+        </w:rPr>
+        <w:t>F</w:t>
+      </w:r>
+      <w:r>
+        <w:t>MI</w:t>
+      </w:r>
+      <w:r>
+        <w:rPr>
+          <w:rFonts w:hint="eastAsia"/>
+        </w:rPr>
+        <w:t>：</w:t>
+      </w:r>
+      <w:r>
+        <w:rPr>
+          <w:rFonts w:hint="eastAsia"/>
+        </w:rPr>
+        <w:t>全井眼地层微电阻率成像仪、</w:t>
+      </w:r>
+    </w:p>
+    <w:p>
+      <w:pPr>
+        <w:pStyle w:val="a8"/>
+      </w:pPr>
+      <w:r>
+        <w:rPr>
+          <w:rFonts w:hint="eastAsia"/>
+        </w:rPr>
+        <w:t>6</w:t>
       </w:r>
       <w:r>
         <w:t>0</w:t>
@@ -1813,64 +1994,46 @@
         <w:rPr>
           <w:rFonts w:hint="eastAsia"/>
         </w:rPr>
-        <w:t>、施密特图：</w:t>
-      </w:r>
-      <w:r>
-        <w:rPr>
-          <w:rFonts w:hint="eastAsia"/>
-        </w:rPr>
-        <w:t>径向方向为地层倾角，</w:t>
-      </w:r>
-      <w:proofErr w:type="gramStart"/>
-      <w:r>
-        <w:rPr>
-          <w:rFonts w:hint="eastAsia"/>
-        </w:rPr>
-        <w:t>最</w:t>
-      </w:r>
-      <w:proofErr w:type="gramEnd"/>
-      <w:r>
-        <w:rPr>
-          <w:rFonts w:hint="eastAsia"/>
-        </w:rPr>
-        <w:t>外圈为</w:t>
-      </w:r>
-      <w:r>
-        <w:rPr>
-          <w:rFonts w:hint="eastAsia"/>
-        </w:rPr>
-        <w:t>0</w:t>
-      </w:r>
-      <w:r>
-        <w:rPr>
-          <w:rFonts w:hint="eastAsia"/>
-        </w:rPr>
-        <w:t>°，圆周方向为方位角，规定上北下</w:t>
-      </w:r>
-      <w:proofErr w:type="gramStart"/>
-      <w:r>
-        <w:rPr>
-          <w:rFonts w:hint="eastAsia"/>
-        </w:rPr>
-        <w:t>南左西右东</w:t>
-      </w:r>
-      <w:proofErr w:type="gramEnd"/>
-      <w:r>
-        <w:rPr>
-          <w:rFonts w:hint="eastAsia"/>
-        </w:rPr>
-        <w:t>，以统计的方式来反映地层的构造倾角和倾斜方位角。</w:t>
-      </w:r>
-    </w:p>
-    <w:p>
-      <w:pPr>
-        <w:pStyle w:val="a8"/>
-      </w:pPr>
-      <w:r>
-        <w:rPr>
-          <w:rFonts w:hint="eastAsia"/>
-        </w:rPr>
-        <w:t>5</w:t>
+        <w:t>、</w:t>
+      </w:r>
+      <w:r>
+        <w:rPr>
+          <w:rFonts w:hint="eastAsia"/>
+        </w:rPr>
+        <w:t>F</w:t>
+      </w:r>
+      <w:r>
+        <w:t>MI</w:t>
+      </w:r>
+      <w:r>
+        <w:rPr>
+          <w:rFonts w:hint="eastAsia"/>
+        </w:rPr>
+        <w:t>图像处理静态标准化：</w:t>
+      </w:r>
+      <w:r>
+        <w:rPr>
+          <w:rFonts w:hint="eastAsia"/>
+        </w:rPr>
+        <w:t>把全井段所有资料都用于确定颜色的级别，适合于观察较大</w:t>
+      </w:r>
+      <w:r>
+        <w:rPr>
+          <w:rFonts w:hint="eastAsia"/>
+        </w:rPr>
+        <w:lastRenderedPageBreak/>
+        <w:t>的电阻率的变化和进行岩性对比。</w:t>
+      </w:r>
+    </w:p>
+    <w:p>
+      <w:pPr>
+        <w:pStyle w:val="a8"/>
+      </w:pPr>
+      <w:r>
+        <w:rPr>
+          <w:rFonts w:hint="eastAsia"/>
+        </w:rPr>
+        <w:t>6</w:t>
       </w:r>
       <w:r>
         <w:t>1</w:t>
@@ -1879,202 +2042,6 @@
         <w:rPr>
           <w:rFonts w:hint="eastAsia"/>
         </w:rPr>
-        <w:t>、杆状图：</w:t>
-      </w:r>
-      <w:r>
-        <w:rPr>
-          <w:rFonts w:hint="eastAsia"/>
-        </w:rPr>
-        <w:t>将真倾角与地层深度沿地层对比剖面线的方位换算成视倾角与深度的关系曲线，并用与水平线的夹角为视倾角的斜杠来形象表示。</w:t>
-      </w:r>
-    </w:p>
-    <w:p>
-      <w:pPr>
-        <w:pStyle w:val="a8"/>
-      </w:pPr>
-      <w:r>
-        <w:rPr>
-          <w:rFonts w:hint="eastAsia"/>
-        </w:rPr>
-        <w:t>5</w:t>
-      </w:r>
-      <w:r>
-        <w:t>2</w:t>
-      </w:r>
-      <w:r>
-        <w:rPr>
-          <w:rFonts w:hint="eastAsia"/>
-        </w:rPr>
-        <w:t>、褶皱构造：</w:t>
-      </w:r>
-      <w:r>
-        <w:rPr>
-          <w:rFonts w:hint="eastAsia"/>
-        </w:rPr>
-        <w:t>岩层受构造应力影响导致的弯曲变形。</w:t>
-      </w:r>
-    </w:p>
-    <w:p>
-      <w:pPr>
-        <w:pStyle w:val="a8"/>
-      </w:pPr>
-      <w:r>
-        <w:rPr>
-          <w:rFonts w:hint="eastAsia"/>
-        </w:rPr>
-        <w:t>5</w:t>
-      </w:r>
-      <w:r>
-        <w:t>3</w:t>
-      </w:r>
-      <w:r>
-        <w:rPr>
-          <w:rFonts w:hint="eastAsia"/>
-        </w:rPr>
-        <w:t>、对称褶皱：</w:t>
-      </w:r>
-      <w:r>
-        <w:rPr>
-          <w:rFonts w:hint="eastAsia"/>
-        </w:rPr>
-        <w:t>轴面近于铅直，两翼地层倾角基本相等，倾向相反。</w:t>
-      </w:r>
-    </w:p>
-    <w:p>
-      <w:pPr>
-        <w:pStyle w:val="a8"/>
-      </w:pPr>
-      <w:r>
-        <w:rPr>
-          <w:rFonts w:hint="eastAsia"/>
-        </w:rPr>
-        <w:t>5</w:t>
-      </w:r>
-      <w:r>
-        <w:t>4</w:t>
-      </w:r>
-      <w:r>
-        <w:rPr>
-          <w:rFonts w:hint="eastAsia"/>
-        </w:rPr>
-        <w:t>、倒转褶皱：</w:t>
-      </w:r>
-      <w:r>
-        <w:rPr>
-          <w:rFonts w:hint="eastAsia"/>
-        </w:rPr>
-        <w:t>轴面倾斜很大，使一翼倒转过来，两翼地层都向一个方向倾斜。</w:t>
-      </w:r>
-    </w:p>
-    <w:p>
-      <w:pPr>
-        <w:pStyle w:val="a8"/>
-      </w:pPr>
-      <w:r>
-        <w:rPr>
-          <w:rFonts w:hint="eastAsia"/>
-        </w:rPr>
-        <w:t>5</w:t>
-      </w:r>
-      <w:r>
-        <w:t>6</w:t>
-      </w:r>
-      <w:r>
-        <w:rPr>
-          <w:rFonts w:hint="eastAsia"/>
-        </w:rPr>
-        <w:t>、断层：</w:t>
-      </w:r>
-      <w:r>
-        <w:rPr>
-          <w:rFonts w:hint="eastAsia"/>
-        </w:rPr>
-        <w:t>在构造应力的作用下，岩层</w:t>
-      </w:r>
-      <w:proofErr w:type="gramStart"/>
-      <w:r>
-        <w:rPr>
-          <w:rFonts w:hint="eastAsia"/>
-        </w:rPr>
-        <w:t>两侧岩沿破裂</w:t>
-      </w:r>
-      <w:proofErr w:type="gramEnd"/>
-      <w:r>
-        <w:rPr>
-          <w:rFonts w:hint="eastAsia"/>
-        </w:rPr>
-        <w:t>面发生相对位移。</w:t>
-      </w:r>
-    </w:p>
-    <w:p>
-      <w:pPr>
-        <w:pStyle w:val="a8"/>
-      </w:pPr>
-      <w:r>
-        <w:rPr>
-          <w:rFonts w:hint="eastAsia"/>
-        </w:rPr>
-        <w:t>5</w:t>
-      </w:r>
-      <w:r>
-        <w:t>7</w:t>
-      </w:r>
-      <w:r>
-        <w:rPr>
-          <w:rFonts w:hint="eastAsia"/>
-        </w:rPr>
-        <w:t>、不整合接触：</w:t>
-      </w:r>
-      <w:r>
-        <w:rPr>
-          <w:rFonts w:hint="eastAsia"/>
-        </w:rPr>
-        <w:t>层与层之间的接触面高低不平，有侵蚀面。</w:t>
-      </w:r>
-    </w:p>
-    <w:p>
-      <w:pPr>
-        <w:pStyle w:val="a8"/>
-      </w:pPr>
-      <w:r>
-        <w:rPr>
-          <w:rFonts w:hint="eastAsia"/>
-        </w:rPr>
-        <w:t>5</w:t>
-      </w:r>
-      <w:r>
-        <w:t>8</w:t>
-      </w:r>
-      <w:r>
-        <w:rPr>
-          <w:rFonts w:hint="eastAsia"/>
-        </w:rPr>
-        <w:t>、假整合（平行不整合）：</w:t>
-      </w:r>
-      <w:r>
-        <w:rPr>
-          <w:rFonts w:hint="eastAsia"/>
-        </w:rPr>
-        <w:t>不整合面（侵蚀面）上下地层产状基本一致。</w:t>
-      </w:r>
-    </w:p>
-    <w:p>
-      <w:pPr>
-        <w:pStyle w:val="a8"/>
-      </w:pPr>
-      <w:r>
-        <w:rPr>
-          <w:rFonts w:hint="eastAsia"/>
-        </w:rPr>
-        <w:t>5</w:t>
-      </w:r>
-      <w:r>
-        <w:t>9</w:t>
-      </w:r>
-      <w:r>
-        <w:rPr>
-          <w:rFonts w:hint="eastAsia"/>
-        </w:rPr>
         <w:t>、</w:t>
       </w:r>
       <w:r>
@@ -2090,102 +2057,13 @@
         <w:rPr>
           <w:rFonts w:hint="eastAsia"/>
         </w:rPr>
-        <w:t>：</w:t>
-      </w:r>
-      <w:r>
-        <w:rPr>
-          <w:rFonts w:hint="eastAsia"/>
-        </w:rPr>
-        <w:t>全井眼地层微电阻率成像仪、</w:t>
-      </w:r>
-    </w:p>
-    <w:p>
-      <w:pPr>
-        <w:pStyle w:val="a8"/>
-      </w:pPr>
-      <w:r>
-        <w:rPr>
-          <w:rFonts w:hint="eastAsia"/>
-        </w:rPr>
-        <w:t>6</w:t>
-      </w:r>
-      <w:r>
-        <w:t>0</w:t>
-      </w:r>
-      <w:r>
-        <w:rPr>
-          <w:rFonts w:hint="eastAsia"/>
-        </w:rPr>
-        <w:t>、</w:t>
-      </w:r>
-      <w:r>
-        <w:rPr>
-          <w:rFonts w:hint="eastAsia"/>
-        </w:rPr>
-        <w:t>F</w:t>
-      </w:r>
-      <w:r>
-        <w:t>MI</w:t>
-      </w:r>
-      <w:r>
-        <w:rPr>
-          <w:rFonts w:hint="eastAsia"/>
-        </w:rPr>
-        <w:t>图像处理静态标准化：</w:t>
-      </w:r>
-      <w:r>
-        <w:rPr>
-          <w:rFonts w:hint="eastAsia"/>
-        </w:rPr>
-        <w:t>把全井段所有资料都用于确定颜色的级别，适合于观察较大的电阻率的变化和进行岩性对比。</w:t>
-      </w:r>
-    </w:p>
-    <w:p>
-      <w:pPr>
-        <w:pStyle w:val="a8"/>
-      </w:pPr>
-      <w:r>
-        <w:rPr>
-          <w:rFonts w:hint="eastAsia"/>
-        </w:rPr>
-        <w:t>6</w:t>
-      </w:r>
-      <w:r>
-        <w:t>1</w:t>
-      </w:r>
-      <w:r>
-        <w:rPr>
-          <w:rFonts w:hint="eastAsia"/>
-        </w:rPr>
-        <w:t>、</w:t>
-      </w:r>
-      <w:r>
-        <w:rPr>
-          <w:rFonts w:hint="eastAsia"/>
-        </w:rPr>
-        <w:t>F</w:t>
-      </w:r>
-      <w:r>
-        <w:t>MI</w:t>
-      </w:r>
-      <w:r>
-        <w:rPr>
-          <w:rFonts w:hint="eastAsia"/>
-        </w:rPr>
         <w:t>图像处理动态标准化：</w:t>
       </w:r>
       <w:r>
         <w:rPr>
           <w:rFonts w:hint="eastAsia"/>
         </w:rPr>
-        <w:t>也称为图像动态加强，它是在一个较小的、用户指定的滑动</w:t>
-      </w:r>
-      <w:r>
-        <w:rPr>
-          <w:rFonts w:hint="eastAsia"/>
-        </w:rPr>
-        <w:lastRenderedPageBreak/>
-        <w:t>深度窗内对颜色重新进行刻度。深度窗口的长度是根据实际资料来确定的，通常，长度不超过</w:t>
+        <w:t>也称为图像动态加强，它是在一个较小的、用户指定的滑动深度窗内对颜色重新进行刻度。深度窗口的长度是根据实际资料来确定的，通常，长度不超过</w:t>
       </w:r>
       <w:r>
         <w:rPr>
@@ -2276,19 +2154,11 @@
         </w:rPr>
         <w:t xml:space="preserve">  </w:t>
       </w:r>
-      <w:proofErr w:type="gramStart"/>
-      <w:r>
-        <w:rPr>
-          <w:rFonts w:hint="eastAsia"/>
-        </w:rPr>
-        <w:t>个</w:t>
-      </w:r>
-      <w:proofErr w:type="gramEnd"/>
-      <w:r>
-        <w:rPr>
-          <w:rFonts w:hint="eastAsia"/>
-        </w:rPr>
-        <w:t>阶段</w:t>
+      <w:r>
+        <w:rPr>
+          <w:rFonts w:hint="eastAsia"/>
+        </w:rPr>
+        <w:t>个阶段</w:t>
       </w:r>
       <w:r>
         <w:rPr>
@@ -2552,7 +2422,6 @@
       <w:pPr>
         <w:spacing w:line="240" w:lineRule="auto"/>
         <w:rPr>
-          <w:rFonts w:hint="eastAsia"/>
           <w:u w:val="single"/>
         </w:rPr>
       </w:pPr>
@@ -2585,9 +2454,6 @@
     <w:p>
       <w:pPr>
         <w:spacing w:line="240" w:lineRule="auto"/>
-        <w:rPr>
-          <w:rFonts w:hint="eastAsia"/>
-        </w:rPr>
       </w:pPr>
       <w:r>
         <w:rPr>
@@ -2633,9 +2499,6 @@
     <w:p>
       <w:pPr>
         <w:spacing w:line="240" w:lineRule="auto"/>
-        <w:rPr>
-          <w:rFonts w:hint="eastAsia"/>
-        </w:rPr>
       </w:pPr>
     </w:p>
     <w:p>
@@ -3018,14 +2881,12 @@
         </w:rPr>
         <w:t>与岩石孔隙水电阻率</w:t>
       </w:r>
-      <w:proofErr w:type="spellStart"/>
       <w:r>
         <w:rPr>
           <w:rFonts w:hint="eastAsia"/>
         </w:rPr>
         <w:t>Rw</w:t>
       </w:r>
-      <w:proofErr w:type="spellEnd"/>
       <w:r>
         <w:rPr>
           <w:rFonts w:hint="eastAsia"/>
@@ -3596,6 +3457,7 @@
         <w:spacing w:line="240" w:lineRule="auto"/>
       </w:pPr>
       <w:r>
+        <w:lastRenderedPageBreak/>
         <w:t>6</w:t>
       </w:r>
       <w:r>
@@ -3649,7 +3511,6 @@
         <w:rPr>
           <w:rFonts w:hint="eastAsia"/>
         </w:rPr>
-        <w:lastRenderedPageBreak/>
         <w:t>井中由于泥浆和地层水的矿化度不同，地层压力和泥浆柱压力不同，在井壁附近由于渗透差而产生电化学反应。</w:t>
       </w:r>
     </w:p>
@@ -3696,21 +3557,7 @@
         <w:rPr>
           <w:rFonts w:hint="eastAsia"/>
         </w:rPr>
-        <w:t>）：泥岩</w:t>
-      </w:r>
-      <w:proofErr w:type="gramStart"/>
-      <w:r>
-        <w:rPr>
-          <w:rFonts w:hint="eastAsia"/>
-        </w:rPr>
-        <w:t>层由于</w:t>
-      </w:r>
-      <w:proofErr w:type="gramEnd"/>
-      <w:r>
-        <w:rPr>
-          <w:rFonts w:hint="eastAsia"/>
-        </w:rPr>
-        <w:t>阳离子附加导电的作用影响，需溶液中的正离子吸附平衡从而形成的电势差，反映了泥岩井段的自然电位表现。</w:t>
+        <w:t>）：泥岩层由于阳离子附加导电的作用影响，需溶液中的正离子吸附平衡从而形成的电势差，反映了泥岩井段的自然电位表现。</w:t>
       </w:r>
     </w:p>
     <w:p>
@@ -3896,21 +3743,7 @@
         <w:rPr>
           <w:rFonts w:hint="eastAsia"/>
         </w:rPr>
-        <w:t>以泥岩为基线，当地层水含盐浓度大于泥浆滤液浓度时，砂岩</w:t>
-      </w:r>
-      <w:proofErr w:type="gramStart"/>
-      <w:r>
-        <w:rPr>
-          <w:rFonts w:hint="eastAsia"/>
-        </w:rPr>
-        <w:t>段自然</w:t>
-      </w:r>
-      <w:proofErr w:type="gramEnd"/>
-      <w:r>
-        <w:rPr>
-          <w:rFonts w:hint="eastAsia"/>
-        </w:rPr>
-        <w:t>电位呈现负异常，反之则为正异常。</w:t>
+        <w:t>以泥岩为基线，当地层水含盐浓度大于泥浆滤液浓度时，砂岩段自然电位呈现负异常，反之则为正异常。</w:t>
       </w:r>
     </w:p>
     <w:p>
@@ -4347,16 +4180,8 @@
         <w:rPr>
           <w:rFonts w:hint="eastAsia"/>
         </w:rPr>
-        <w:t>）</w:t>
-      </w:r>
-      <w:proofErr w:type="gramStart"/>
-      <w:r>
-        <w:rPr>
-          <w:rFonts w:hint="eastAsia"/>
-        </w:rPr>
-        <w:t>纵向阶跃介质</w:t>
-      </w:r>
-      <w:proofErr w:type="gramEnd"/>
+        <w:t>）纵向阶跃介质</w:t>
+      </w:r>
     </w:p>
     <w:p>
       <w:pPr>
@@ -4378,16 +4203,8 @@
         <w:rPr>
           <w:rFonts w:hint="eastAsia"/>
         </w:rPr>
-        <w:t>）</w:t>
-      </w:r>
-      <w:proofErr w:type="gramStart"/>
-      <w:r>
-        <w:rPr>
-          <w:rFonts w:hint="eastAsia"/>
-        </w:rPr>
-        <w:t>径向阶跃介质</w:t>
-      </w:r>
-      <w:proofErr w:type="gramEnd"/>
+        <w:t>）径向阶跃介质</w:t>
+      </w:r>
     </w:p>
     <w:p>
       <w:pPr>
@@ -4413,9 +4230,15 @@
         <w:rPr>
           <w:rFonts w:hint="eastAsia"/>
         </w:rPr>
-        <w:t>、说明下列电极系的名称（梯度电极系应说明是顶部或底部），用图示标明记录点的位置，并计算出电极距值：</w:t>
-      </w:r>
-      <w:proofErr w:type="gramStart"/>
+        <w:t>、说明下列电极系的名称（梯度电极系应说明是顶部或底部），用图示标明记录点的位</w:t>
+      </w:r>
+      <w:r>
+        <w:rPr>
+          <w:rFonts w:hint="eastAsia"/>
+        </w:rPr>
+        <w:lastRenderedPageBreak/>
+        <w:t>置，并计算出电极距值：</w:t>
+      </w:r>
       <w:r>
         <w:rPr>
           <w:rFonts w:hint="eastAsia"/>
@@ -4423,11 +4246,7 @@
         <w:t>B</w:t>
       </w:r>
       <w:r>
-        <w:t>0.5A3.75N;N</w:t>
-      </w:r>
-      <w:proofErr w:type="gramEnd"/>
-      <w:r>
-        <w:t>0.1M0.95A;A00.5M3.75N;M0.5A2.25B;A2.25M0.5N;N0.5M2.75A</w:t>
+        <w:t>0.5A3.75N;N0.1M0.95A;A00.5M3.75N;M0.5A2.25B;A2.25M0.5N;N0.5M2.75A</w:t>
       </w:r>
     </w:p>
     <w:p>
@@ -4469,21 +4288,7 @@
         <w:rPr>
           <w:rFonts w:hint="eastAsia"/>
         </w:rPr>
-        <w:t>答：在一个区域内，为研究地质剖面的岩性、</w:t>
-      </w:r>
-      <w:proofErr w:type="gramStart"/>
-      <w:r>
-        <w:rPr>
-          <w:rFonts w:hint="eastAsia"/>
-        </w:rPr>
-        <w:t>构造和层组</w:t>
-      </w:r>
-      <w:proofErr w:type="gramEnd"/>
-      <w:r>
-        <w:rPr>
-          <w:rFonts w:hint="eastAsia"/>
-        </w:rPr>
-        <w:t>划分，用相同的深度比例（</w:t>
+        <w:t>答：在一个区域内，为研究地质剖面的岩性、构造和层组划分，用相同的深度比例（</w:t>
       </w:r>
       <w:r>
         <w:rPr>
@@ -4780,58 +4585,165 @@
         <w:t>M</w:t>
       </w:r>
       <w:r>
-        <w:t>1/M1</w:t>
-      </w:r>
-      <w:proofErr w:type="gramStart"/>
+        <w:t>1/M1’/M2/M2’</w:t>
+      </w:r>
+      <w:r>
+        <w:rPr>
+          <w:rFonts w:hint="eastAsia"/>
+        </w:rPr>
+        <w:t>。深七侧向在浅</w:t>
+      </w:r>
+      <w:r>
+        <w:rPr>
+          <w:rFonts w:hint="eastAsia"/>
+        </w:rPr>
+        <w:t>七</w:t>
+      </w:r>
+      <w:r>
+        <w:rPr>
+          <w:rFonts w:hint="eastAsia"/>
+        </w:rPr>
+        <w:t>侧向的</w:t>
+      </w:r>
+      <w:r>
+        <w:rPr>
+          <w:rFonts w:hint="eastAsia"/>
+        </w:rPr>
+        <w:t>基础上加了一对回流电极；测量时</w:t>
+      </w:r>
+      <w:r>
+        <w:rPr>
+          <w:rFonts w:hint="eastAsia"/>
+        </w:rPr>
+        <w:t>A</w:t>
+      </w:r>
+      <w:r>
+        <w:t>1</w:t>
+      </w:r>
+      <w:r>
+        <w:rPr>
+          <w:rFonts w:hint="eastAsia"/>
+        </w:rPr>
+        <w:t>和</w:t>
+      </w:r>
+      <w:r>
+        <w:rPr>
+          <w:rFonts w:hint="eastAsia"/>
+        </w:rPr>
+        <w:t>A</w:t>
+      </w:r>
+      <w:r>
+        <w:t>2</w:t>
+      </w:r>
+      <w:r>
+        <w:rPr>
+          <w:rFonts w:hint="eastAsia"/>
+        </w:rPr>
+        <w:t>屏蔽电极等电位，两对监督电极</w:t>
+      </w:r>
+      <w:r>
+        <w:rPr>
+          <w:rFonts w:hint="eastAsia"/>
+        </w:rPr>
+        <w:t>M</w:t>
+      </w:r>
+      <w:r>
+        <w:t>1</w:t>
+      </w:r>
+      <w:r>
+        <w:rPr>
+          <w:rFonts w:hint="eastAsia"/>
+        </w:rPr>
+        <w:t>与</w:t>
+      </w:r>
+      <w:r>
+        <w:rPr>
+          <w:rFonts w:hint="eastAsia"/>
+        </w:rPr>
+        <w:t>M</w:t>
+      </w:r>
+      <w:r>
+        <w:t>2</w:t>
+      </w:r>
+      <w:r>
+        <w:rPr>
+          <w:rFonts w:hint="eastAsia"/>
+        </w:rPr>
+        <w:t>（</w:t>
+      </w:r>
+      <w:r>
+        <w:rPr>
+          <w:rFonts w:hint="eastAsia"/>
+        </w:rPr>
+        <w:t xml:space="preserve"> </w:t>
+      </w:r>
+      <w:r>
+        <w:t xml:space="preserve">    </w:t>
+      </w:r>
+      <w:r>
+        <w:rPr>
+          <w:rFonts w:hint="eastAsia"/>
+        </w:rPr>
+        <w:t>）</w:t>
+      </w:r>
+      <w:r>
+        <w:rPr>
+          <w:rFonts w:hint="eastAsia"/>
+        </w:rPr>
+        <w:t>等电位，迫使主电流水平地流入地层。</w:t>
+      </w:r>
+    </w:p>
+    <w:p>
+      <w:pPr>
+        <w:spacing w:line="240" w:lineRule="auto"/>
+      </w:pPr>
+      <w:r>
+        <w:rPr>
+          <w:rFonts w:hint="eastAsia"/>
+        </w:rPr>
+        <w:t>双侧向：与七侧向结构类型，不同的是在七电极系的外面再加上两个屏蔽电极</w:t>
+      </w:r>
+      <w:r>
+        <w:rPr>
+          <w:rFonts w:hint="eastAsia"/>
+        </w:rPr>
+        <w:t>A</w:t>
+      </w:r>
+      <w:r>
+        <w:rPr>
+          <w:vertAlign w:val="subscript"/>
+        </w:rPr>
+        <w:t>1</w:t>
+      </w:r>
       <w:r>
         <w:t>’</w:t>
       </w:r>
-      <w:proofErr w:type="gramEnd"/>
-      <w:r>
-        <w:t>/M2/M2</w:t>
-      </w:r>
-      <w:proofErr w:type="gramStart"/>
+      <w:r>
+        <w:rPr>
+          <w:rFonts w:hint="eastAsia"/>
+        </w:rPr>
+        <w:t>、</w:t>
+      </w:r>
+      <w:r>
+        <w:rPr>
+          <w:rFonts w:hint="eastAsia"/>
+        </w:rPr>
+        <w:t>A</w:t>
+      </w:r>
+      <w:r>
+        <w:rPr>
+          <w:vertAlign w:val="subscript"/>
+        </w:rPr>
+        <w:t>2</w:t>
+      </w:r>
       <w:r>
         <w:t>’</w:t>
       </w:r>
-      <w:proofErr w:type="gramEnd"/>
-      <w:r>
-        <w:rPr>
-          <w:rFonts w:hint="eastAsia"/>
-        </w:rPr>
-        <w:t>。深七侧向</w:t>
-      </w:r>
-      <w:proofErr w:type="gramStart"/>
-      <w:r>
-        <w:rPr>
-          <w:rFonts w:hint="eastAsia"/>
-        </w:rPr>
-        <w:t>在浅</w:t>
-      </w:r>
-      <w:r>
-        <w:rPr>
-          <w:rFonts w:hint="eastAsia"/>
-        </w:rPr>
-        <w:t>七</w:t>
-      </w:r>
-      <w:r>
-        <w:rPr>
-          <w:rFonts w:hint="eastAsia"/>
-        </w:rPr>
-        <w:t>侧向</w:t>
-      </w:r>
-      <w:proofErr w:type="gramEnd"/>
-      <w:r>
-        <w:rPr>
-          <w:rFonts w:hint="eastAsia"/>
-        </w:rPr>
-        <w:t>的</w:t>
-      </w:r>
-      <w:r>
-        <w:rPr>
-          <w:rFonts w:hint="eastAsia"/>
-        </w:rPr>
-        <w:t>基础上加了一对回流电极；测量时</w:t>
+      <w:r>
+        <w:rPr>
+          <w:rFonts w:hint="eastAsia"/>
+        </w:rPr>
+        <w:t>，且为柱状电极；测井时，主电极</w:t>
       </w:r>
       <w:r>
         <w:rPr>
@@ -4840,13 +4752,34 @@
         <w:t>A</w:t>
       </w:r>
       <w:r>
-        <w:t>1</w:t>
-      </w:r>
-      <w:r>
-        <w:rPr>
-          <w:rFonts w:hint="eastAsia"/>
-        </w:rPr>
-        <w:t>和</w:t>
+        <w:rPr>
+          <w:vertAlign w:val="subscript"/>
+        </w:rPr>
+        <w:t>0</w:t>
+      </w:r>
+      <w:r>
+        <w:rPr>
+          <w:rFonts w:hint="eastAsia"/>
+        </w:rPr>
+        <w:t>发出恒定电流</w:t>
+      </w:r>
+      <w:r>
+        <w:rPr>
+          <w:rFonts w:hint="eastAsia"/>
+        </w:rPr>
+        <w:t>I</w:t>
+      </w:r>
+      <w:r>
+        <w:rPr>
+          <w:vertAlign w:val="subscript"/>
+        </w:rPr>
+        <w:t>0</w:t>
+      </w:r>
+      <w:r>
+        <w:rPr>
+          <w:rFonts w:hint="eastAsia"/>
+        </w:rPr>
+        <w:t>，通过屏蔽电极</w:t>
       </w:r>
       <w:r>
         <w:rPr>
@@ -4855,217 +4788,31 @@
         <w:t>A</w:t>
       </w:r>
       <w:r>
-        <w:t>2</w:t>
-      </w:r>
-      <w:r>
-        <w:rPr>
-          <w:rFonts w:hint="eastAsia"/>
-        </w:rPr>
-        <w:t>屏蔽电极等电位，两对监督电极</w:t>
-      </w:r>
-      <w:r>
-        <w:rPr>
-          <w:rFonts w:hint="eastAsia"/>
-        </w:rPr>
-        <w:t>M</w:t>
-      </w:r>
-      <w:r>
-        <w:t>1</w:t>
-      </w:r>
-      <w:r>
-        <w:rPr>
-          <w:rFonts w:hint="eastAsia"/>
-        </w:rPr>
-        <w:t>与</w:t>
-      </w:r>
-      <w:r>
-        <w:rPr>
-          <w:rFonts w:hint="eastAsia"/>
-        </w:rPr>
-        <w:t>M</w:t>
-      </w:r>
-      <w:r>
-        <w:t>2</w:t>
-      </w:r>
-      <w:r>
-        <w:rPr>
-          <w:rFonts w:hint="eastAsia"/>
-        </w:rPr>
-        <w:t>（</w:t>
-      </w:r>
-      <w:r>
-        <w:rPr>
-          <w:rFonts w:hint="eastAsia"/>
-        </w:rPr>
-        <w:t xml:space="preserve"> </w:t>
-      </w:r>
-      <w:r>
-        <w:t xml:space="preserve">    </w:t>
-      </w:r>
-      <w:r>
-        <w:rPr>
-          <w:rFonts w:hint="eastAsia"/>
-        </w:rPr>
-        <w:t>）</w:t>
-      </w:r>
-      <w:r>
-        <w:rPr>
-          <w:rFonts w:hint="eastAsia"/>
-        </w:rPr>
-        <w:t>等电位，迫使主电流水平地流入地层。</w:t>
-      </w:r>
-    </w:p>
-    <w:p>
-      <w:pPr>
-        <w:spacing w:line="240" w:lineRule="auto"/>
-      </w:pPr>
-      <w:r>
-        <w:rPr>
-          <w:rFonts w:hint="eastAsia"/>
-        </w:rPr>
-        <w:t>双侧向：与七侧向结构类型，不同的是在七电极系的外面再加上两个屏蔽电极</w:t>
-      </w:r>
-      <w:r>
-        <w:rPr>
-          <w:rFonts w:hint="eastAsia"/>
-        </w:rPr>
-        <w:t>A</w:t>
+        <w:t>1/A1’/A2/A2’</w:t>
+      </w:r>
+      <w:r>
+        <w:rPr>
+          <w:rFonts w:hint="eastAsia"/>
+        </w:rPr>
+        <w:t>发出与</w:t>
+      </w:r>
+      <w:r>
+        <w:rPr>
+          <w:rFonts w:hint="eastAsia"/>
+        </w:rPr>
+        <w:t>I</w:t>
       </w:r>
       <w:r>
         <w:rPr>
           <w:vertAlign w:val="subscript"/>
         </w:rPr>
-        <w:t>1</w:t>
-      </w:r>
-      <w:proofErr w:type="gramStart"/>
-      <w:r>
-        <w:t>’</w:t>
-      </w:r>
-      <w:proofErr w:type="gramEnd"/>
-      <w:r>
-        <w:rPr>
-          <w:rFonts w:hint="eastAsia"/>
-        </w:rPr>
-        <w:t>、</w:t>
-      </w:r>
-      <w:r>
-        <w:rPr>
-          <w:rFonts w:hint="eastAsia"/>
-        </w:rPr>
-        <w:t>A</w:t>
-      </w:r>
-      <w:r>
-        <w:rPr>
-          <w:vertAlign w:val="subscript"/>
-        </w:rPr>
-        <w:t>2</w:t>
-      </w:r>
-      <w:proofErr w:type="gramStart"/>
-      <w:r>
-        <w:t>’</w:t>
-      </w:r>
-      <w:proofErr w:type="gramEnd"/>
-      <w:r>
-        <w:rPr>
-          <w:rFonts w:hint="eastAsia"/>
-        </w:rPr>
-        <w:t>，且为柱状电极；测井时，主电极</w:t>
-      </w:r>
-      <w:r>
-        <w:rPr>
-          <w:rFonts w:hint="eastAsia"/>
-        </w:rPr>
-        <w:t>A</w:t>
-      </w:r>
-      <w:r>
-        <w:rPr>
-          <w:vertAlign w:val="subscript"/>
-        </w:rPr>
         <w:t>0</w:t>
       </w:r>
       <w:r>
         <w:rPr>
           <w:rFonts w:hint="eastAsia"/>
         </w:rPr>
-        <w:t>发出恒定电流</w:t>
-      </w:r>
-      <w:r>
-        <w:rPr>
-          <w:rFonts w:hint="eastAsia"/>
-        </w:rPr>
-        <w:t>I</w:t>
-      </w:r>
-      <w:r>
-        <w:rPr>
-          <w:vertAlign w:val="subscript"/>
-        </w:rPr>
-        <w:t>0</w:t>
-      </w:r>
-      <w:r>
-        <w:rPr>
-          <w:rFonts w:hint="eastAsia"/>
-        </w:rPr>
-        <w:t>，通过屏蔽电极</w:t>
-      </w:r>
-      <w:r>
-        <w:rPr>
-          <w:rFonts w:hint="eastAsia"/>
-        </w:rPr>
-        <w:t>A</w:t>
-      </w:r>
-      <w:r>
-        <w:t>1/A1</w:t>
-      </w:r>
-      <w:proofErr w:type="gramStart"/>
-      <w:r>
-        <w:t>’</w:t>
-      </w:r>
-      <w:proofErr w:type="gramEnd"/>
-      <w:r>
-        <w:t>/A2/A2</w:t>
-      </w:r>
-      <w:proofErr w:type="gramStart"/>
-      <w:r>
-        <w:t>’</w:t>
-      </w:r>
-      <w:proofErr w:type="gramEnd"/>
-      <w:r>
-        <w:rPr>
-          <w:rFonts w:hint="eastAsia"/>
-        </w:rPr>
-        <w:t>发出与</w:t>
-      </w:r>
-      <w:r>
-        <w:rPr>
-          <w:rFonts w:hint="eastAsia"/>
-        </w:rPr>
-        <w:t>I</w:t>
-      </w:r>
-      <w:r>
-        <w:rPr>
-          <w:vertAlign w:val="subscript"/>
-        </w:rPr>
-        <w:t>0</w:t>
-      </w:r>
-      <w:r>
-        <w:rPr>
-          <w:rFonts w:hint="eastAsia"/>
-        </w:rPr>
-        <w:t>极性相同的屏蔽电流，通过测量任</w:t>
-      </w:r>
-      <w:proofErr w:type="gramStart"/>
-      <w:r>
-        <w:rPr>
-          <w:rFonts w:hint="eastAsia"/>
-        </w:rPr>
-        <w:t>一</w:t>
-      </w:r>
-      <w:proofErr w:type="gramEnd"/>
-      <w:r>
-        <w:rPr>
-          <w:rFonts w:hint="eastAsia"/>
-        </w:rPr>
-        <w:t>监督电极（如</w:t>
+        <w:t>极性相同的屏蔽电流，通过测量任一监督电极（如</w:t>
       </w:r>
       <w:r>
         <w:rPr>
@@ -5184,21 +4931,7 @@
         <w:rPr>
           <w:rFonts w:hint="eastAsia"/>
         </w:rPr>
-        <w:t>七侧向——探测深度略高于三侧向，</w:t>
-      </w:r>
-      <w:proofErr w:type="gramStart"/>
-      <w:r>
-        <w:rPr>
-          <w:rFonts w:hint="eastAsia"/>
-        </w:rPr>
-        <w:t>但高侵时</w:t>
-      </w:r>
-      <w:proofErr w:type="gramEnd"/>
-      <w:r>
-        <w:rPr>
-          <w:rFonts w:hint="eastAsia"/>
-        </w:rPr>
-        <w:t>，探测深度变浅。原因：采用监督电极</w:t>
+        <w:t>七侧向——探测深度略高于三侧向，但高侵时，探测深度变浅。原因：采用监督电极</w:t>
       </w:r>
       <w:r>
         <w:t>M1</w:t>
@@ -5215,13 +4948,8 @@
         <w:t>、</w:t>
       </w:r>
       <w:r>
-        <w:t>M1</w:t>
-      </w:r>
-      <w:proofErr w:type="gramStart"/>
-      <w:r>
-        <w:t>’</w:t>
-      </w:r>
-      <w:proofErr w:type="gramEnd"/>
+        <w:t>M1’</w:t>
+      </w:r>
       <w:r>
         <w:rPr>
           <w:rFonts w:hint="eastAsia"/>
@@ -5238,21 +4966,7 @@
         <w:rPr>
           <w:rFonts w:hint="eastAsia"/>
         </w:rPr>
-        <w:t>上升则</w:t>
-      </w:r>
-      <w:proofErr w:type="gramStart"/>
-      <w:r>
-        <w:rPr>
-          <w:rFonts w:hint="eastAsia"/>
-        </w:rPr>
-        <w:t>屏流上升</w:t>
-      </w:r>
-      <w:proofErr w:type="gramEnd"/>
-      <w:r>
-        <w:rPr>
-          <w:rFonts w:hint="eastAsia"/>
-        </w:rPr>
-        <w:t>则屏蔽电极电位上升则探测深度增大。</w:t>
+        <w:t>上升则屏流上升则屏蔽电极电位上升则探测深度增大。</w:t>
       </w:r>
     </w:p>
     <w:p>
@@ -5434,21 +5148,8 @@
         <w:rPr>
           <w:rFonts w:hint="eastAsia"/>
         </w:rPr>
-        <w:t>七侧向——深、</w:t>
-      </w:r>
-      <w:proofErr w:type="gramStart"/>
-      <w:r>
-        <w:rPr>
-          <w:rFonts w:hint="eastAsia"/>
-        </w:rPr>
-        <w:t>浅七侧向</w:t>
-      </w:r>
-      <w:proofErr w:type="gramEnd"/>
-      <w:r>
-        <w:rPr>
-          <w:rFonts w:hint="eastAsia"/>
-        </w:rPr>
-        <w:t>受围岩影响程度不同（监督电极、屏蔽电极位置不同则主电流厚度不同）</w:t>
+        <w:lastRenderedPageBreak/>
+        <w:t>七侧向——深、浅七侧向受围岩影响程度不同（监督电极、屏蔽电极位置不同则主电流厚度不同）</w:t>
       </w:r>
     </w:p>
     <w:p>
@@ -5459,7 +5160,6 @@
         <w:rPr>
           <w:rFonts w:hint="eastAsia"/>
         </w:rPr>
-        <w:lastRenderedPageBreak/>
         <w:t>双侧向——围岩、层厚对深</w:t>
       </w:r>
       <w:r>
@@ -5536,21 +5236,7 @@
         <w:rPr>
           <w:rFonts w:hint="eastAsia"/>
         </w:rPr>
-        <w:t>、微侧向、邻近侧向、微球形聚焦测井主要研究什么区域的电阻率？这三种测井方法的探测深度、测井结果</w:t>
-      </w:r>
-      <w:proofErr w:type="gramStart"/>
-      <w:r>
-        <w:rPr>
-          <w:rFonts w:hint="eastAsia"/>
-        </w:rPr>
-        <w:t>受泥饼影响</w:t>
-      </w:r>
-      <w:proofErr w:type="gramEnd"/>
-      <w:r>
-        <w:rPr>
-          <w:rFonts w:hint="eastAsia"/>
-        </w:rPr>
-        <w:t>程度有何区别？</w:t>
+        <w:t>、微侧向、邻近侧向、微球形聚焦测井主要研究什么区域的电阻率？这三种测井方法的探测深度、测井结果受泥饼影响程度有何区别？</w:t>
       </w:r>
     </w:p>
     <w:p>
@@ -5593,7 +5279,6 @@
         </w:rPr>
         <w:t>）主要反映冲洗带电阻率</w:t>
       </w:r>
-      <w:proofErr w:type="spellStart"/>
       <w:r>
         <w:rPr>
           <w:rFonts w:hint="eastAsia"/>
@@ -5607,26 +5292,11 @@
         </w:rPr>
         <w:t>xo</w:t>
       </w:r>
-      <w:proofErr w:type="spellEnd"/>
-      <w:r>
-        <w:rPr>
-          <w:rFonts w:hint="eastAsia"/>
-        </w:rPr>
-        <w:t>；</w:t>
-      </w:r>
-      <w:proofErr w:type="gramStart"/>
-      <w:r>
-        <w:rPr>
-          <w:rFonts w:hint="eastAsia"/>
-        </w:rPr>
-        <w:t>受泥饼影响</w:t>
-      </w:r>
-      <w:proofErr w:type="gramEnd"/>
-      <w:r>
-        <w:rPr>
-          <w:rFonts w:hint="eastAsia"/>
-        </w:rPr>
-        <w:t>相对较大。</w:t>
+      <w:r>
+        <w:rPr>
+          <w:rFonts w:hint="eastAsia"/>
+        </w:rPr>
+        <w:t>；受泥饼影响相对较大。</w:t>
       </w:r>
     </w:p>
     <w:p>
@@ -5673,21 +5343,7 @@
         <w:rPr>
           <w:rFonts w:hint="eastAsia"/>
         </w:rPr>
-        <w:t>冲洗带电阻率；</w:t>
-      </w:r>
-      <w:proofErr w:type="gramStart"/>
-      <w:r>
-        <w:rPr>
-          <w:rFonts w:hint="eastAsia"/>
-        </w:rPr>
-        <w:t>受泥饼影响</w:t>
-      </w:r>
-      <w:proofErr w:type="gramEnd"/>
-      <w:r>
-        <w:rPr>
-          <w:rFonts w:hint="eastAsia"/>
-        </w:rPr>
-        <w:t>小。</w:t>
+        <w:t>冲洗带电阻率；受泥饼影响小。</w:t>
       </w:r>
     </w:p>
     <w:p>
@@ -5700,33 +5356,11 @@
         </w:rPr>
         <w:t>（三）微球形聚焦：</w:t>
       </w:r>
-      <w:proofErr w:type="gramStart"/>
-      <w:r>
-        <w:rPr>
-          <w:rFonts w:hint="eastAsia"/>
-        </w:rPr>
-        <w:t>探测深度比微侧向</w:t>
-      </w:r>
-      <w:proofErr w:type="gramEnd"/>
-      <w:r>
-        <w:rPr>
-          <w:rFonts w:hint="eastAsia"/>
-        </w:rPr>
-        <w:t>深，比邻近侧向浅，</w:t>
-      </w:r>
-      <w:proofErr w:type="gramStart"/>
-      <w:r>
-        <w:rPr>
-          <w:rFonts w:hint="eastAsia"/>
-        </w:rPr>
-        <w:t>受泥饼影响</w:t>
-      </w:r>
-      <w:proofErr w:type="gramEnd"/>
-      <w:r>
-        <w:rPr>
-          <w:rFonts w:hint="eastAsia"/>
-        </w:rPr>
-        <w:t>小。</w:t>
+      <w:r>
+        <w:rPr>
+          <w:rFonts w:hint="eastAsia"/>
+        </w:rPr>
+        <w:t>探测深度比微侧向深，比邻近侧向浅，受泥饼影响小。</w:t>
       </w:r>
     </w:p>
     <w:p>
@@ -5871,21 +5505,7 @@
         <w:rPr>
           <w:rFonts w:hint="eastAsia"/>
         </w:rPr>
-        <w:t>答：油、气层：侵入带孔隙空间中的油、</w:t>
-      </w:r>
-      <w:proofErr w:type="gramStart"/>
-      <w:r>
-        <w:rPr>
-          <w:rFonts w:hint="eastAsia"/>
-        </w:rPr>
-        <w:t>气部分</w:t>
-      </w:r>
-      <w:proofErr w:type="gramEnd"/>
-      <w:r>
-        <w:rPr>
-          <w:rFonts w:hint="eastAsia"/>
-        </w:rPr>
-        <w:t>被泥浆滤液取代，导致</w:t>
+        <w:t>答：油、气层：侵入带孔隙空间中的油、气部分被泥浆滤液取代，导致</w:t>
       </w:r>
       <w:r>
         <w:rPr>
@@ -5926,21 +5546,7 @@
         <w:rPr>
           <w:rFonts w:hint="eastAsia"/>
         </w:rPr>
-        <w:t>水层：泥浆滤液电阻率一般大于地层水电阻率，</w:t>
-      </w:r>
-      <w:proofErr w:type="gramStart"/>
-      <w:r>
-        <w:rPr>
-          <w:rFonts w:hint="eastAsia"/>
-        </w:rPr>
-        <w:t>深浅双</w:t>
-      </w:r>
-      <w:proofErr w:type="gramEnd"/>
-      <w:r>
-        <w:rPr>
-          <w:rFonts w:hint="eastAsia"/>
-        </w:rPr>
-        <w:t>侧向呈“负差异”，即</w:t>
+        <w:t>水层：泥浆滤液电阻率一般大于地层水电阻率，深浅双侧向呈“负差异”，即</w:t>
       </w:r>
       <w:r>
         <w:rPr>
@@ -6001,14 +5607,12 @@
         </w:rPr>
         <w:t>答：用不同探测深度的电阻率测井方法，进行径向电阻率测量，综合解释确定：冲洗带电阻率</w:t>
       </w:r>
-      <w:proofErr w:type="spellStart"/>
       <w:r>
         <w:rPr>
           <w:rFonts w:hint="eastAsia"/>
         </w:rPr>
         <w:t>Rxo</w:t>
       </w:r>
-      <w:proofErr w:type="spellEnd"/>
       <w:r>
         <w:rPr>
           <w:rFonts w:hint="eastAsia"/>
@@ -6066,21 +5670,7 @@
         <w:rPr>
           <w:rFonts w:hint="eastAsia"/>
         </w:rPr>
-        <w:t>主要用于水基钻井液、</w:t>
-      </w:r>
-      <w:proofErr w:type="gramStart"/>
-      <w:r>
-        <w:rPr>
-          <w:rFonts w:hint="eastAsia"/>
-        </w:rPr>
-        <w:t>低侵和</w:t>
-      </w:r>
-      <w:proofErr w:type="gramEnd"/>
-      <w:r>
-        <w:rPr>
-          <w:rFonts w:hint="eastAsia"/>
-        </w:rPr>
-        <w:t>高阻地层。</w:t>
+        <w:t>主要用于水基钻井液、低侵和高阻地层。</w:t>
       </w:r>
     </w:p>
     <w:p>
@@ -6172,21 +5762,7 @@
         <w:rPr>
           <w:rFonts w:hint="eastAsia"/>
         </w:rPr>
-        <w:t>必然在</w:t>
-      </w:r>
-      <w:proofErr w:type="gramStart"/>
-      <w:r>
-        <w:rPr>
-          <w:rFonts w:hint="eastAsia"/>
-        </w:rPr>
-        <w:t>井周围</w:t>
-      </w:r>
-      <w:proofErr w:type="gramEnd"/>
-      <w:r>
-        <w:rPr>
-          <w:rFonts w:hint="eastAsia"/>
-        </w:rPr>
-        <w:t>地层中感应出涡流。而这个涡流又对接收线圈的感应电动势</w:t>
+        <w:t>必然在井周围地层中感应出涡流。而这个涡流又对接收线圈的感应电动势</w:t>
       </w:r>
       <w:r>
         <w:rPr>
@@ -6389,19 +5965,11 @@
           </m:sub>
         </m:sSub>
       </m:oMath>
-      <w:proofErr w:type="gramStart"/>
-      <w:r>
-        <w:rPr>
-          <w:rFonts w:hint="eastAsia"/>
-        </w:rPr>
-        <w:t>指空间</w:t>
-      </w:r>
-      <w:proofErr w:type="gramEnd"/>
-      <w:r>
-        <w:rPr>
-          <w:rFonts w:hint="eastAsia"/>
-        </w:rPr>
-        <w:t>各个单元环的导电率加权平均值。而由</w:t>
+      <w:r>
+        <w:rPr>
+          <w:rFonts w:hint="eastAsia"/>
+        </w:rPr>
+        <w:t>指空间各个单元环的导电率加权平均值。而由</w:t>
       </w:r>
       <w:r>
         <w:rPr>
@@ -6474,7 +6042,6 @@
         </w:rPr>
         <w:t>积分，得到</w:t>
       </w:r>
-      <w:proofErr w:type="spellStart"/>
       <w:r>
         <w:rPr>
           <w:rFonts w:hint="eastAsia"/>
@@ -6488,7 +6055,6 @@
         </w:rPr>
         <w:t>z</w:t>
       </w:r>
-      <w:proofErr w:type="spellEnd"/>
       <w:r>
         <w:rPr>
           <w:rFonts w:hint="eastAsia"/>
@@ -6600,19 +6166,12 @@
         </w:rPr>
         <w:t>的井柱以内全部介质的</w:t>
       </w:r>
-      <w:proofErr w:type="gramStart"/>
-      <w:r>
-        <w:rPr>
-          <w:rFonts w:hint="eastAsia"/>
-        </w:rPr>
-        <w:t>总相对</w:t>
-      </w:r>
-      <w:proofErr w:type="gramEnd"/>
-      <w:r>
-        <w:rPr>
-          <w:rFonts w:hint="eastAsia"/>
-        </w:rPr>
-        <w:t>贡献。</w:t>
+      <w:r>
+        <w:rPr>
+          <w:rFonts w:hint="eastAsia"/>
+        </w:rPr>
+        <w:lastRenderedPageBreak/>
+        <w:t>总相对贡献。</w:t>
       </w:r>
     </w:p>
     <w:p>
@@ -6661,7 +6220,6 @@
         </w:rPr>
         <w:t>积分，就可以得到纵向微分几何因子</w:t>
       </w:r>
-      <w:proofErr w:type="spellStart"/>
       <w:r>
         <w:rPr>
           <w:rFonts w:hint="eastAsia"/>
@@ -6675,28 +6233,12 @@
         </w:rPr>
         <w:t>z</w:t>
       </w:r>
-      <w:proofErr w:type="spellEnd"/>
-      <w:r>
-        <w:rPr>
-          <w:rFonts w:hint="eastAsia"/>
-        </w:rPr>
-        <w:t>，反映了线圈系</w:t>
-      </w:r>
-      <w:r>
-        <w:rPr>
-          <w:rFonts w:hint="eastAsia"/>
-        </w:rPr>
-        <w:lastRenderedPageBreak/>
-        <w:t>的纵向探测特性。决定了线圈系的纵向分辨率（发射线圈与接收线圈之间的地层贡献最大，以外的地层的</w:t>
-      </w:r>
-      <w:proofErr w:type="gramStart"/>
-      <w:r>
-        <w:rPr>
-          <w:rFonts w:hint="eastAsia"/>
-        </w:rPr>
-        <w:t>贡献按</w:t>
-      </w:r>
-      <w:proofErr w:type="gramEnd"/>
+      <w:r>
+        <w:rPr>
+          <w:rFonts w:hint="eastAsia"/>
+        </w:rPr>
+        <w:t>，反映了线圈系的纵向探测特性。决定了线圈系的纵向分辨率（发射线圈与接收线圈之间的地层贡献最大，以外的地层的贡献按</w:t>
+      </w:r>
       <w:r>
         <w:rPr>
           <w:rFonts w:hint="eastAsia"/>
@@ -6744,7 +6286,6 @@
         </w:rPr>
         <w:t>纵向积分几何因子：将</w:t>
       </w:r>
-      <w:proofErr w:type="spellStart"/>
       <w:r>
         <w:rPr>
           <w:rFonts w:hint="eastAsia"/>
@@ -6757,7 +6298,6 @@
         </w:rPr>
         <w:t>z</w:t>
       </w:r>
-      <w:proofErr w:type="spellEnd"/>
       <w:r>
         <w:rPr>
           <w:rFonts w:hint="eastAsia"/>
@@ -6776,7 +6316,6 @@
         </w:rPr>
         <w:t>积分，得到</w:t>
       </w:r>
-      <w:proofErr w:type="spellStart"/>
       <w:r>
         <w:rPr>
           <w:rFonts w:hint="eastAsia"/>
@@ -6790,7 +6329,6 @@
         </w:rPr>
         <w:t>z</w:t>
       </w:r>
-      <w:proofErr w:type="spellEnd"/>
       <w:r>
         <w:rPr>
           <w:rFonts w:hint="eastAsia"/>
@@ -7002,7 +6540,6 @@
         </w:rPr>
         <w:t>，</w:t>
       </w:r>
-      <w:proofErr w:type="spellStart"/>
       <w:r>
         <w:rPr>
           <w:rFonts w:hint="eastAsia"/>
@@ -7015,7 +6552,6 @@
         </w:rPr>
         <w:t>TI</w:t>
       </w:r>
-      <w:proofErr w:type="spellEnd"/>
       <w:r>
         <w:rPr>
           <w:rFonts w:hint="eastAsia"/>
@@ -7049,7 +6585,6 @@
         </w:rPr>
         <w:t>，</w:t>
       </w:r>
-      <w:proofErr w:type="spellStart"/>
       <w:r>
         <w:rPr>
           <w:rFonts w:hint="eastAsia"/>
@@ -7069,7 +6604,6 @@
         </w:rPr>
         <w:t>m</w:t>
       </w:r>
-      <w:proofErr w:type="spellEnd"/>
       <w:r>
         <w:rPr>
           <w:rFonts w:hint="eastAsia"/>
@@ -7151,21 +6685,7 @@
         <w:rPr>
           <w:rFonts w:hint="eastAsia"/>
         </w:rPr>
-        <w:t>）</w:t>
-      </w:r>
-      <w:proofErr w:type="gramStart"/>
-      <w:r>
-        <w:rPr>
-          <w:rFonts w:hint="eastAsia"/>
-        </w:rPr>
-        <w:t>探测深度比主线圈</w:t>
-      </w:r>
-      <w:proofErr w:type="gramEnd"/>
-      <w:r>
-        <w:rPr>
-          <w:rFonts w:hint="eastAsia"/>
-        </w:rPr>
-        <w:t>深；（</w:t>
+        <w:t>）探测深度比主线圈深；（</w:t>
       </w:r>
       <w:r>
         <w:rPr>
@@ -7283,7 +6803,6 @@
         </w:rPr>
         <w:t>对接收线圈</w:t>
       </w:r>
-      <w:proofErr w:type="spellStart"/>
       <w:r>
         <w:rPr>
           <w:rFonts w:hint="eastAsia"/>
@@ -7297,14 +6816,12 @@
         </w:rPr>
         <w:t>j</w:t>
       </w:r>
-      <w:proofErr w:type="spellEnd"/>
       <w:r>
         <w:rPr>
           <w:rFonts w:hint="eastAsia"/>
         </w:rPr>
         <w:t>—</w:t>
       </w:r>
-      <w:proofErr w:type="spellStart"/>
       <w:r>
         <w:rPr>
           <w:rFonts w:hint="eastAsia"/>
@@ -7318,7 +6835,6 @@
         </w:rPr>
         <w:t>j</w:t>
       </w:r>
-      <w:proofErr w:type="spellEnd"/>
       <w:r>
         <w:rPr>
           <w:rFonts w:hint="eastAsia"/>
@@ -7421,7 +6937,6 @@
         </w:rPr>
         <w:t>对接收线圈</w:t>
       </w:r>
-      <w:proofErr w:type="spellStart"/>
       <w:r>
         <w:rPr>
           <w:rFonts w:hint="eastAsia"/>
@@ -7435,14 +6950,12 @@
         </w:rPr>
         <w:t>j</w:t>
       </w:r>
-      <w:proofErr w:type="spellEnd"/>
       <w:r>
         <w:rPr>
           <w:rFonts w:hint="eastAsia"/>
         </w:rPr>
         <w:t>—</w:t>
       </w:r>
-      <w:proofErr w:type="spellStart"/>
       <w:r>
         <w:rPr>
           <w:rFonts w:hint="eastAsia"/>
@@ -7456,14 +6969,12 @@
         </w:rPr>
         <w:t>j</w:t>
       </w:r>
-      <w:proofErr w:type="spellEnd"/>
       <w:r>
         <w:rPr>
           <w:rFonts w:hint="eastAsia"/>
         </w:rPr>
         <w:t>组成，</w:t>
       </w:r>
-      <w:proofErr w:type="spellStart"/>
       <w:r>
         <w:rPr>
           <w:rFonts w:hint="eastAsia"/>
@@ -7477,14 +6988,12 @@
         </w:rPr>
         <w:t>j</w:t>
       </w:r>
-      <w:proofErr w:type="spellEnd"/>
       <w:r>
         <w:rPr>
           <w:rFonts w:hint="eastAsia"/>
         </w:rPr>
         <w:t>和</w:t>
       </w:r>
-      <w:proofErr w:type="spellStart"/>
       <w:r>
         <w:rPr>
           <w:rFonts w:hint="eastAsia"/>
@@ -7498,14 +7007,12 @@
         </w:rPr>
         <w:t>j</w:t>
       </w:r>
-      <w:proofErr w:type="spellEnd"/>
       <w:r>
         <w:rPr>
           <w:rFonts w:hint="eastAsia"/>
         </w:rPr>
         <w:t>串联在一起并反向缠绕。</w:t>
       </w:r>
-      <w:proofErr w:type="spellStart"/>
       <w:r>
         <w:rPr>
           <w:rFonts w:hint="eastAsia"/>
@@ -7519,7 +7026,6 @@
         </w:rPr>
         <w:t>j</w:t>
       </w:r>
-      <w:proofErr w:type="spellEnd"/>
       <w:r>
         <w:rPr>
           <w:rFonts w:hint="eastAsia"/>
@@ -7556,21 +7062,7 @@
         <w:rPr>
           <w:rFonts w:hint="eastAsia"/>
         </w:rPr>
-        <w:t>答：阵列</w:t>
-      </w:r>
-      <w:proofErr w:type="gramStart"/>
-      <w:r>
-        <w:rPr>
-          <w:rFonts w:hint="eastAsia"/>
-        </w:rPr>
-        <w:t>感应测井既测实部</w:t>
-      </w:r>
-      <w:proofErr w:type="gramEnd"/>
-      <w:r>
-        <w:rPr>
-          <w:rFonts w:hint="eastAsia"/>
-        </w:rPr>
-        <w:t>信号（</w:t>
+        <w:t>答：阵列感应测井既测实部信号（</w:t>
       </w:r>
       <w:r>
         <w:rPr>
@@ -7769,7 +7261,6 @@
         </w:rPr>
         <w:t>）和相位值（即传播时间</w:t>
       </w:r>
-      <w:proofErr w:type="spellStart"/>
       <w:r>
         <w:rPr>
           <w:rFonts w:hint="eastAsia"/>
@@ -7783,7 +7274,6 @@
         </w:rPr>
         <w:t>pl</w:t>
       </w:r>
-      <w:proofErr w:type="spellEnd"/>
       <w:r>
         <w:rPr>
           <w:rFonts w:hint="eastAsia"/>
@@ -8166,6 +7656,7 @@
         <w:rPr>
           <w:rFonts w:hint="eastAsia"/>
         </w:rPr>
+        <w:lastRenderedPageBreak/>
         <w:t>能够测量</w:t>
       </w:r>
       <w:r>
@@ -8282,7 +7773,6 @@
         <w:rPr>
           <w:rFonts w:hint="eastAsia"/>
         </w:rPr>
-        <w:lastRenderedPageBreak/>
         <w:t>通过磁针罗盘测量</w:t>
       </w:r>
       <w:r>
@@ -8344,21 +7834,7 @@
         <w:rPr>
           <w:rFonts w:hint="eastAsia"/>
         </w:rPr>
-        <w:t>，用</w:t>
-      </w:r>
-      <w:proofErr w:type="gramStart"/>
-      <w:r>
-        <w:rPr>
-          <w:rFonts w:hint="eastAsia"/>
-        </w:rPr>
-        <w:t>定位摆及环形</w:t>
-      </w:r>
-      <w:proofErr w:type="gramEnd"/>
-      <w:r>
-        <w:rPr>
-          <w:rFonts w:hint="eastAsia"/>
-        </w:rPr>
-        <w:t>电位器测量相对方位角</w:t>
+        <w:t>，用定位摆及环形电位器测量相对方位角</w:t>
       </w:r>
       <m:oMath>
         <m:r>
@@ -8495,23 +7971,7 @@
           <w:rFonts w:hint="eastAsia"/>
           <w:strike/>
         </w:rPr>
-        <w:t>弧形电位器及铅锤确定井斜角，用</w:t>
-      </w:r>
-      <w:proofErr w:type="gramStart"/>
-      <w:r>
-        <w:rPr>
-          <w:rFonts w:hint="eastAsia"/>
-          <w:strike/>
-        </w:rPr>
-        <w:t>定位摆及环形</w:t>
-      </w:r>
-      <w:proofErr w:type="gramEnd"/>
-      <w:r>
-        <w:rPr>
-          <w:rFonts w:hint="eastAsia"/>
-          <w:strike/>
-        </w:rPr>
-        <w:t>电位器测量相对方位角，根据</w:t>
+        <w:t>弧形电位器及铅锤确定井斜角，用定位摆及环形电位器测量相对方位角，根据</w:t>
       </w:r>
       <w:r>
         <w:rPr>
@@ -8702,21 +8162,7 @@
         <w:rPr>
           <w:rFonts w:hint="eastAsia"/>
         </w:rPr>
-        <w:t>号极板上镶嵌两个纵向排列的电极，一个用于校速，一个测量地层信息。当仪器遇阻</w:t>
-      </w:r>
-      <w:proofErr w:type="gramStart"/>
-      <w:r>
-        <w:rPr>
-          <w:rFonts w:hint="eastAsia"/>
-        </w:rPr>
-        <w:t>或遇卡时</w:t>
-      </w:r>
-      <w:proofErr w:type="gramEnd"/>
-      <w:r>
-        <w:rPr>
-          <w:rFonts w:hint="eastAsia"/>
-        </w:rPr>
-        <w:t>，可对高程差进行速度校正。（</w:t>
+        <w:t>号极板上镶嵌两个纵向排列的电极，一个用于校速，一个测量地层信息。当仪器遇阻或遇卡时，可对高程差进行速度校正。（</w:t>
       </w:r>
       <w:r>
         <w:rPr>
@@ -9020,21 +8466,7 @@
         <w:rPr>
           <w:rFonts w:hint="eastAsia"/>
         </w:rPr>
-        <w:t>（</w:t>
-      </w:r>
-      <w:proofErr w:type="gramStart"/>
-      <w:r>
-        <w:rPr>
-          <w:rFonts w:hint="eastAsia"/>
-        </w:rPr>
-        <w:t>六臂地层倾角测井</w:t>
-      </w:r>
-      <w:proofErr w:type="gramEnd"/>
-      <w:r>
-        <w:rPr>
-          <w:rFonts w:hint="eastAsia"/>
-        </w:rPr>
-        <w:t>仪）：（</w:t>
+        <w:t>（六臂地层倾角测井仪）：（</w:t>
       </w:r>
       <w:r>
         <w:rPr>
@@ -9629,7 +9061,14 @@
         <w:rPr>
           <w:rFonts w:hint="eastAsia"/>
         </w:rPr>
-        <w:t>指示了断层、褶皱、砂坝、河床沉积、岩礁等。</w:t>
+        <w:t>指示了断层、褶皱、</w:t>
+      </w:r>
+      <w:r>
+        <w:rPr>
+          <w:rFonts w:hint="eastAsia"/>
+        </w:rPr>
+        <w:lastRenderedPageBreak/>
+        <w:t>砂坝、河床沉积、岩礁等。</w:t>
       </w:r>
     </w:p>
     <w:p>
@@ -9654,19 +9093,11 @@
         </w:rPr>
         <w:t>）</w:t>
       </w:r>
-      <w:proofErr w:type="gramStart"/>
-      <w:r>
-        <w:rPr>
-          <w:rFonts w:hint="eastAsia"/>
-        </w:rPr>
-        <w:t>兰色</w:t>
-      </w:r>
-      <w:proofErr w:type="gramEnd"/>
-      <w:r>
-        <w:rPr>
-          <w:rFonts w:hint="eastAsia"/>
-        </w:rPr>
-        <w:t>模式：</w:t>
+      <w:r>
+        <w:rPr>
+          <w:rFonts w:hint="eastAsia"/>
+        </w:rPr>
+        <w:t>兰色模式：</w:t>
       </w:r>
       <w:r>
         <w:rPr>
@@ -9683,7 +9114,6 @@
         <w:rPr>
           <w:rFonts w:hint="eastAsia"/>
         </w:rPr>
-        <w:lastRenderedPageBreak/>
         <w:t>（</w:t>
       </w:r>
       <w:r>
@@ -9988,21 +9418,7 @@
         <w:rPr>
           <w:rFonts w:hint="eastAsia"/>
         </w:rPr>
-        <w:t>个极板）组成，每个</w:t>
-      </w:r>
-      <w:proofErr w:type="gramStart"/>
-      <w:r>
-        <w:rPr>
-          <w:rFonts w:hint="eastAsia"/>
-        </w:rPr>
-        <w:t>臂包括</w:t>
-      </w:r>
-      <w:proofErr w:type="gramEnd"/>
-      <w:r>
-        <w:rPr>
-          <w:rFonts w:hint="eastAsia"/>
-        </w:rPr>
-        <w:t>一个主机板和一个副极板；每个极板有</w:t>
+        <w:t>个极板）组成，每个臂包括一个主机板和一个副极板；每个极板有</w:t>
       </w:r>
       <w:r>
         <w:rPr>
@@ -10232,21 +9648,7 @@
         <w:rPr>
           <w:rFonts w:hint="eastAsia"/>
         </w:rPr>
-        <w:t>个极板）组成，每个</w:t>
-      </w:r>
-      <w:proofErr w:type="gramStart"/>
-      <w:r>
-        <w:rPr>
-          <w:rFonts w:hint="eastAsia"/>
-        </w:rPr>
-        <w:t>臂包括</w:t>
-      </w:r>
-      <w:proofErr w:type="gramEnd"/>
-      <w:r>
-        <w:rPr>
-          <w:rFonts w:hint="eastAsia"/>
-        </w:rPr>
-        <w:t>一个主机板和一个副极板；每个极板有</w:t>
+        <w:t>个极板）组成，每个臂包括一个主机板和一个副极板；每个极板有</w:t>
       </w:r>
       <w:r>
         <w:rPr>
@@ -10710,21 +10112,7 @@
         <w:rPr>
           <w:rFonts w:hint="eastAsia"/>
         </w:rPr>
-        <w:t>）将方位电极与</w:t>
-      </w:r>
-      <w:proofErr w:type="gramStart"/>
-      <w:r>
-        <w:rPr>
-          <w:rFonts w:hint="eastAsia"/>
-        </w:rPr>
-        <w:t>常规双</w:t>
-      </w:r>
-      <w:proofErr w:type="gramEnd"/>
-      <w:r>
-        <w:rPr>
-          <w:rFonts w:hint="eastAsia"/>
-        </w:rPr>
-        <w:t>侧向的电极阵列有机地组合在一起；</w:t>
+        <w:t>）将方位电极与常规双侧向的电极阵列有机地组合在一起；</w:t>
       </w:r>
       <w:r>
         <w:rPr>
@@ -10802,21 +10190,7 @@
         <w:rPr>
           <w:rFonts w:hint="eastAsia"/>
         </w:rPr>
-        <w:t>，两条侧向曲线；每个方位电极的中心有监督电极，电极阵列上下两侧装有</w:t>
-      </w:r>
-      <w:proofErr w:type="gramStart"/>
-      <w:r>
-        <w:rPr>
-          <w:rFonts w:hint="eastAsia"/>
-        </w:rPr>
-        <w:t>环装监督</w:t>
-      </w:r>
-      <w:proofErr w:type="gramEnd"/>
-      <w:r>
-        <w:rPr>
-          <w:rFonts w:hint="eastAsia"/>
-        </w:rPr>
-        <w:t>电极</w:t>
+        <w:t>，两条侧向曲线；每个方位电极的中心有监督电极，电极阵列上下两侧装有环装监督电极</w:t>
       </w:r>
       <w:r>
         <w:rPr>
@@ -10845,6 +10219,993 @@
         </w:rPr>
         <w:t>（两电极短路连接）。</w:t>
       </w:r>
+    </w:p>
+    <w:p>
+      <w:pPr>
+        <w:widowControl/>
+        <w:spacing w:line="240" w:lineRule="auto"/>
+        <w:jc w:val="left"/>
+      </w:pPr>
+      <w:r>
+        <w:br w:type="page"/>
+      </w:r>
+    </w:p>
+    <w:p>
+      <w:pPr>
+        <w:pStyle w:val="1"/>
+      </w:pPr>
+      <w:r>
+        <w:rPr>
+          <w:rFonts w:hint="eastAsia"/>
+        </w:rPr>
+        <w:lastRenderedPageBreak/>
+        <w:t>核测井</w:t>
+      </w:r>
+    </w:p>
+    <w:p>
+      <w:pPr>
+        <w:pStyle w:val="a8"/>
+      </w:pPr>
+      <w:r>
+        <w:rPr>
+          <w:rFonts w:hint="eastAsia"/>
+        </w:rPr>
+        <w:t>核测井包括伽马测井、中子测井和核磁测井三大类。</w:t>
+      </w:r>
+    </w:p>
+    <w:p>
+      <w:pPr>
+        <w:pStyle w:val="a8"/>
+      </w:pPr>
+      <w:r>
+        <w:rPr>
+          <w:rFonts w:hint="eastAsia"/>
+        </w:rPr>
+        <w:t>1</w:t>
+      </w:r>
+      <w:r>
+        <w:rPr>
+          <w:rFonts w:hint="eastAsia"/>
+        </w:rPr>
+        <w:t>、伽马测井测量</w:t>
+      </w:r>
+      <w:r>
+        <w:rPr>
+          <w:rFonts w:hint="eastAsia"/>
+          <w:u w:val="single"/>
+        </w:rPr>
+        <w:t>由核衰变产生并与地层相互作用的伽马射线</w:t>
+      </w:r>
+      <w:r>
+        <w:rPr>
+          <w:rFonts w:hint="eastAsia"/>
+        </w:rPr>
+        <w:t>。</w:t>
+      </w:r>
+    </w:p>
+    <w:p>
+      <w:pPr>
+        <w:pStyle w:val="a8"/>
+      </w:pPr>
+      <w:r>
+        <w:rPr>
+          <w:rFonts w:hint="eastAsia"/>
+        </w:rPr>
+        <w:t>2</w:t>
+      </w:r>
+      <w:r>
+        <w:rPr>
+          <w:rFonts w:hint="eastAsia"/>
+        </w:rPr>
+        <w:t>、中子测井测量</w:t>
+      </w:r>
+      <w:r>
+        <w:rPr>
+          <w:rFonts w:hint="eastAsia"/>
+          <w:u w:val="single"/>
+        </w:rPr>
+        <w:t>经地层慢化的中子或中子诱发的伽马射线。</w:t>
+      </w:r>
+    </w:p>
+    <w:p>
+      <w:pPr>
+        <w:pStyle w:val="a8"/>
+        <w:rPr>
+          <w:u w:val="single"/>
+        </w:rPr>
+      </w:pPr>
+      <w:r>
+        <w:rPr>
+          <w:rFonts w:hint="eastAsia"/>
+        </w:rPr>
+        <w:t>3</w:t>
+      </w:r>
+      <w:r>
+        <w:rPr>
+          <w:rFonts w:hint="eastAsia"/>
+        </w:rPr>
+        <w:t>、核磁测井测量</w:t>
+      </w:r>
+      <w:r>
+        <w:rPr>
+          <w:rFonts w:hint="eastAsia"/>
+          <w:u w:val="single"/>
+        </w:rPr>
+        <w:t>核磁共振产生的射频信号。</w:t>
+      </w:r>
+    </w:p>
+    <w:p>
+      <w:pPr>
+        <w:pStyle w:val="2"/>
+      </w:pPr>
+      <w:r>
+        <w:rPr>
+          <w:rFonts w:hint="eastAsia"/>
+        </w:rPr>
+        <w:t>第一节</w:t>
+      </w:r>
+      <w:r>
+        <w:rPr>
+          <w:rFonts w:hint="eastAsia"/>
+        </w:rPr>
+        <w:t xml:space="preserve"> </w:t>
+      </w:r>
+      <w:r>
+        <w:rPr>
+          <w:rFonts w:hint="eastAsia"/>
+        </w:rPr>
+        <w:t>核测井核物理基础</w:t>
+      </w:r>
+      <w:r>
+        <w:rPr>
+          <w:rFonts w:hint="eastAsia"/>
+        </w:rPr>
+        <w:t>系</w:t>
+      </w:r>
+    </w:p>
+    <w:p>
+      <w:pPr>
+        <w:pStyle w:val="2"/>
+      </w:pPr>
+      <w:r>
+        <w:rPr>
+          <w:rFonts w:hint="eastAsia"/>
+        </w:rPr>
+        <w:t>一、伽马测井物理基础</w:t>
+      </w:r>
+    </w:p>
+    <w:p>
+      <w:pPr>
+        <w:pStyle w:val="a8"/>
+      </w:pPr>
+      <w:r>
+        <w:rPr>
+          <w:rFonts w:hint="eastAsia"/>
+        </w:rPr>
+        <w:t>4</w:t>
+      </w:r>
+      <w:r>
+        <w:rPr>
+          <w:rFonts w:hint="eastAsia"/>
+        </w:rPr>
+        <w:t>、核素：原子核的质子数和中子数都相等并处于</w:t>
+      </w:r>
+      <w:r>
+        <w:rPr>
+          <w:rFonts w:hint="eastAsia"/>
+        </w:rPr>
+        <w:t>同一能态的同一类原子。</w:t>
+      </w:r>
+    </w:p>
+    <w:p>
+      <w:pPr>
+        <w:pStyle w:val="a8"/>
+      </w:pPr>
+      <w:r>
+        <w:rPr>
+          <w:rFonts w:hint="eastAsia"/>
+        </w:rPr>
+        <w:t>5</w:t>
+      </w:r>
+      <w:r>
+        <w:rPr>
+          <w:rFonts w:hint="eastAsia"/>
+        </w:rPr>
+        <w:t>、</w:t>
+      </w:r>
+      <m:oMath>
+        <m:r>
+          <w:rPr>
+            <w:rFonts w:ascii="Cambria Math" w:hAnsi="Cambria Math"/>
+          </w:rPr>
+          <m:t>α</m:t>
+        </m:r>
+      </m:oMath>
+      <w:r>
+        <w:rPr>
+          <w:rFonts w:hint="eastAsia"/>
+        </w:rPr>
+        <w:t>射线：是高速运动的氦原子核，穿透能力最低但电离能力最强。在核测井中，利用</w:t>
+      </w:r>
+      <m:oMath>
+        <m:r>
+          <w:rPr>
+            <w:rFonts w:ascii="Cambria Math" w:hAnsi="Cambria Math"/>
+          </w:rPr>
+          <m:t>α</m:t>
+        </m:r>
+      </m:oMath>
+      <w:r>
+        <w:rPr>
+          <w:rFonts w:hint="eastAsia"/>
+        </w:rPr>
+        <w:t>粒子与某些原子核的相互作用可制造中子源。</w:t>
+      </w:r>
+    </w:p>
+    <w:p>
+      <w:pPr>
+        <w:pStyle w:val="a8"/>
+        <w:rPr>
+          <w:rFonts w:hint="eastAsia"/>
+        </w:rPr>
+      </w:pPr>
+      <w:r>
+        <w:rPr>
+          <w:rFonts w:hint="eastAsia"/>
+        </w:rPr>
+        <w:t>6</w:t>
+      </w:r>
+      <w:r>
+        <w:rPr>
+          <w:rFonts w:hint="eastAsia"/>
+        </w:rPr>
+        <w:t>、</w:t>
+      </w:r>
+      <m:oMath>
+        <m:r>
+          <w:rPr>
+            <w:rFonts w:ascii="Cambria Math" w:hAnsi="Cambria Math"/>
+          </w:rPr>
+          <m:t>β</m:t>
+        </m:r>
+      </m:oMath>
+      <w:r>
+        <w:rPr>
+          <w:rFonts w:hint="eastAsia"/>
+        </w:rPr>
+        <w:t>射线：高速运动的电子流，穿透能力较</w:t>
+      </w:r>
+      <m:oMath>
+        <m:r>
+          <w:rPr>
+            <w:rFonts w:ascii="Cambria Math" w:hAnsi="Cambria Math"/>
+          </w:rPr>
+          <m:t>α</m:t>
+        </m:r>
+      </m:oMath>
+      <w:r>
+        <w:rPr>
+          <w:rFonts w:hint="eastAsia"/>
+        </w:rPr>
+        <w:t>射线强但电离能力较</w:t>
+      </w:r>
+      <m:oMath>
+        <m:r>
+          <w:rPr>
+            <w:rFonts w:ascii="Cambria Math" w:hAnsi="Cambria Math"/>
+          </w:rPr>
+          <m:t>α</m:t>
+        </m:r>
+      </m:oMath>
+      <w:r>
+        <w:rPr>
+          <w:rFonts w:hint="eastAsia"/>
+        </w:rPr>
+        <w:t>射线</w:t>
+      </w:r>
+      <w:r>
+        <w:rPr>
+          <w:rFonts w:hint="eastAsia"/>
+        </w:rPr>
+        <w:t>弱。在核测井中，能发射</w:t>
+      </w:r>
+      <m:oMath>
+        <m:r>
+          <w:rPr>
+            <w:rFonts w:ascii="Cambria Math" w:hAnsi="Cambria Math"/>
+          </w:rPr>
+          <m:t>β</m:t>
+        </m:r>
+      </m:oMath>
+      <w:r>
+        <w:rPr>
+          <w:rFonts w:hint="eastAsia"/>
+        </w:rPr>
+        <w:t>粒子的某些核素（</w:t>
+      </w:r>
+      <w:r>
+        <w:rPr>
+          <w:rFonts w:hint="eastAsia"/>
+          <w:vertAlign w:val="superscript"/>
+        </w:rPr>
+        <w:t>3</w:t>
+      </w:r>
+      <w:r>
+        <w:rPr>
+          <w:rFonts w:hint="eastAsia"/>
+        </w:rPr>
+        <w:t>H</w:t>
+      </w:r>
+      <w:r>
+        <w:rPr>
+          <w:rFonts w:hint="eastAsia"/>
+        </w:rPr>
+        <w:t>）可做井间示踪剂。</w:t>
+      </w:r>
+    </w:p>
+    <w:p>
+      <w:pPr>
+        <w:pStyle w:val="a8"/>
+      </w:pPr>
+      <w:r>
+        <w:rPr>
+          <w:rFonts w:hint="eastAsia"/>
+        </w:rPr>
+        <w:t>7</w:t>
+      </w:r>
+      <w:r>
+        <w:rPr>
+          <w:rFonts w:hint="eastAsia"/>
+        </w:rPr>
+        <w:t>、</w:t>
+      </w:r>
+      <m:oMath>
+        <m:r>
+          <w:rPr>
+            <w:rFonts w:ascii="Cambria Math" w:hAnsi="Cambria Math"/>
+          </w:rPr>
+          <m:t>γ</m:t>
+        </m:r>
+      </m:oMath>
+      <w:r>
+        <w:rPr>
+          <w:rFonts w:hint="eastAsia"/>
+        </w:rPr>
+        <w:t>射线</w:t>
+      </w:r>
+      <w:r>
+        <w:rPr>
+          <w:rFonts w:hint="eastAsia"/>
+        </w:rPr>
+        <w:t>（伽马射线）</w:t>
+      </w:r>
+      <w:r>
+        <w:rPr>
+          <w:rFonts w:hint="eastAsia"/>
+        </w:rPr>
+        <w:t>：波长很短的电磁波，贯穿能力很强但</w:t>
+      </w:r>
+      <w:r>
+        <w:rPr>
+          <w:rFonts w:hint="eastAsia"/>
+        </w:rPr>
+        <w:t>电离能力最弱。</w:t>
+      </w:r>
+      <m:oMath>
+        <m:r>
+          <w:rPr>
+            <w:rFonts w:ascii="Cambria Math" w:hAnsi="Cambria Math"/>
+          </w:rPr>
+          <m:t>γ</m:t>
+        </m:r>
+      </m:oMath>
+      <w:r>
+        <w:rPr>
+          <w:rFonts w:hint="eastAsia"/>
+        </w:rPr>
+        <w:t>射线</w:t>
+      </w:r>
+      <w:r>
+        <w:rPr>
+          <w:rFonts w:hint="eastAsia"/>
+        </w:rPr>
+        <w:t>能穿透几十厘米的地层、水泥环、套管和下井仪器的外壁而被探测器接收到，是核测井主要的探测对象。</w:t>
+      </w:r>
+    </w:p>
+    <w:p>
+      <w:pPr>
+        <w:pStyle w:val="a8"/>
+      </w:pPr>
+      <w:r>
+        <w:rPr>
+          <w:rFonts w:hint="eastAsia"/>
+        </w:rPr>
+        <w:t>8</w:t>
+      </w:r>
+      <w:r>
+        <w:rPr>
+          <w:rFonts w:hint="eastAsia"/>
+        </w:rPr>
+        <w:t>、放射源：对核测井，能发射核射线的矿物、岩石、地层和人工制造的装置都是放射源。</w:t>
+      </w:r>
+    </w:p>
+    <w:p>
+      <w:pPr>
+        <w:pStyle w:val="a8"/>
+      </w:pPr>
+      <w:r>
+        <w:rPr>
+          <w:rFonts w:hint="eastAsia"/>
+        </w:rPr>
+        <w:t>9</w:t>
+      </w:r>
+      <w:r>
+        <w:rPr>
+          <w:rFonts w:hint="eastAsia"/>
+        </w:rPr>
+        <w:t>、</w:t>
+      </w:r>
+      <m:oMath>
+        <m:r>
+          <w:rPr>
+            <w:rFonts w:ascii="Cambria Math" w:hAnsi="Cambria Math"/>
+          </w:rPr>
+          <m:t>α</m:t>
+        </m:r>
+      </m:oMath>
+      <w:r>
+        <w:rPr>
+          <w:rFonts w:hint="eastAsia"/>
+        </w:rPr>
+        <w:t>衰变：原子核自发发射</w:t>
+      </w:r>
+      <m:oMath>
+        <m:r>
+          <w:rPr>
+            <w:rFonts w:ascii="Cambria Math" w:hAnsi="Cambria Math"/>
+          </w:rPr>
+          <m:t>α</m:t>
+        </m:r>
+      </m:oMath>
+      <w:r>
+        <w:rPr>
+          <w:rFonts w:hint="eastAsia"/>
+        </w:rPr>
+        <w:t>粒子（</w:t>
+      </w:r>
+      <w:r>
+        <w:rPr>
+          <w:rFonts w:hint="eastAsia"/>
+          <w:vertAlign w:val="superscript"/>
+        </w:rPr>
+        <w:t>4</w:t>
+      </w:r>
+      <w:r>
+        <w:t>H</w:t>
+      </w:r>
+      <w:r>
+        <w:rPr>
+          <w:rFonts w:hint="eastAsia"/>
+        </w:rPr>
+        <w:t>e</w:t>
+      </w:r>
+      <w:r>
+        <w:rPr>
+          <w:rFonts w:hint="eastAsia"/>
+        </w:rPr>
+        <w:t>核）转变成另一个原子核</w:t>
+      </w:r>
+      <w:r>
+        <w:rPr>
+          <w:rFonts w:hint="eastAsia"/>
+        </w:rPr>
+        <w:t xml:space="preserve"> </w:t>
+      </w:r>
+      <w:r>
+        <w:rPr>
+          <w:rFonts w:hint="eastAsia"/>
+        </w:rPr>
+        <w:t>放射性现象。</w:t>
+      </w:r>
+    </w:p>
+    <w:p>
+      <w:pPr>
+        <w:pStyle w:val="a8"/>
+      </w:pPr>
+      <w:r>
+        <w:rPr>
+          <w:rFonts w:hint="eastAsia"/>
+        </w:rPr>
+        <w:t>1</w:t>
+      </w:r>
+      <w:r>
+        <w:t>0</w:t>
+      </w:r>
+      <w:r>
+        <w:rPr>
+          <w:rFonts w:hint="eastAsia"/>
+        </w:rPr>
+        <w:t>、</w:t>
+      </w:r>
+      <m:oMath>
+        <m:r>
+          <w:rPr>
+            <w:rFonts w:ascii="Cambria Math" w:hAnsi="Cambria Math"/>
+          </w:rPr>
+          <m:t>β</m:t>
+        </m:r>
+      </m:oMath>
+      <w:r>
+        <w:rPr>
+          <w:rFonts w:hint="eastAsia"/>
+        </w:rPr>
+        <w:t>衰变：原子核自发的发射负电子、正电子或俘获一个轨道电子所发生的转变。</w:t>
+      </w:r>
+    </w:p>
+    <w:p>
+      <w:pPr>
+        <w:pStyle w:val="a8"/>
+      </w:pPr>
+      <w:r>
+        <w:rPr>
+          <w:rFonts w:hint="eastAsia"/>
+        </w:rPr>
+        <w:t>1</w:t>
+      </w:r>
+      <w:r>
+        <w:t>1</w:t>
+      </w:r>
+      <w:r>
+        <w:rPr>
+          <w:rFonts w:hint="eastAsia"/>
+        </w:rPr>
+        <w:t>、伽马跃迁</w:t>
+      </w:r>
+      <w:r>
+        <w:rPr>
+          <w:rFonts w:hint="eastAsia"/>
+        </w:rPr>
+        <w:t>（衰变）</w:t>
+      </w:r>
+      <w:r>
+        <w:rPr>
+          <w:rFonts w:hint="eastAsia"/>
+        </w:rPr>
+        <w:t>：</w:t>
+      </w:r>
+      <w:r>
+        <w:rPr>
+          <w:rFonts w:hint="eastAsia"/>
+        </w:rPr>
+        <w:t>激发态的原子核通过发射伽马射线而退激到较低能级或基态的过程。</w:t>
+      </w:r>
+    </w:p>
+    <w:p>
+      <w:pPr>
+        <w:pStyle w:val="a8"/>
+      </w:pPr>
+      <w:r>
+        <w:rPr>
+          <w:rFonts w:hint="eastAsia"/>
+        </w:rPr>
+        <w:t>1</w:t>
+      </w:r>
+      <w:r>
+        <w:t>2</w:t>
+      </w:r>
+      <w:r>
+        <w:rPr>
+          <w:rFonts w:hint="eastAsia"/>
+        </w:rPr>
+        <w:t>、内转换：激发态的原子核，退激时若将能力传递给某个壳层电子（如</w:t>
+      </w:r>
+      <w:r>
+        <w:rPr>
+          <w:rFonts w:hint="eastAsia"/>
+        </w:rPr>
+        <w:t>K</w:t>
+      </w:r>
+      <w:r>
+        <w:rPr>
+          <w:rFonts w:hint="eastAsia"/>
+        </w:rPr>
+        <w:t>壳层电子）使电子（内转换电子）发射出去。</w:t>
+      </w:r>
+    </w:p>
+    <w:p>
+      <w:pPr>
+        <w:pStyle w:val="a8"/>
+      </w:pPr>
+      <w:r>
+        <w:t>13</w:t>
+      </w:r>
+      <w:r>
+        <w:rPr>
+          <w:rFonts w:hint="eastAsia"/>
+        </w:rPr>
+        <w:t>、放射性活度（强度）：一个放射源在单位时间内发生衰变的原子核数。</w:t>
+      </w:r>
+    </w:p>
+    <w:p>
+      <w:pPr>
+        <w:rPr>
+          <w:rFonts w:hint="eastAsia"/>
+        </w:rPr>
+      </w:pPr>
+      <w:r>
+        <w:rPr>
+          <w:rFonts w:hint="eastAsia"/>
+        </w:rPr>
+        <w:t>1</w:t>
+      </w:r>
+      <w:r>
+        <w:t>4</w:t>
+      </w:r>
+      <w:r>
+        <w:rPr>
+          <w:rFonts w:hint="eastAsia"/>
+        </w:rPr>
+        <w:t>、天然放射系有三个，即钍系、铀</w:t>
+      </w:r>
+      <w:r>
+        <w:rPr>
+          <w:rFonts w:hint="eastAsia"/>
+        </w:rPr>
+        <w:t>系</w:t>
+      </w:r>
+      <w:r>
+        <w:rPr>
+          <w:rFonts w:hint="eastAsia"/>
+        </w:rPr>
+        <w:t>、锕</w:t>
+      </w:r>
+      <w:r>
+        <w:rPr>
+          <w:rFonts w:hint="eastAsia"/>
+        </w:rPr>
+        <w:t>系</w:t>
+      </w:r>
+      <w:r>
+        <w:rPr>
+          <w:rFonts w:hint="eastAsia"/>
+        </w:rPr>
+        <w:t>。</w:t>
+      </w:r>
+    </w:p>
+    <w:p>
+      <w:r>
+        <w:rPr>
+          <w:rFonts w:hint="eastAsia"/>
+        </w:rPr>
+        <w:t>1</w:t>
+      </w:r>
+      <w:r>
+        <w:t>5</w:t>
+      </w:r>
+      <w:r>
+        <w:rPr>
+          <w:rFonts w:hint="eastAsia"/>
+        </w:rPr>
+        <w:t>、伽马射线能力低于</w:t>
+      </w:r>
+      <w:r>
+        <w:rPr>
+          <w:rFonts w:hint="eastAsia"/>
+        </w:rPr>
+        <w:t>3</w:t>
+      </w:r>
+      <w:r>
+        <w:t>0M</w:t>
+      </w:r>
+      <w:r>
+        <w:rPr>
+          <w:rFonts w:hint="eastAsia"/>
+        </w:rPr>
+        <w:t>e</w:t>
+      </w:r>
+      <w:r>
+        <w:t>V</w:t>
+      </w:r>
+      <w:r>
+        <w:rPr>
+          <w:rFonts w:hint="eastAsia"/>
+        </w:rPr>
+        <w:t>时，它与物质相互作用主要有</w:t>
+      </w:r>
+      <w:r>
+        <w:rPr>
+          <w:rFonts w:hint="eastAsia"/>
+          <w:u w:val="single"/>
+        </w:rPr>
+        <w:t>光电效应、康普顿效应和电子对效应（生成电子对）</w:t>
+      </w:r>
+      <w:r>
+        <w:rPr>
+          <w:rFonts w:hint="eastAsia"/>
+        </w:rPr>
+        <w:t>。</w:t>
+      </w:r>
+    </w:p>
+    <w:p>
+      <w:r>
+        <w:rPr>
+          <w:rFonts w:hint="eastAsia"/>
+        </w:rPr>
+        <w:t>1</w:t>
+      </w:r>
+      <w:r>
+        <w:t>6</w:t>
+      </w:r>
+      <w:r>
+        <w:rPr>
+          <w:rFonts w:hint="eastAsia"/>
+        </w:rPr>
+        <w:t>、光电效应：</w:t>
+      </w:r>
+      <w:r>
+        <w:rPr>
+          <w:rFonts w:hint="eastAsia"/>
+        </w:rPr>
+        <w:t>当伽马</w:t>
+      </w:r>
+      <w:r>
+        <w:rPr>
+          <w:rFonts w:hint="eastAsia"/>
+        </w:rPr>
+        <w:t>光子</w:t>
+      </w:r>
+      <w:r>
+        <w:rPr>
+          <w:rFonts w:hint="eastAsia"/>
+        </w:rPr>
+        <w:t>与物质电子中的束缚电子作用时，光子把全部能量转移给某个束缚电子，使之发射出去，而光子本身消失掉。</w:t>
+      </w:r>
+    </w:p>
+    <w:p>
+      <w:r>
+        <w:rPr>
+          <w:rFonts w:hint="eastAsia"/>
+        </w:rPr>
+        <w:t>1</w:t>
+      </w:r>
+      <w:r>
+        <w:t>7</w:t>
+      </w:r>
+      <w:r>
+        <w:rPr>
+          <w:rFonts w:hint="eastAsia"/>
+        </w:rPr>
+        <w:t>、康普顿效应：伽马光子与原子的核外电子发生非弹性碰撞，一部分能力转移给电子，使它脱离原子成为反冲电子，而散射光子的能量和运动发生</w:t>
+      </w:r>
+      <w:r>
+        <w:rPr>
+          <w:rFonts w:hint="eastAsia"/>
+        </w:rPr>
+        <w:t>变化</w:t>
+      </w:r>
+      <w:r>
+        <w:rPr>
+          <w:rFonts w:hint="eastAsia"/>
+        </w:rPr>
+        <w:t>。</w:t>
+      </w:r>
+    </w:p>
+    <w:p>
+      <w:r>
+        <w:rPr>
+          <w:rFonts w:hint="eastAsia"/>
+        </w:rPr>
+        <w:t>1</w:t>
+      </w:r>
+      <w:r>
+        <w:t>8</w:t>
+      </w:r>
+      <w:r>
+        <w:rPr>
+          <w:rFonts w:hint="eastAsia"/>
+        </w:rPr>
+        <w:t>、</w:t>
+      </w:r>
+      <w:r>
+        <w:rPr>
+          <w:rFonts w:hint="eastAsia"/>
+        </w:rPr>
+        <w:t>电子对效应：当伽马光子从原子核旁经过时，在原子核的库仑力场作用下，伽马光子转变为一个正电子和一个负电子。</w:t>
+      </w:r>
+    </w:p>
+    <w:p>
+      <w:r>
+        <w:rPr>
+          <w:rFonts w:hint="eastAsia"/>
+        </w:rPr>
+        <w:t>1</w:t>
+      </w:r>
+      <w:r>
+        <w:t>9</w:t>
+      </w:r>
+      <w:r>
+        <w:rPr>
+          <w:rFonts w:hint="eastAsia"/>
+        </w:rPr>
+        <w:t>、试述闪烁探测器的工作过程？</w:t>
+      </w:r>
+    </w:p>
+    <w:p>
+      <w:r>
+        <w:rPr>
+          <w:rFonts w:hint="eastAsia"/>
+        </w:rPr>
+        <w:t>（</w:t>
+      </w:r>
+      <w:r>
+        <w:rPr>
+          <w:rFonts w:hint="eastAsia"/>
+        </w:rPr>
+        <w:t>1</w:t>
+      </w:r>
+      <w:r>
+        <w:rPr>
+          <w:rFonts w:hint="eastAsia"/>
+        </w:rPr>
+        <w:t>）伽马射线进入晶体，通过光电效应、康普顿效应和电子对效应产生次级电子；</w:t>
+      </w:r>
+    </w:p>
+    <w:p>
+      <w:r>
+        <w:rPr>
+          <w:rFonts w:hint="eastAsia"/>
+        </w:rPr>
+        <w:t>（</w:t>
+      </w:r>
+      <w:r>
+        <w:rPr>
+          <w:rFonts w:hint="eastAsia"/>
+        </w:rPr>
+        <w:t>2</w:t>
+      </w:r>
+      <w:r>
+        <w:rPr>
+          <w:rFonts w:hint="eastAsia"/>
+        </w:rPr>
+        <w:t>）闪烁体吸收电子的能量，使原子、分子电离和激发；</w:t>
+      </w:r>
+    </w:p>
+    <w:p>
+      <w:r>
+        <w:rPr>
+          <w:rFonts w:hint="eastAsia"/>
+        </w:rPr>
+        <w:t>（</w:t>
+      </w:r>
+      <w:r>
+        <w:rPr>
+          <w:rFonts w:hint="eastAsia"/>
+        </w:rPr>
+        <w:t>3</w:t>
+      </w:r>
+      <w:r>
+        <w:rPr>
+          <w:rFonts w:hint="eastAsia"/>
+        </w:rPr>
+        <w:t>）被电离和激发的原子、分子退激时产生光子，即发生闪烁；</w:t>
+      </w:r>
+    </w:p>
+    <w:p>
+      <w:r>
+        <w:rPr>
+          <w:rFonts w:hint="eastAsia"/>
+        </w:rPr>
+        <w:t>（</w:t>
+      </w:r>
+      <w:r>
+        <w:t>4</w:t>
+      </w:r>
+      <w:r>
+        <w:rPr>
+          <w:rFonts w:hint="eastAsia"/>
+        </w:rPr>
+        <w:t>）利用反射物质和光耦合剂使光子尽可能被收集到光电倍增管的光阴极上，并经光电效</w:t>
+      </w:r>
+      <w:r>
+        <w:rPr>
+          <w:rFonts w:hint="eastAsia"/>
+        </w:rPr>
+        <w:lastRenderedPageBreak/>
+        <w:t>应产生光电子。</w:t>
+      </w:r>
+    </w:p>
+    <w:p>
+      <w:r>
+        <w:rPr>
+          <w:rFonts w:hint="eastAsia"/>
+        </w:rPr>
+        <w:t>（</w:t>
+      </w:r>
+      <w:r>
+        <w:rPr>
+          <w:rFonts w:hint="eastAsia"/>
+        </w:rPr>
+        <w:t>5</w:t>
+      </w:r>
+      <w:r>
+        <w:rPr>
+          <w:rFonts w:hint="eastAsia"/>
+        </w:rPr>
+        <w:t>）光电子在光电倍增管中倍增，电子数量增加几个数量级，并收集到阳极上，并经过光电效应产生光电子；</w:t>
+      </w:r>
+    </w:p>
+    <w:p>
+      <w:pPr>
+        <w:rPr>
+          <w:rFonts w:hint="eastAsia"/>
+        </w:rPr>
+      </w:pPr>
+      <w:r>
+        <w:rPr>
+          <w:rFonts w:hint="eastAsia"/>
+        </w:rPr>
+        <w:t>（</w:t>
+      </w:r>
+      <w:r>
+        <w:rPr>
+          <w:rFonts w:hint="eastAsia"/>
+        </w:rPr>
+        <w:t>6</w:t>
+      </w:r>
+      <w:r>
+        <w:rPr>
+          <w:rFonts w:hint="eastAsia"/>
+        </w:rPr>
+        <w:t>）电信号经电子仪器处理、记录。</w:t>
+      </w:r>
+    </w:p>
+    <w:p>
+      <w:r>
+        <w:rPr>
+          <w:rFonts w:hint="eastAsia"/>
+        </w:rPr>
+        <w:t>2</w:t>
+      </w:r>
+      <w:r>
+        <w:t>0</w:t>
+      </w:r>
+      <w:r>
+        <w:rPr>
+          <w:rFonts w:hint="eastAsia"/>
+        </w:rPr>
+        <w:t>、放射性计数统计涨落：即使所有的测量条件都是稳定的，每次测到的计数并不完全相同，而是围绕着某一平均值上下涨落。</w:t>
+      </w:r>
+    </w:p>
+    <w:p>
+      <w:pPr>
+        <w:pStyle w:val="2"/>
+        <w:rPr>
+          <w:rFonts w:hint="eastAsia"/>
+        </w:rPr>
+      </w:pPr>
+      <w:r>
+        <w:rPr>
+          <w:rFonts w:hint="eastAsia"/>
+        </w:rPr>
+        <w:t>二、中子测井物理基础</w:t>
+      </w:r>
+    </w:p>
+    <w:p/>
+    <w:p/>
+    <w:p>
+      <w:pPr>
+        <w:rPr>
+          <w:rFonts w:hint="eastAsia"/>
+        </w:rPr>
+      </w:pPr>
+    </w:p>
+    <w:p>
+      <w:pPr>
+        <w:rPr>
+          <w:rFonts w:hint="eastAsia"/>
+          <w:i/>
+        </w:rPr>
+      </w:pPr>
     </w:p>
     <w:sectPr>
       <w:pgSz w:w="11906" w:h="16838"/>

</xml_diff>